<commit_message>
Update the word template
Based on some comments from Ms. Linda Serckx I
decreased the font size for footnotes, changed the
font colour for links
</commit_message>
<xml_diff>
--- a/style/template.docx
+++ b/style/template.docx
@@ -54,6 +54,12 @@
       <w:r>
         <w:t xml:space="preserve"> button a document will be generated that includes both content as well as the output of any embedded R code chunks within the document. You can embed an R code chunk like this</w:t>
       </w:r>
+      <w:r>
+        <w:rPr>
+          <w:rStyle w:val="FootnoteReference"/>
+        </w:rPr>
+        <w:footnoteReference w:id="1"/>
+      </w:r>
     </w:p>
     <w:p>
       <w:pPr>
@@ -75,7 +81,7 @@
       <w:r>
         <w:t xml:space="preserve">This is an R Markdown document. Markdown is a simple formatting syntax for authoring HTML, PDF, and MS Word documents. For more details on using R Markdown see </w:t>
       </w:r>
-      <w:hyperlink r:id="rId7">
+      <w:hyperlink r:id="rId8">
         <w:r>
           <w:rPr>
             <w:rStyle w:val="Hyperlink"/>
@@ -251,7 +257,7 @@
                     </pic:cNvPicPr>
                   </pic:nvPicPr>
                   <pic:blipFill>
-                    <a:blip r:embed="rId8"/>
+                    <a:blip r:embed="rId9"/>
                     <a:stretch>
                       <a:fillRect/>
                     </a:stretch>
@@ -1188,42 +1194,36 @@
       <w:r>
         <w:t>Some text again.</w:t>
       </w:r>
+      <w:bookmarkStart w:id="2" w:name="_GoBack"/>
+      <w:bookmarkEnd w:id="2"/>
     </w:p>
     <w:p>
       <w:pPr>
-        <w:pStyle w:val="Heading1"/>
-      </w:pPr>
-      <w:r>
-        <w:t>Definitions</w:t>
-      </w:r>
+        <w:pStyle w:val="BodyText"/>
+      </w:pPr>
     </w:p>
     <w:p>
       <w:pPr>
-        <w:pStyle w:val="BodyText"/>
-      </w:pPr>
-      <w:r>
-        <w:t>Text</w:t>
+        <w:pStyle w:val="Heading4"/>
+      </w:pPr>
+      <w:r>
+        <w:t>Heading 4</w:t>
       </w:r>
     </w:p>
     <w:p>
       <w:pPr>
-        <w:pStyle w:val="DefinitionTerm"/>
-      </w:pPr>
-      <w:r>
-        <w:t>Pa</w:t>
-      </w:r>
-      <w:bookmarkStart w:id="2" w:name="_GoBack"/>
-      <w:bookmarkEnd w:id="2"/>
-      <w:r>
-        <w:t>nel 1</w:t>
+        <w:pStyle w:val="BodyText"/>
+      </w:pPr>
+      <w:r>
+        <w:t>Test</w:t>
       </w:r>
     </w:p>
     <w:p>
       <w:pPr>
-        <w:pStyle w:val="Definition"/>
-      </w:pPr>
-      <w:r>
-        <w:t>Since the method described here is cross-disciplinary, we also take a cross-disciplinary approach to writing.</w:t>
+        <w:pStyle w:val="Heading1"/>
+      </w:pPr>
+      <w:r>
+        <w:t>Definitions</w:t>
       </w:r>
     </w:p>
     <w:p>
@@ -1231,12 +1231,36 @@
         <w:pStyle w:val="BodyText"/>
       </w:pPr>
       <w:r>
+        <w:t>Text</w:t>
+      </w:r>
+    </w:p>
+    <w:p>
+      <w:pPr>
+        <w:pStyle w:val="DefinitionTerm"/>
+      </w:pPr>
+      <w:r>
+        <w:t>Panel 1</w:t>
+      </w:r>
+    </w:p>
+    <w:p>
+      <w:pPr>
+        <w:pStyle w:val="Definition"/>
+      </w:pPr>
+      <w:r>
+        <w:t>Since the method described here is cross-disciplinary, we also take a cross-disciplinary approach to writing.</w:t>
+      </w:r>
+    </w:p>
+    <w:p>
+      <w:pPr>
+        <w:pStyle w:val="BodyText"/>
+      </w:pPr>
+      <w:r>
         <w:t>Some text</w:t>
       </w:r>
     </w:p>
     <w:sectPr>
-      <w:headerReference w:type="default" r:id="rId9"/>
-      <w:footerReference w:type="default" r:id="rId10"/>
+      <w:headerReference w:type="default" r:id="rId10"/>
+      <w:footerReference w:type="default" r:id="rId11"/>
       <w:pgSz w:w="12240" w:h="15840"/>
       <w:pgMar w:top="1440" w:right="1080" w:bottom="1440" w:left="1080" w:header="720" w:footer="720" w:gutter="0"/>
       <w:cols w:space="720"/>
@@ -1284,27 +1308,27 @@
       <w:rPr>
         <w:caps/>
         <w:noProof/>
-        <w:color w:val="41AEBD" w:themeColor="accent1"/>
+        <w:color w:val="4A66AC" w:themeColor="accent1"/>
       </w:rPr>
     </w:pPr>
     <w:r>
       <w:rPr>
         <w:caps/>
-        <w:color w:val="41AEBD" w:themeColor="accent1"/>
+        <w:color w:val="4A66AC" w:themeColor="accent1"/>
       </w:rPr>
       <w:fldChar w:fldCharType="begin"/>
     </w:r>
     <w:r>
       <w:rPr>
         <w:caps/>
-        <w:color w:val="41AEBD" w:themeColor="accent1"/>
+        <w:color w:val="4A66AC" w:themeColor="accent1"/>
       </w:rPr>
       <w:instrText xml:space="preserve"> PAGE   \* MERGEFORMAT </w:instrText>
     </w:r>
     <w:r>
       <w:rPr>
         <w:caps/>
-        <w:color w:val="41AEBD" w:themeColor="accent1"/>
+        <w:color w:val="4A66AC" w:themeColor="accent1"/>
       </w:rPr>
       <w:fldChar w:fldCharType="separate"/>
     </w:r>
@@ -1312,7 +1336,7 @@
       <w:rPr>
         <w:caps/>
         <w:noProof/>
-        <w:color w:val="41AEBD" w:themeColor="accent1"/>
+        <w:color w:val="4A66AC" w:themeColor="accent1"/>
       </w:rPr>
       <w:t>2</w:t>
     </w:r>
@@ -1320,7 +1344,7 @@
       <w:rPr>
         <w:caps/>
         <w:noProof/>
-        <w:color w:val="41AEBD" w:themeColor="accent1"/>
+        <w:color w:val="4A66AC" w:themeColor="accent1"/>
       </w:rPr>
       <w:fldChar w:fldCharType="end"/>
     </w:r>
@@ -1349,6 +1373,31 @@
       </w:r>
     </w:p>
   </w:footnote>
+  <w:footnote w:id="1">
+    <w:p>
+      <w:pPr>
+        <w:pStyle w:val="FootnoteText"/>
+        <w:rPr>
+          <w:lang w:val="nl-NL"/>
+        </w:rPr>
+      </w:pPr>
+      <w:r>
+        <w:rPr>
+          <w:rStyle w:val="FootnoteReference"/>
+        </w:rPr>
+        <w:footnoteRef/>
+      </w:r>
+      <w:r>
+        <w:t xml:space="preserve"> </w:t>
+      </w:r>
+      <w:r>
+        <w:rPr>
+          <w:lang w:val="nl-NL"/>
+        </w:rPr>
+        <w:t>Test</w:t>
+      </w:r>
+    </w:p>
+  </w:footnote>
 </w:footnotes>
 </file>
 
@@ -1363,12 +1412,12 @@
       </w:tabs>
       <w:jc w:val="right"/>
       <w:rPr>
-        <w:color w:val="41AEBD" w:themeColor="accent1"/>
+        <w:color w:val="4A66AC" w:themeColor="accent1"/>
       </w:rPr>
     </w:pPr>
     <w:r>
       <w:rPr>
-        <w:color w:val="41AEBD" w:themeColor="accent1"/>
+        <w:color w:val="4A66AC" w:themeColor="accent1"/>
       </w:rPr>
       <w:t>Version</w:t>
     </w:r>
@@ -1382,37 +1431,37 @@
       </w:tabs>
       <w:jc w:val="right"/>
       <w:rPr>
-        <w:color w:val="41AEBD" w:themeColor="accent1"/>
+        <w:color w:val="4A66AC" w:themeColor="accent1"/>
       </w:rPr>
     </w:pPr>
     <w:r>
       <w:rPr>
-        <w:color w:val="41AEBD" w:themeColor="accent1"/>
+        <w:color w:val="4A66AC" w:themeColor="accent1"/>
       </w:rPr>
       <w:fldChar w:fldCharType="begin"/>
     </w:r>
     <w:r>
       <w:rPr>
-        <w:color w:val="41AEBD" w:themeColor="accent1"/>
+        <w:color w:val="4A66AC" w:themeColor="accent1"/>
       </w:rPr>
       <w:instrText xml:space="preserve"> DATE \@ "dd/MM/yyyy" </w:instrText>
     </w:r>
     <w:r>
       <w:rPr>
-        <w:color w:val="41AEBD" w:themeColor="accent1"/>
+        <w:color w:val="4A66AC" w:themeColor="accent1"/>
       </w:rPr>
       <w:fldChar w:fldCharType="separate"/>
     </w:r>
     <w:r>
       <w:rPr>
         <w:noProof/>
-        <w:color w:val="41AEBD" w:themeColor="accent1"/>
-      </w:rPr>
-      <w:t>04/04/2022</w:t>
+        <w:color w:val="4A66AC" w:themeColor="accent1"/>
+      </w:rPr>
+      <w:t>02/05/2022</w:t>
     </w:r>
     <w:r>
       <w:rPr>
-        <w:color w:val="41AEBD" w:themeColor="accent1"/>
+        <w:color w:val="4A66AC" w:themeColor="accent1"/>
       </w:rPr>
       <w:fldChar w:fldCharType="end"/>
     </w:r>
@@ -1843,7 +1892,7 @@
       </w:pPr>
       <w:rPr>
         <w:rFonts w:ascii="Times New Roman" w:hAnsi="Times New Roman" w:cs="Times New Roman" w:hint="default"/>
-        <w:color w:val="47D8B4" w:themeColor="accent2" w:themeShade="BF"/>
+        <w:color w:val="3476B1" w:themeColor="accent2" w:themeShade="BF"/>
         <w:sz w:val="40"/>
       </w:rPr>
     </w:lvl>
@@ -1871,7 +1920,7 @@
       </w:pPr>
       <w:rPr>
         <w:rFonts w:ascii="Symbol" w:hAnsi="Symbol" w:cs="Times New Roman" w:hint="default"/>
-        <w:color w:val="F8EA88" w:themeColor="accent5" w:themeTint="99"/>
+        <w:color w:val="9BC7CE" w:themeColor="accent5" w:themeTint="99"/>
         <w:sz w:val="24"/>
       </w:rPr>
     </w:lvl>
@@ -2372,7 +2421,7 @@
       <w:rFonts w:ascii="Alegreya Sans" w:eastAsiaTheme="majorEastAsia" w:hAnsi="Alegreya Sans" w:cstheme="majorBidi"/>
       <w:b/>
       <w:bCs/>
-      <w:color w:val="41AEBD" w:themeColor="accent1"/>
+      <w:color w:val="4A66AC" w:themeColor="accent1"/>
       <w:sz w:val="32"/>
       <w:szCs w:val="32"/>
     </w:rPr>
@@ -2399,7 +2448,7 @@
       <w:rFonts w:ascii="Alegreya Sans" w:eastAsiaTheme="majorEastAsia" w:hAnsi="Alegreya Sans" w:cstheme="majorBidi"/>
       <w:b/>
       <w:bCs/>
-      <w:color w:val="41AEBD" w:themeColor="accent1"/>
+      <w:color w:val="4A66AC" w:themeColor="accent1"/>
       <w:sz w:val="28"/>
       <w:szCs w:val="28"/>
     </w:rPr>
@@ -2426,7 +2475,7 @@
       <w:rFonts w:ascii="Alegreya Sans" w:eastAsiaTheme="majorEastAsia" w:hAnsi="Alegreya Sans" w:cstheme="majorBidi"/>
       <w:b/>
       <w:bCs/>
-      <w:color w:val="41AEBD" w:themeColor="accent1"/>
+      <w:color w:val="4A66AC" w:themeColor="accent1"/>
     </w:rPr>
   </w:style>
   <w:style w:type="paragraph" w:styleId="Heading4">
@@ -2436,18 +2485,18 @@
     <w:uiPriority w:val="9"/>
     <w:unhideWhenUsed/>
     <w:qFormat/>
-    <w:rsid w:val="000518B8"/>
+    <w:rsid w:val="00CC5125"/>
     <w:pPr>
       <w:keepNext/>
       <w:keepLines/>
-      <w:spacing w:before="200" w:after="0"/>
+      <w:spacing w:before="200" w:after="120"/>
       <w:outlineLvl w:val="3"/>
     </w:pPr>
     <w:rPr>
-      <w:rFonts w:asciiTheme="majorHAnsi" w:eastAsiaTheme="majorEastAsia" w:hAnsiTheme="majorHAnsi" w:cstheme="majorBidi"/>
+      <w:rFonts w:ascii="Alegreya Sans" w:eastAsiaTheme="majorEastAsia" w:hAnsi="Alegreya Sans" w:cstheme="majorBidi"/>
       <w:bCs/>
       <w:i/>
-      <w:color w:val="41AEBD" w:themeColor="accent1"/>
+      <w:color w:val="4A66AC" w:themeColor="accent1"/>
     </w:rPr>
   </w:style>
   <w:style w:type="paragraph" w:styleId="Heading5">
@@ -2467,7 +2516,7 @@
     <w:rPr>
       <w:rFonts w:asciiTheme="majorHAnsi" w:eastAsiaTheme="majorEastAsia" w:hAnsiTheme="majorHAnsi" w:cstheme="majorBidi"/>
       <w:iCs/>
-      <w:color w:val="41AEBD" w:themeColor="accent1"/>
+      <w:color w:val="4A66AC" w:themeColor="accent1"/>
     </w:rPr>
   </w:style>
   <w:style w:type="paragraph" w:styleId="Heading6">
@@ -2486,7 +2535,7 @@
     </w:pPr>
     <w:rPr>
       <w:rFonts w:asciiTheme="majorHAnsi" w:eastAsiaTheme="majorEastAsia" w:hAnsiTheme="majorHAnsi" w:cstheme="majorBidi"/>
-      <w:color w:val="41AEBD" w:themeColor="accent1"/>
+      <w:color w:val="4A66AC" w:themeColor="accent1"/>
     </w:rPr>
   </w:style>
   <w:style w:type="paragraph" w:styleId="Heading7">
@@ -2505,7 +2554,7 @@
     </w:pPr>
     <w:rPr>
       <w:rFonts w:asciiTheme="majorHAnsi" w:eastAsiaTheme="majorEastAsia" w:hAnsiTheme="majorHAnsi" w:cstheme="majorBidi"/>
-      <w:color w:val="41AEBD" w:themeColor="accent1"/>
+      <w:color w:val="4A66AC" w:themeColor="accent1"/>
     </w:rPr>
   </w:style>
   <w:style w:type="paragraph" w:styleId="Heading8">
@@ -2524,7 +2573,7 @@
     </w:pPr>
     <w:rPr>
       <w:rFonts w:asciiTheme="majorHAnsi" w:eastAsiaTheme="majorEastAsia" w:hAnsiTheme="majorHAnsi" w:cstheme="majorBidi"/>
-      <w:color w:val="41AEBD" w:themeColor="accent1"/>
+      <w:color w:val="4A66AC" w:themeColor="accent1"/>
     </w:rPr>
   </w:style>
   <w:style w:type="paragraph" w:styleId="Heading9">
@@ -2543,7 +2592,7 @@
     </w:pPr>
     <w:rPr>
       <w:rFonts w:asciiTheme="majorHAnsi" w:eastAsiaTheme="majorEastAsia" w:hAnsiTheme="majorHAnsi" w:cstheme="majorBidi"/>
-      <w:color w:val="41AEBD" w:themeColor="accent1"/>
+      <w:color w:val="4A66AC" w:themeColor="accent1"/>
     </w:rPr>
   </w:style>
   <w:style w:type="character" w:default="1" w:styleId="DefaultParagraphFont">
@@ -2622,7 +2671,7 @@
       <w:rFonts w:ascii="Alegreya Sans" w:eastAsiaTheme="majorEastAsia" w:hAnsi="Alegreya Sans" w:cstheme="majorBidi"/>
       <w:b/>
       <w:bCs/>
-      <w:color w:val="2E7B85" w:themeColor="accent1" w:themeShade="B5"/>
+      <w:color w:val="344879" w:themeColor="accent1" w:themeShade="B5"/>
       <w:sz w:val="36"/>
       <w:szCs w:val="36"/>
     </w:rPr>
@@ -2705,6 +2754,11 @@
     <w:uiPriority w:val="9"/>
     <w:unhideWhenUsed/>
     <w:qFormat/>
+    <w:rsid w:val="00465820"/>
+    <w:rPr>
+      <w:rFonts w:ascii="Alegreya Sans" w:hAnsi="Alegreya Sans"/>
+      <w:sz w:val="22"/>
+    </w:rPr>
   </w:style>
   <w:style w:type="table" w:customStyle="1" w:styleId="Table">
     <w:name w:val="Table"/>
@@ -2823,9 +2877,10 @@
   <w:style w:type="character" w:styleId="Hyperlink">
     <w:name w:val="Hyperlink"/>
     <w:basedOn w:val="CaptionChar"/>
-    <w:rPr>
-      <w:i/>
-      <w:color w:val="41AEBD" w:themeColor="accent1"/>
+    <w:rsid w:val="00303CAC"/>
+    <w:rPr>
+      <w:i w:val="0"/>
+      <w:color w:val="000000" w:themeColor="text1"/>
     </w:rPr>
   </w:style>
   <w:style w:type="paragraph" w:styleId="TOCHeading">
@@ -2846,7 +2901,7 @@
     <w:rPr>
       <w:b w:val="0"/>
       <w:bCs w:val="0"/>
-      <w:color w:val="30818D" w:themeColor="accent1" w:themeShade="BF"/>
+      <w:color w:val="374C80" w:themeColor="accent1" w:themeShade="BF"/>
     </w:rPr>
   </w:style>
   <w:style w:type="paragraph" w:customStyle="1" w:styleId="SourceCode">
@@ -3489,7 +3544,7 @@
     <w:unhideWhenUsed/>
     <w:rsid w:val="00477A94"/>
     <w:rPr>
-      <w:color w:val="D3B86D" w:themeColor="followedHyperlink"/>
+      <w:color w:val="3EBBF0" w:themeColor="followedHyperlink"/>
       <w:u w:val="single"/>
     </w:rPr>
   </w:style>
@@ -3571,7 +3626,7 @@
 <file path=word/theme/theme1.xml><?xml version="1.0" encoding="utf-8"?>
 <a:theme xmlns:a="http://schemas.openxmlformats.org/drawingml/2006/main" name="Phd-WVR">
   <a:themeElements>
-    <a:clrScheme name="Depth">
+    <a:clrScheme name="Blue Warm">
       <a:dk1>
         <a:sysClr val="windowText" lastClr="000000"/>
       </a:dk1>
@@ -3579,34 +3634,34 @@
         <a:sysClr val="window" lastClr="FFFFFF"/>
       </a:lt1>
       <a:dk2>
-        <a:srgbClr val="455F51"/>
+        <a:srgbClr val="242852"/>
       </a:dk2>
       <a:lt2>
-        <a:srgbClr val="94D7E4"/>
+        <a:srgbClr val="ACCBF9"/>
       </a:lt2>
       <a:accent1>
-        <a:srgbClr val="41AEBD"/>
+        <a:srgbClr val="4A66AC"/>
       </a:accent1>
       <a:accent2>
-        <a:srgbClr val="97E9D5"/>
+        <a:srgbClr val="629DD1"/>
       </a:accent2>
       <a:accent3>
-        <a:srgbClr val="A2CF49"/>
+        <a:srgbClr val="297FD5"/>
       </a:accent3>
       <a:accent4>
-        <a:srgbClr val="608F3D"/>
+        <a:srgbClr val="7F8FA9"/>
       </a:accent4>
       <a:accent5>
-        <a:srgbClr val="F4DE3A"/>
+        <a:srgbClr val="5AA2AE"/>
       </a:accent5>
       <a:accent6>
-        <a:srgbClr val="FCB11C"/>
+        <a:srgbClr val="9D90A0"/>
       </a:accent6>
       <a:hlink>
-        <a:srgbClr val="FBCA98"/>
+        <a:srgbClr val="9454C3"/>
       </a:hlink>
       <a:folHlink>
-        <a:srgbClr val="D3B86D"/>
+        <a:srgbClr val="3EBBF0"/>
       </a:folHlink>
     </a:clrScheme>
     <a:fontScheme name="Century Gothic-Palatino Linotype">
@@ -3828,4 +3883,16 @@
     </a:ext>
   </a:extLst>
 </a:theme>
+</file>
+
+<file path=customXml/item1.xml><?xml version="1.0" encoding="utf-8"?>
+<b:Sources xmlns:b="http://schemas.openxmlformats.org/officeDocument/2006/bibliography" xmlns="http://schemas.openxmlformats.org/officeDocument/2006/bibliography" SelectedStyle="/APASixthEditionOfficeOnline.xsl" StyleName="APA" Version="6"/>
+</file>
+
+<file path=customXml/itemProps1.xml><?xml version="1.0" encoding="utf-8"?>
+<ds:datastoreItem xmlns:ds="http://schemas.openxmlformats.org/officeDocument/2006/customXml" ds:itemID="{2D63FAB2-5FCD-5048-8785-1C309338FE90}">
+  <ds:schemaRefs>
+    <ds:schemaRef ds:uri="http://schemas.openxmlformats.org/officeDocument/2006/bibliography"/>
+  </ds:schemaRefs>
+</ds:datastoreItem>
 </file>
</xml_diff>

<commit_message>
Fix the block text style for the word template
Reduce the font size and line spacing.
</commit_message>
<xml_diff>
--- a/style/template.docx
+++ b/style/template.docx
@@ -1,6 +1,6 @@
 
 <file path=word/document.xml><?xml version="1.0" encoding="utf-8"?>
-<w:document xmlns:wpc="http://schemas.microsoft.com/office/word/2010/wordprocessingCanvas" xmlns:cx="http://schemas.microsoft.com/office/drawing/2014/chartex" xmlns:cx1="http://schemas.microsoft.com/office/drawing/2015/9/8/chartex" xmlns:cx2="http://schemas.microsoft.com/office/drawing/2015/10/21/chartex" xmlns:cx3="http://schemas.microsoft.com/office/drawing/2016/5/9/chartex" xmlns:cx4="http://schemas.microsoft.com/office/drawing/2016/5/10/chartex" xmlns:cx5="http://schemas.microsoft.com/office/drawing/2016/5/11/chartex" xmlns:cx6="http://schemas.microsoft.com/office/drawing/2016/5/12/chartex" xmlns:cx7="http://schemas.microsoft.com/office/drawing/2016/5/13/chartex" xmlns:cx8="http://schemas.microsoft.com/office/drawing/2016/5/14/chartex" xmlns:mc="http://schemas.openxmlformats.org/markup-compatibility/2006" xmlns:aink="http://schemas.microsoft.com/office/drawing/2016/ink" xmlns:am3d="http://schemas.microsoft.com/office/drawing/2017/model3d" xmlns:o="urn:schemas-microsoft-com:office:office" xmlns:r="http://schemas.openxmlformats.org/officeDocument/2006/relationships" xmlns:m="http://schemas.openxmlformats.org/officeDocument/2006/math" xmlns:v="urn:schemas-microsoft-com:vml" xmlns:wp14="http://schemas.microsoft.com/office/word/2010/wordprocessingDrawing" xmlns:wp="http://schemas.openxmlformats.org/drawingml/2006/wordprocessingDrawing" xmlns:w10="urn:schemas-microsoft-com:office:word" xmlns:w="http://schemas.openxmlformats.org/wordprocessingml/2006/main" xmlns:w14="http://schemas.microsoft.com/office/word/2010/wordml" xmlns:w15="http://schemas.microsoft.com/office/word/2012/wordml" xmlns:w16cid="http://schemas.microsoft.com/office/word/2016/wordml/cid" xmlns:w16se="http://schemas.microsoft.com/office/word/2015/wordml/symex" xmlns:wpg="http://schemas.microsoft.com/office/word/2010/wordprocessingGroup" xmlns:wpi="http://schemas.microsoft.com/office/word/2010/wordprocessingInk" xmlns:wne="http://schemas.microsoft.com/office/word/2006/wordml" xmlns:wps="http://schemas.microsoft.com/office/word/2010/wordprocessingShape" mc:Ignorable="w14 w15 w16se w16cid wp14">
+<w:document xmlns:wpc="http://schemas.microsoft.com/office/word/2010/wordprocessingCanvas" xmlns:cx="http://schemas.microsoft.com/office/drawing/2014/chartex" xmlns:cx1="http://schemas.microsoft.com/office/drawing/2015/9/8/chartex" xmlns:cx2="http://schemas.microsoft.com/office/drawing/2015/10/21/chartex" xmlns:cx3="http://schemas.microsoft.com/office/drawing/2016/5/9/chartex" xmlns:cx4="http://schemas.microsoft.com/office/drawing/2016/5/10/chartex" xmlns:cx5="http://schemas.microsoft.com/office/drawing/2016/5/11/chartex" xmlns:cx6="http://schemas.microsoft.com/office/drawing/2016/5/12/chartex" xmlns:cx7="http://schemas.microsoft.com/office/drawing/2016/5/13/chartex" xmlns:cx8="http://schemas.microsoft.com/office/drawing/2016/5/14/chartex" xmlns:mc="http://schemas.openxmlformats.org/markup-compatibility/2006" xmlns:aink="http://schemas.microsoft.com/office/drawing/2016/ink" xmlns:am3d="http://schemas.microsoft.com/office/drawing/2017/model3d" xmlns:o="urn:schemas-microsoft-com:office:office" xmlns:oel="http://schemas.microsoft.com/office/2019/extlst" xmlns:r="http://schemas.openxmlformats.org/officeDocument/2006/relationships" xmlns:m="http://schemas.openxmlformats.org/officeDocument/2006/math" xmlns:v="urn:schemas-microsoft-com:vml" xmlns:wp14="http://schemas.microsoft.com/office/word/2010/wordprocessingDrawing" xmlns:wp="http://schemas.openxmlformats.org/drawingml/2006/wordprocessingDrawing" xmlns:w10="urn:schemas-microsoft-com:office:word" xmlns:w="http://schemas.openxmlformats.org/wordprocessingml/2006/main" xmlns:w14="http://schemas.microsoft.com/office/word/2010/wordml" xmlns:w15="http://schemas.microsoft.com/office/word/2012/wordml" xmlns:w16cex="http://schemas.microsoft.com/office/word/2018/wordml/cex" xmlns:w16cid="http://schemas.microsoft.com/office/word/2016/wordml/cid" xmlns:w16="http://schemas.microsoft.com/office/word/2018/wordml" xmlns:w16sdtdh="http://schemas.microsoft.com/office/word/2020/wordml/sdtdatahash" xmlns:w16se="http://schemas.microsoft.com/office/word/2015/wordml/symex" xmlns:wpg="http://schemas.microsoft.com/office/word/2010/wordprocessingGroup" xmlns:wpi="http://schemas.microsoft.com/office/word/2010/wordprocessingInk" xmlns:wne="http://schemas.microsoft.com/office/word/2006/wordml" xmlns:wps="http://schemas.microsoft.com/office/word/2010/wordprocessingShape" mc:Ignorable="w14 w15 w16se w16cid w16 w16cex w16sdtdh wp14">
   <w:body>
     <w:p>
       <w:pPr>
@@ -65,14 +65,14 @@
       <w:pPr>
         <w:pStyle w:val="Heading1"/>
       </w:pPr>
-      <w:bookmarkStart w:id="1" w:name="r-markdown"/>
+      <w:bookmarkStart w:id="0" w:name="r-markdown"/>
       <w:r>
         <w:t xml:space="preserve">R </w:t>
       </w:r>
       <w:r>
         <w:t>Markdown</w:t>
       </w:r>
-      <w:bookmarkEnd w:id="1"/>
+      <w:bookmarkEnd w:id="0"/>
     </w:p>
     <w:p>
       <w:pPr>
@@ -214,14 +214,14 @@
       <w:pPr>
         <w:pStyle w:val="Heading1"/>
       </w:pPr>
-      <w:bookmarkStart w:id="2" w:name="including-plots"/>
+      <w:bookmarkStart w:id="1" w:name="including-plots"/>
       <w:r>
         <w:t>Including</w:t>
       </w:r>
       <w:r>
         <w:t xml:space="preserve"> Plots</w:t>
       </w:r>
-      <w:bookmarkEnd w:id="2"/>
+      <w:bookmarkEnd w:id="1"/>
     </w:p>
     <w:p>
       <w:pPr>
@@ -314,7 +314,199 @@
         <w:pStyle w:val="BlockText"/>
       </w:pPr>
       <w:r>
-        <w:t>A block text.</w:t>
+        <w:t xml:space="preserve">Lorem ipsum </w:t>
+      </w:r>
+      <w:proofErr w:type="spellStart"/>
+      <w:r>
+        <w:t>dolor</w:t>
+      </w:r>
+      <w:proofErr w:type="spellEnd"/>
+      <w:r>
+        <w:t xml:space="preserve"> sit </w:t>
+      </w:r>
+      <w:proofErr w:type="spellStart"/>
+      <w:r>
+        <w:t>amet</w:t>
+      </w:r>
+      <w:proofErr w:type="spellEnd"/>
+      <w:r>
+        <w:t xml:space="preserve">, </w:t>
+      </w:r>
+      <w:proofErr w:type="spellStart"/>
+      <w:r>
+        <w:t>consectetur</w:t>
+      </w:r>
+      <w:proofErr w:type="spellEnd"/>
+      <w:r>
+        <w:t xml:space="preserve"> </w:t>
+      </w:r>
+      <w:proofErr w:type="spellStart"/>
+      <w:r>
+        <w:t>adipiscing</w:t>
+      </w:r>
+      <w:proofErr w:type="spellEnd"/>
+      <w:r>
+        <w:t xml:space="preserve"> </w:t>
+      </w:r>
+      <w:proofErr w:type="spellStart"/>
+      <w:r>
+        <w:t>elit</w:t>
+      </w:r>
+      <w:proofErr w:type="spellEnd"/>
+      <w:r>
+        <w:t xml:space="preserve">, </w:t>
+      </w:r>
+      <w:proofErr w:type="spellStart"/>
+      <w:r>
+        <w:t>sed</w:t>
+      </w:r>
+      <w:proofErr w:type="spellEnd"/>
+      <w:r>
+        <w:t xml:space="preserve"> do </w:t>
+      </w:r>
+      <w:proofErr w:type="spellStart"/>
+      <w:r>
+        <w:t>eiusmod</w:t>
+      </w:r>
+      <w:proofErr w:type="spellEnd"/>
+      <w:r>
+        <w:t xml:space="preserve"> </w:t>
+      </w:r>
+      <w:proofErr w:type="spellStart"/>
+      <w:r>
+        <w:t>tempor</w:t>
+      </w:r>
+      <w:proofErr w:type="spellEnd"/>
+      <w:r>
+        <w:t xml:space="preserve"> </w:t>
+      </w:r>
+      <w:proofErr w:type="spellStart"/>
+      <w:r>
+        <w:t>incididunt</w:t>
+      </w:r>
+      <w:proofErr w:type="spellEnd"/>
+      <w:r>
+        <w:t xml:space="preserve"> </w:t>
+      </w:r>
+      <w:proofErr w:type="spellStart"/>
+      <w:r>
+        <w:t>ut</w:t>
+      </w:r>
+      <w:proofErr w:type="spellEnd"/>
+      <w:r>
+        <w:t xml:space="preserve"> labore et dolore magna </w:t>
+      </w:r>
+      <w:proofErr w:type="spellStart"/>
+      <w:r>
+        <w:t>aliqua</w:t>
+      </w:r>
+      <w:proofErr w:type="spellEnd"/>
+      <w:r>
+        <w:t xml:space="preserve">. </w:t>
+      </w:r>
+      <w:proofErr w:type="spellStart"/>
+      <w:r>
+        <w:t>Congue</w:t>
+      </w:r>
+      <w:proofErr w:type="spellEnd"/>
+      <w:r>
+        <w:t xml:space="preserve"> eu </w:t>
+      </w:r>
+      <w:proofErr w:type="spellStart"/>
+      <w:r>
+        <w:t>consequat</w:t>
+      </w:r>
+      <w:proofErr w:type="spellEnd"/>
+      <w:r>
+        <w:t xml:space="preserve"> ac </w:t>
+      </w:r>
+      <w:proofErr w:type="spellStart"/>
+      <w:r>
+        <w:t>felis</w:t>
+      </w:r>
+      <w:proofErr w:type="spellEnd"/>
+      <w:r>
+        <w:t xml:space="preserve"> </w:t>
+      </w:r>
+      <w:proofErr w:type="spellStart"/>
+      <w:r>
+        <w:t>donec</w:t>
+      </w:r>
+      <w:proofErr w:type="spellEnd"/>
+      <w:r>
+        <w:t xml:space="preserve">. </w:t>
+      </w:r>
+      <w:proofErr w:type="spellStart"/>
+      <w:r>
+        <w:t>Risus</w:t>
+      </w:r>
+      <w:proofErr w:type="spellEnd"/>
+      <w:r>
+        <w:t xml:space="preserve"> </w:t>
+      </w:r>
+      <w:proofErr w:type="spellStart"/>
+      <w:r>
+        <w:t>commodo</w:t>
+      </w:r>
+      <w:proofErr w:type="spellEnd"/>
+      <w:r>
+        <w:t xml:space="preserve"> </w:t>
+      </w:r>
+      <w:proofErr w:type="spellStart"/>
+      <w:r>
+        <w:t>viverra</w:t>
+      </w:r>
+      <w:proofErr w:type="spellEnd"/>
+      <w:r>
+        <w:t xml:space="preserve"> </w:t>
+      </w:r>
+      <w:proofErr w:type="spellStart"/>
+      <w:r>
+        <w:t>maecenas</w:t>
+      </w:r>
+      <w:proofErr w:type="spellEnd"/>
+      <w:r>
+        <w:t xml:space="preserve"> </w:t>
+      </w:r>
+      <w:proofErr w:type="spellStart"/>
+      <w:r>
+        <w:t>accumsan</w:t>
+      </w:r>
+      <w:proofErr w:type="spellEnd"/>
+      <w:r>
+        <w:t xml:space="preserve"> </w:t>
+      </w:r>
+      <w:proofErr w:type="spellStart"/>
+      <w:r>
+        <w:t>lacus</w:t>
+      </w:r>
+      <w:proofErr w:type="spellEnd"/>
+      <w:r>
+        <w:t xml:space="preserve"> </w:t>
+      </w:r>
+      <w:proofErr w:type="spellStart"/>
+      <w:r>
+        <w:t>vel</w:t>
+      </w:r>
+      <w:proofErr w:type="spellEnd"/>
+      <w:r>
+        <w:t xml:space="preserve"> </w:t>
+      </w:r>
+      <w:proofErr w:type="spellStart"/>
+      <w:r>
+        <w:t>facilisis</w:t>
+      </w:r>
+      <w:proofErr w:type="spellEnd"/>
+      <w:r>
+        <w:t xml:space="preserve"> </w:t>
+      </w:r>
+      <w:proofErr w:type="spellStart"/>
+      <w:r>
+        <w:t>volutpat</w:t>
+      </w:r>
+      <w:proofErr w:type="spellEnd"/>
+      <w:r>
+        <w:t>.</w:t>
       </w:r>
     </w:p>
     <w:p>
@@ -406,21 +598,7 @@
         <w:rPr>
           <w:lang w:val="en-US"/>
         </w:rPr>
-        <w:t xml:space="preserve">, </w:t>
-      </w:r>
-      <w:proofErr w:type="spellStart"/>
-      <w:r>
-        <w:rPr>
-          <w:lang w:val="en-US"/>
-        </w:rPr>
-        <w:t>sed</w:t>
-      </w:r>
-      <w:proofErr w:type="spellEnd"/>
-      <w:r>
-        <w:rPr>
-          <w:lang w:val="en-US"/>
-        </w:rPr>
-        <w:t xml:space="preserve"> do </w:t>
+        <w:t xml:space="preserve">, sed do </w:t>
       </w:r>
       <w:proofErr w:type="spellStart"/>
       <w:r>
@@ -476,6 +654,62 @@
         <w:rPr>
           <w:lang w:val="en-US"/>
         </w:rPr>
+        <w:t xml:space="preserve"> labore et dolore magna </w:t>
+      </w:r>
+      <w:proofErr w:type="spellStart"/>
+      <w:r>
+        <w:rPr>
+          <w:lang w:val="en-US"/>
+        </w:rPr>
+        <w:t>aliqua</w:t>
+      </w:r>
+      <w:proofErr w:type="spellEnd"/>
+      <w:r>
+        <w:rPr>
+          <w:lang w:val="en-US"/>
+        </w:rPr>
+        <w:t xml:space="preserve">. </w:t>
+      </w:r>
+      <w:proofErr w:type="spellStart"/>
+      <w:r>
+        <w:rPr>
+          <w:lang w:val="en-US"/>
+        </w:rPr>
+        <w:t>Congue</w:t>
+      </w:r>
+      <w:proofErr w:type="spellEnd"/>
+      <w:r>
+        <w:rPr>
+          <w:lang w:val="en-US"/>
+        </w:rPr>
+        <w:t xml:space="preserve"> eu </w:t>
+      </w:r>
+      <w:proofErr w:type="spellStart"/>
+      <w:r>
+        <w:rPr>
+          <w:lang w:val="en-US"/>
+        </w:rPr>
+        <w:t>consequat</w:t>
+      </w:r>
+      <w:proofErr w:type="spellEnd"/>
+      <w:r>
+        <w:rPr>
+          <w:lang w:val="en-US"/>
+        </w:rPr>
+        <w:t xml:space="preserve"> ac </w:t>
+      </w:r>
+      <w:proofErr w:type="spellStart"/>
+      <w:r>
+        <w:rPr>
+          <w:lang w:val="en-US"/>
+        </w:rPr>
+        <w:t>felis</w:t>
+      </w:r>
+      <w:proofErr w:type="spellEnd"/>
+      <w:r>
+        <w:rPr>
+          <w:lang w:val="en-US"/>
+        </w:rPr>
         <w:t xml:space="preserve"> </w:t>
       </w:r>
       <w:proofErr w:type="spellStart"/>
@@ -483,21 +717,7 @@
         <w:rPr>
           <w:lang w:val="en-US"/>
         </w:rPr>
-        <w:t>labore</w:t>
-      </w:r>
-      <w:proofErr w:type="spellEnd"/>
-      <w:r>
-        <w:rPr>
-          <w:lang w:val="en-US"/>
-        </w:rPr>
-        <w:t xml:space="preserve"> et dolore magna </w:t>
-      </w:r>
-      <w:proofErr w:type="spellStart"/>
-      <w:r>
-        <w:rPr>
-          <w:lang w:val="en-US"/>
-        </w:rPr>
-        <w:t>aliqua</w:t>
+        <w:t>donec</w:t>
       </w:r>
       <w:proofErr w:type="spellEnd"/>
       <w:r>
@@ -511,35 +731,7 @@
         <w:rPr>
           <w:lang w:val="en-US"/>
         </w:rPr>
-        <w:t>Congue</w:t>
-      </w:r>
-      <w:proofErr w:type="spellEnd"/>
-      <w:r>
-        <w:rPr>
-          <w:lang w:val="en-US"/>
-        </w:rPr>
-        <w:t xml:space="preserve"> eu </w:t>
-      </w:r>
-      <w:proofErr w:type="spellStart"/>
-      <w:r>
-        <w:rPr>
-          <w:lang w:val="en-US"/>
-        </w:rPr>
-        <w:t>consequat</w:t>
-      </w:r>
-      <w:proofErr w:type="spellEnd"/>
-      <w:r>
-        <w:rPr>
-          <w:lang w:val="en-US"/>
-        </w:rPr>
-        <w:t xml:space="preserve"> ac </w:t>
-      </w:r>
-      <w:proofErr w:type="spellStart"/>
-      <w:r>
-        <w:rPr>
-          <w:lang w:val="en-US"/>
-        </w:rPr>
-        <w:t>felis</w:t>
+        <w:t>Risus</w:t>
       </w:r>
       <w:proofErr w:type="spellEnd"/>
       <w:r>
@@ -553,21 +745,7 @@
         <w:rPr>
           <w:lang w:val="en-US"/>
         </w:rPr>
-        <w:t>donec</w:t>
-      </w:r>
-      <w:proofErr w:type="spellEnd"/>
-      <w:r>
-        <w:rPr>
-          <w:lang w:val="en-US"/>
-        </w:rPr>
-        <w:t xml:space="preserve">. </w:t>
-      </w:r>
-      <w:proofErr w:type="spellStart"/>
-      <w:r>
-        <w:rPr>
-          <w:lang w:val="en-US"/>
-        </w:rPr>
-        <w:t>Risus</w:t>
+        <w:t>commodo</w:t>
       </w:r>
       <w:proofErr w:type="spellEnd"/>
       <w:r>
@@ -581,7 +759,7 @@
         <w:rPr>
           <w:lang w:val="en-US"/>
         </w:rPr>
-        <w:t>commodo</w:t>
+        <w:t>viverra</w:t>
       </w:r>
       <w:proofErr w:type="spellEnd"/>
       <w:r>
@@ -595,7 +773,7 @@
         <w:rPr>
           <w:lang w:val="en-US"/>
         </w:rPr>
-        <w:t>viverra</w:t>
+        <w:t>maecenas</w:t>
       </w:r>
       <w:proofErr w:type="spellEnd"/>
       <w:r>
@@ -609,7 +787,7 @@
         <w:rPr>
           <w:lang w:val="en-US"/>
         </w:rPr>
-        <w:t>maecenas</w:t>
+        <w:t>accumsan</w:t>
       </w:r>
       <w:proofErr w:type="spellEnd"/>
       <w:r>
@@ -623,20 +801,6 @@
         <w:rPr>
           <w:lang w:val="en-US"/>
         </w:rPr>
-        <w:t>accumsan</w:t>
-      </w:r>
-      <w:proofErr w:type="spellEnd"/>
-      <w:r>
-        <w:rPr>
-          <w:lang w:val="en-US"/>
-        </w:rPr>
-        <w:t xml:space="preserve"> </w:t>
-      </w:r>
-      <w:proofErr w:type="spellStart"/>
-      <w:r>
-        <w:rPr>
-          <w:lang w:val="en-US"/>
-        </w:rPr>
         <w:t>lacus</w:t>
       </w:r>
       <w:proofErr w:type="spellEnd"/>
@@ -644,21 +808,7 @@
         <w:rPr>
           <w:lang w:val="en-US"/>
         </w:rPr>
-        <w:t xml:space="preserve"> </w:t>
-      </w:r>
-      <w:proofErr w:type="spellStart"/>
-      <w:r>
-        <w:rPr>
-          <w:lang w:val="en-US"/>
-        </w:rPr>
-        <w:t>vel</w:t>
-      </w:r>
-      <w:proofErr w:type="spellEnd"/>
-      <w:r>
-        <w:rPr>
-          <w:lang w:val="en-US"/>
-        </w:rPr>
-        <w:t xml:space="preserve"> </w:t>
+        <w:t xml:space="preserve"> vel </w:t>
       </w:r>
       <w:proofErr w:type="spellStart"/>
       <w:r>
@@ -700,6 +850,7 @@
         <w:rPr>
           <w:lang w:val="en-US"/>
         </w:rPr>
+        <w:lastRenderedPageBreak/>
         <w:t xml:space="preserve">Lorem ipsum dolor sit </w:t>
       </w:r>
       <w:proofErr w:type="spellStart"/>
@@ -756,21 +907,7 @@
         <w:rPr>
           <w:lang w:val="en-US"/>
         </w:rPr>
-        <w:t xml:space="preserve">, </w:t>
-      </w:r>
-      <w:proofErr w:type="spellStart"/>
-      <w:r>
-        <w:rPr>
-          <w:lang w:val="en-US"/>
-        </w:rPr>
-        <w:t>sed</w:t>
-      </w:r>
-      <w:proofErr w:type="spellEnd"/>
-      <w:r>
-        <w:rPr>
-          <w:lang w:val="en-US"/>
-        </w:rPr>
-        <w:t xml:space="preserve"> do </w:t>
+        <w:t xml:space="preserve">, sed do </w:t>
       </w:r>
       <w:proofErr w:type="spellStart"/>
       <w:r>
@@ -826,6 +963,62 @@
         <w:rPr>
           <w:lang w:val="en-US"/>
         </w:rPr>
+        <w:t xml:space="preserve"> labore et dolore magna </w:t>
+      </w:r>
+      <w:proofErr w:type="spellStart"/>
+      <w:r>
+        <w:rPr>
+          <w:lang w:val="en-US"/>
+        </w:rPr>
+        <w:t>aliqua</w:t>
+      </w:r>
+      <w:proofErr w:type="spellEnd"/>
+      <w:r>
+        <w:rPr>
+          <w:lang w:val="en-US"/>
+        </w:rPr>
+        <w:t xml:space="preserve">. </w:t>
+      </w:r>
+      <w:proofErr w:type="spellStart"/>
+      <w:r>
+        <w:rPr>
+          <w:lang w:val="en-US"/>
+        </w:rPr>
+        <w:t>Congue</w:t>
+      </w:r>
+      <w:proofErr w:type="spellEnd"/>
+      <w:r>
+        <w:rPr>
+          <w:lang w:val="en-US"/>
+        </w:rPr>
+        <w:t xml:space="preserve"> eu </w:t>
+      </w:r>
+      <w:proofErr w:type="spellStart"/>
+      <w:r>
+        <w:rPr>
+          <w:lang w:val="en-US"/>
+        </w:rPr>
+        <w:t>consequat</w:t>
+      </w:r>
+      <w:proofErr w:type="spellEnd"/>
+      <w:r>
+        <w:rPr>
+          <w:lang w:val="en-US"/>
+        </w:rPr>
+        <w:t xml:space="preserve"> ac </w:t>
+      </w:r>
+      <w:proofErr w:type="spellStart"/>
+      <w:r>
+        <w:rPr>
+          <w:lang w:val="en-US"/>
+        </w:rPr>
+        <w:t>felis</w:t>
+      </w:r>
+      <w:proofErr w:type="spellEnd"/>
+      <w:r>
+        <w:rPr>
+          <w:lang w:val="en-US"/>
+        </w:rPr>
         <w:t xml:space="preserve"> </w:t>
       </w:r>
       <w:proofErr w:type="spellStart"/>
@@ -833,21 +1026,7 @@
         <w:rPr>
           <w:lang w:val="en-US"/>
         </w:rPr>
-        <w:t>labore</w:t>
-      </w:r>
-      <w:proofErr w:type="spellEnd"/>
-      <w:r>
-        <w:rPr>
-          <w:lang w:val="en-US"/>
-        </w:rPr>
-        <w:t xml:space="preserve"> et dolore magna </w:t>
-      </w:r>
-      <w:proofErr w:type="spellStart"/>
-      <w:r>
-        <w:rPr>
-          <w:lang w:val="en-US"/>
-        </w:rPr>
-        <w:t>aliqua</w:t>
+        <w:t>donec</w:t>
       </w:r>
       <w:proofErr w:type="spellEnd"/>
       <w:r>
@@ -861,35 +1040,7 @@
         <w:rPr>
           <w:lang w:val="en-US"/>
         </w:rPr>
-        <w:t>Congue</w:t>
-      </w:r>
-      <w:proofErr w:type="spellEnd"/>
-      <w:r>
-        <w:rPr>
-          <w:lang w:val="en-US"/>
-        </w:rPr>
-        <w:t xml:space="preserve"> eu </w:t>
-      </w:r>
-      <w:proofErr w:type="spellStart"/>
-      <w:r>
-        <w:rPr>
-          <w:lang w:val="en-US"/>
-        </w:rPr>
-        <w:t>consequat</w:t>
-      </w:r>
-      <w:proofErr w:type="spellEnd"/>
-      <w:r>
-        <w:rPr>
-          <w:lang w:val="en-US"/>
-        </w:rPr>
-        <w:t xml:space="preserve"> ac </w:t>
-      </w:r>
-      <w:proofErr w:type="spellStart"/>
-      <w:r>
-        <w:rPr>
-          <w:lang w:val="en-US"/>
-        </w:rPr>
-        <w:t>felis</w:t>
+        <w:t>Risus</w:t>
       </w:r>
       <w:proofErr w:type="spellEnd"/>
       <w:r>
@@ -903,21 +1054,7 @@
         <w:rPr>
           <w:lang w:val="en-US"/>
         </w:rPr>
-        <w:t>donec</w:t>
-      </w:r>
-      <w:proofErr w:type="spellEnd"/>
-      <w:r>
-        <w:rPr>
-          <w:lang w:val="en-US"/>
-        </w:rPr>
-        <w:t xml:space="preserve">. </w:t>
-      </w:r>
-      <w:proofErr w:type="spellStart"/>
-      <w:r>
-        <w:rPr>
-          <w:lang w:val="en-US"/>
-        </w:rPr>
-        <w:t>Risus</w:t>
+        <w:t>commodo</w:t>
       </w:r>
       <w:proofErr w:type="spellEnd"/>
       <w:r>
@@ -931,7 +1068,7 @@
         <w:rPr>
           <w:lang w:val="en-US"/>
         </w:rPr>
-        <w:t>commodo</w:t>
+        <w:t>viverra</w:t>
       </w:r>
       <w:proofErr w:type="spellEnd"/>
       <w:r>
@@ -945,7 +1082,7 @@
         <w:rPr>
           <w:lang w:val="en-US"/>
         </w:rPr>
-        <w:t>viverra</w:t>
+        <w:t>maecenas</w:t>
       </w:r>
       <w:proofErr w:type="spellEnd"/>
       <w:r>
@@ -959,7 +1096,7 @@
         <w:rPr>
           <w:lang w:val="en-US"/>
         </w:rPr>
-        <w:t>maecenas</w:t>
+        <w:t>accumsan</w:t>
       </w:r>
       <w:proofErr w:type="spellEnd"/>
       <w:r>
@@ -973,20 +1110,6 @@
         <w:rPr>
           <w:lang w:val="en-US"/>
         </w:rPr>
-        <w:t>accumsan</w:t>
-      </w:r>
-      <w:proofErr w:type="spellEnd"/>
-      <w:r>
-        <w:rPr>
-          <w:lang w:val="en-US"/>
-        </w:rPr>
-        <w:t xml:space="preserve"> </w:t>
-      </w:r>
-      <w:proofErr w:type="spellStart"/>
-      <w:r>
-        <w:rPr>
-          <w:lang w:val="en-US"/>
-        </w:rPr>
         <w:t>lacus</w:t>
       </w:r>
       <w:proofErr w:type="spellEnd"/>
@@ -994,21 +1117,7 @@
         <w:rPr>
           <w:lang w:val="en-US"/>
         </w:rPr>
-        <w:t xml:space="preserve"> </w:t>
-      </w:r>
-      <w:proofErr w:type="spellStart"/>
-      <w:r>
-        <w:rPr>
-          <w:lang w:val="en-US"/>
-        </w:rPr>
-        <w:t>vel</w:t>
-      </w:r>
-      <w:proofErr w:type="spellEnd"/>
-      <w:r>
-        <w:rPr>
-          <w:lang w:val="en-US"/>
-        </w:rPr>
-        <w:t xml:space="preserve"> </w:t>
+        <w:t xml:space="preserve"> vel </w:t>
       </w:r>
       <w:proofErr w:type="spellStart"/>
       <w:r>
@@ -1044,7 +1153,6 @@
         <w:pStyle w:val="BodyText"/>
       </w:pPr>
       <w:r>
-        <w:lastRenderedPageBreak/>
         <w:t>Some new text.</w:t>
       </w:r>
       <w:r>
@@ -1269,7 +1377,7 @@
 </file>
 
 <file path=word/endnotes.xml><?xml version="1.0" encoding="utf-8"?>
-<w:endnotes xmlns:wpc="http://schemas.microsoft.com/office/word/2010/wordprocessingCanvas" xmlns:cx="http://schemas.microsoft.com/office/drawing/2014/chartex" xmlns:cx1="http://schemas.microsoft.com/office/drawing/2015/9/8/chartex" xmlns:cx2="http://schemas.microsoft.com/office/drawing/2015/10/21/chartex" xmlns:cx3="http://schemas.microsoft.com/office/drawing/2016/5/9/chartex" xmlns:cx4="http://schemas.microsoft.com/office/drawing/2016/5/10/chartex" xmlns:cx5="http://schemas.microsoft.com/office/drawing/2016/5/11/chartex" xmlns:cx6="http://schemas.microsoft.com/office/drawing/2016/5/12/chartex" xmlns:cx7="http://schemas.microsoft.com/office/drawing/2016/5/13/chartex" xmlns:cx8="http://schemas.microsoft.com/office/drawing/2016/5/14/chartex" xmlns:mc="http://schemas.openxmlformats.org/markup-compatibility/2006" xmlns:aink="http://schemas.microsoft.com/office/drawing/2016/ink" xmlns:am3d="http://schemas.microsoft.com/office/drawing/2017/model3d" xmlns:o="urn:schemas-microsoft-com:office:office" xmlns:r="http://schemas.openxmlformats.org/officeDocument/2006/relationships" xmlns:m="http://schemas.openxmlformats.org/officeDocument/2006/math" xmlns:v="urn:schemas-microsoft-com:vml" xmlns:wp14="http://schemas.microsoft.com/office/word/2010/wordprocessingDrawing" xmlns:wp="http://schemas.openxmlformats.org/drawingml/2006/wordprocessingDrawing" xmlns:w10="urn:schemas-microsoft-com:office:word" xmlns:w="http://schemas.openxmlformats.org/wordprocessingml/2006/main" xmlns:w14="http://schemas.microsoft.com/office/word/2010/wordml" xmlns:w15="http://schemas.microsoft.com/office/word/2012/wordml" xmlns:w16cid="http://schemas.microsoft.com/office/word/2016/wordml/cid" xmlns:w16se="http://schemas.microsoft.com/office/word/2015/wordml/symex" xmlns:wpg="http://schemas.microsoft.com/office/word/2010/wordprocessingGroup" xmlns:wpi="http://schemas.microsoft.com/office/word/2010/wordprocessingInk" xmlns:wne="http://schemas.microsoft.com/office/word/2006/wordml" xmlns:wps="http://schemas.microsoft.com/office/word/2010/wordprocessingShape" mc:Ignorable="w14 w15 w16se w16cid wp14">
+<w:endnotes xmlns:wpc="http://schemas.microsoft.com/office/word/2010/wordprocessingCanvas" xmlns:cx="http://schemas.microsoft.com/office/drawing/2014/chartex" xmlns:cx1="http://schemas.microsoft.com/office/drawing/2015/9/8/chartex" xmlns:cx2="http://schemas.microsoft.com/office/drawing/2015/10/21/chartex" xmlns:cx3="http://schemas.microsoft.com/office/drawing/2016/5/9/chartex" xmlns:cx4="http://schemas.microsoft.com/office/drawing/2016/5/10/chartex" xmlns:cx5="http://schemas.microsoft.com/office/drawing/2016/5/11/chartex" xmlns:cx6="http://schemas.microsoft.com/office/drawing/2016/5/12/chartex" xmlns:cx7="http://schemas.microsoft.com/office/drawing/2016/5/13/chartex" xmlns:cx8="http://schemas.microsoft.com/office/drawing/2016/5/14/chartex" xmlns:mc="http://schemas.openxmlformats.org/markup-compatibility/2006" xmlns:aink="http://schemas.microsoft.com/office/drawing/2016/ink" xmlns:am3d="http://schemas.microsoft.com/office/drawing/2017/model3d" xmlns:o="urn:schemas-microsoft-com:office:office" xmlns:oel="http://schemas.microsoft.com/office/2019/extlst" xmlns:r="http://schemas.openxmlformats.org/officeDocument/2006/relationships" xmlns:m="http://schemas.openxmlformats.org/officeDocument/2006/math" xmlns:v="urn:schemas-microsoft-com:vml" xmlns:wp14="http://schemas.microsoft.com/office/word/2010/wordprocessingDrawing" xmlns:wp="http://schemas.openxmlformats.org/drawingml/2006/wordprocessingDrawing" xmlns:w10="urn:schemas-microsoft-com:office:word" xmlns:w="http://schemas.openxmlformats.org/wordprocessingml/2006/main" xmlns:w14="http://schemas.microsoft.com/office/word/2010/wordml" xmlns:w15="http://schemas.microsoft.com/office/word/2012/wordml" xmlns:w16cex="http://schemas.microsoft.com/office/word/2018/wordml/cex" xmlns:w16cid="http://schemas.microsoft.com/office/word/2016/wordml/cid" xmlns:w16="http://schemas.microsoft.com/office/word/2018/wordml" xmlns:w16sdtdh="http://schemas.microsoft.com/office/word/2020/wordml/sdtdatahash" xmlns:w16se="http://schemas.microsoft.com/office/word/2015/wordml/symex" xmlns:wpg="http://schemas.microsoft.com/office/word/2010/wordprocessingGroup" xmlns:wpi="http://schemas.microsoft.com/office/word/2010/wordprocessingInk" xmlns:wne="http://schemas.microsoft.com/office/word/2006/wordml" xmlns:wps="http://schemas.microsoft.com/office/word/2010/wordprocessingShape" mc:Ignorable="w14 w15 w16se w16cid w16 w16cex w16sdtdh wp14">
   <w:endnote w:type="separator" w:id="-1">
     <w:p>
       <w:pPr>
@@ -1294,7 +1402,7 @@
 </file>
 
 <file path=word/footer1.xml><?xml version="1.0" encoding="utf-8"?>
-<w:ftr xmlns:wpc="http://schemas.microsoft.com/office/word/2010/wordprocessingCanvas" xmlns:cx="http://schemas.microsoft.com/office/drawing/2014/chartex" xmlns:cx1="http://schemas.microsoft.com/office/drawing/2015/9/8/chartex" xmlns:cx2="http://schemas.microsoft.com/office/drawing/2015/10/21/chartex" xmlns:cx3="http://schemas.microsoft.com/office/drawing/2016/5/9/chartex" xmlns:cx4="http://schemas.microsoft.com/office/drawing/2016/5/10/chartex" xmlns:cx5="http://schemas.microsoft.com/office/drawing/2016/5/11/chartex" xmlns:cx6="http://schemas.microsoft.com/office/drawing/2016/5/12/chartex" xmlns:cx7="http://schemas.microsoft.com/office/drawing/2016/5/13/chartex" xmlns:cx8="http://schemas.microsoft.com/office/drawing/2016/5/14/chartex" xmlns:mc="http://schemas.openxmlformats.org/markup-compatibility/2006" xmlns:aink="http://schemas.microsoft.com/office/drawing/2016/ink" xmlns:am3d="http://schemas.microsoft.com/office/drawing/2017/model3d" xmlns:o="urn:schemas-microsoft-com:office:office" xmlns:r="http://schemas.openxmlformats.org/officeDocument/2006/relationships" xmlns:m="http://schemas.openxmlformats.org/officeDocument/2006/math" xmlns:v="urn:schemas-microsoft-com:vml" xmlns:wp14="http://schemas.microsoft.com/office/word/2010/wordprocessingDrawing" xmlns:wp="http://schemas.openxmlformats.org/drawingml/2006/wordprocessingDrawing" xmlns:w10="urn:schemas-microsoft-com:office:word" xmlns:w="http://schemas.openxmlformats.org/wordprocessingml/2006/main" xmlns:w14="http://schemas.microsoft.com/office/word/2010/wordml" xmlns:w15="http://schemas.microsoft.com/office/word/2012/wordml" xmlns:w16cid="http://schemas.microsoft.com/office/word/2016/wordml/cid" xmlns:w16se="http://schemas.microsoft.com/office/word/2015/wordml/symex" xmlns:wpg="http://schemas.microsoft.com/office/word/2010/wordprocessingGroup" xmlns:wpi="http://schemas.microsoft.com/office/word/2010/wordprocessingInk" xmlns:wne="http://schemas.microsoft.com/office/word/2006/wordml" xmlns:wps="http://schemas.microsoft.com/office/word/2010/wordprocessingShape" mc:Ignorable="w14 w15 w16se w16cid wp14">
+<w:ftr xmlns:wpc="http://schemas.microsoft.com/office/word/2010/wordprocessingCanvas" xmlns:cx="http://schemas.microsoft.com/office/drawing/2014/chartex" xmlns:cx1="http://schemas.microsoft.com/office/drawing/2015/9/8/chartex" xmlns:cx2="http://schemas.microsoft.com/office/drawing/2015/10/21/chartex" xmlns:cx3="http://schemas.microsoft.com/office/drawing/2016/5/9/chartex" xmlns:cx4="http://schemas.microsoft.com/office/drawing/2016/5/10/chartex" xmlns:cx5="http://schemas.microsoft.com/office/drawing/2016/5/11/chartex" xmlns:cx6="http://schemas.microsoft.com/office/drawing/2016/5/12/chartex" xmlns:cx7="http://schemas.microsoft.com/office/drawing/2016/5/13/chartex" xmlns:cx8="http://schemas.microsoft.com/office/drawing/2016/5/14/chartex" xmlns:mc="http://schemas.openxmlformats.org/markup-compatibility/2006" xmlns:aink="http://schemas.microsoft.com/office/drawing/2016/ink" xmlns:am3d="http://schemas.microsoft.com/office/drawing/2017/model3d" xmlns:o="urn:schemas-microsoft-com:office:office" xmlns:oel="http://schemas.microsoft.com/office/2019/extlst" xmlns:r="http://schemas.openxmlformats.org/officeDocument/2006/relationships" xmlns:m="http://schemas.openxmlformats.org/officeDocument/2006/math" xmlns:v="urn:schemas-microsoft-com:vml" xmlns:wp14="http://schemas.microsoft.com/office/word/2010/wordprocessingDrawing" xmlns:wp="http://schemas.openxmlformats.org/drawingml/2006/wordprocessingDrawing" xmlns:w10="urn:schemas-microsoft-com:office:word" xmlns:w="http://schemas.openxmlformats.org/wordprocessingml/2006/main" xmlns:w14="http://schemas.microsoft.com/office/word/2010/wordml" xmlns:w15="http://schemas.microsoft.com/office/word/2012/wordml" xmlns:w16cex="http://schemas.microsoft.com/office/word/2018/wordml/cex" xmlns:w16cid="http://schemas.microsoft.com/office/word/2016/wordml/cid" xmlns:w16="http://schemas.microsoft.com/office/word/2018/wordml" xmlns:w16sdtdh="http://schemas.microsoft.com/office/word/2020/wordml/sdtdatahash" xmlns:w16se="http://schemas.microsoft.com/office/word/2015/wordml/symex" xmlns:wpg="http://schemas.microsoft.com/office/word/2010/wordprocessingGroup" xmlns:wpi="http://schemas.microsoft.com/office/word/2010/wordprocessingInk" xmlns:wne="http://schemas.microsoft.com/office/word/2006/wordml" xmlns:wps="http://schemas.microsoft.com/office/word/2010/wordprocessingShape" mc:Ignorable="w14 w15 w16se w16cid w16 w16cex w16sdtdh wp14">
   <w:p>
     <w:pPr>
       <w:pStyle w:val="Footer"/>
@@ -1356,7 +1464,7 @@
 </file>
 
 <file path=word/footnotes.xml><?xml version="1.0" encoding="utf-8"?>
-<w:footnotes xmlns:wpc="http://schemas.microsoft.com/office/word/2010/wordprocessingCanvas" xmlns:cx="http://schemas.microsoft.com/office/drawing/2014/chartex" xmlns:cx1="http://schemas.microsoft.com/office/drawing/2015/9/8/chartex" xmlns:cx2="http://schemas.microsoft.com/office/drawing/2015/10/21/chartex" xmlns:cx3="http://schemas.microsoft.com/office/drawing/2016/5/9/chartex" xmlns:cx4="http://schemas.microsoft.com/office/drawing/2016/5/10/chartex" xmlns:cx5="http://schemas.microsoft.com/office/drawing/2016/5/11/chartex" xmlns:cx6="http://schemas.microsoft.com/office/drawing/2016/5/12/chartex" xmlns:cx7="http://schemas.microsoft.com/office/drawing/2016/5/13/chartex" xmlns:cx8="http://schemas.microsoft.com/office/drawing/2016/5/14/chartex" xmlns:mc="http://schemas.openxmlformats.org/markup-compatibility/2006" xmlns:aink="http://schemas.microsoft.com/office/drawing/2016/ink" xmlns:am3d="http://schemas.microsoft.com/office/drawing/2017/model3d" xmlns:o="urn:schemas-microsoft-com:office:office" xmlns:r="http://schemas.openxmlformats.org/officeDocument/2006/relationships" xmlns:m="http://schemas.openxmlformats.org/officeDocument/2006/math" xmlns:v="urn:schemas-microsoft-com:vml" xmlns:wp14="http://schemas.microsoft.com/office/word/2010/wordprocessingDrawing" xmlns:wp="http://schemas.openxmlformats.org/drawingml/2006/wordprocessingDrawing" xmlns:w10="urn:schemas-microsoft-com:office:word" xmlns:w="http://schemas.openxmlformats.org/wordprocessingml/2006/main" xmlns:w14="http://schemas.microsoft.com/office/word/2010/wordml" xmlns:w15="http://schemas.microsoft.com/office/word/2012/wordml" xmlns:w16cid="http://schemas.microsoft.com/office/word/2016/wordml/cid" xmlns:w16se="http://schemas.microsoft.com/office/word/2015/wordml/symex" xmlns:wpg="http://schemas.microsoft.com/office/word/2010/wordprocessingGroup" xmlns:wpi="http://schemas.microsoft.com/office/word/2010/wordprocessingInk" xmlns:wne="http://schemas.microsoft.com/office/word/2006/wordml" xmlns:wps="http://schemas.microsoft.com/office/word/2010/wordprocessingShape" mc:Ignorable="w14 w15 w16se w16cid wp14">
+<w:footnotes xmlns:wpc="http://schemas.microsoft.com/office/word/2010/wordprocessingCanvas" xmlns:cx="http://schemas.microsoft.com/office/drawing/2014/chartex" xmlns:cx1="http://schemas.microsoft.com/office/drawing/2015/9/8/chartex" xmlns:cx2="http://schemas.microsoft.com/office/drawing/2015/10/21/chartex" xmlns:cx3="http://schemas.microsoft.com/office/drawing/2016/5/9/chartex" xmlns:cx4="http://schemas.microsoft.com/office/drawing/2016/5/10/chartex" xmlns:cx5="http://schemas.microsoft.com/office/drawing/2016/5/11/chartex" xmlns:cx6="http://schemas.microsoft.com/office/drawing/2016/5/12/chartex" xmlns:cx7="http://schemas.microsoft.com/office/drawing/2016/5/13/chartex" xmlns:cx8="http://schemas.microsoft.com/office/drawing/2016/5/14/chartex" xmlns:mc="http://schemas.openxmlformats.org/markup-compatibility/2006" xmlns:aink="http://schemas.microsoft.com/office/drawing/2016/ink" xmlns:am3d="http://schemas.microsoft.com/office/drawing/2017/model3d" xmlns:o="urn:schemas-microsoft-com:office:office" xmlns:oel="http://schemas.microsoft.com/office/2019/extlst" xmlns:r="http://schemas.openxmlformats.org/officeDocument/2006/relationships" xmlns:m="http://schemas.openxmlformats.org/officeDocument/2006/math" xmlns:v="urn:schemas-microsoft-com:vml" xmlns:wp14="http://schemas.microsoft.com/office/word/2010/wordprocessingDrawing" xmlns:wp="http://schemas.openxmlformats.org/drawingml/2006/wordprocessingDrawing" xmlns:w10="urn:schemas-microsoft-com:office:word" xmlns:w="http://schemas.openxmlformats.org/wordprocessingml/2006/main" xmlns:w14="http://schemas.microsoft.com/office/word/2010/wordml" xmlns:w15="http://schemas.microsoft.com/office/word/2012/wordml" xmlns:w16cex="http://schemas.microsoft.com/office/word/2018/wordml/cex" xmlns:w16cid="http://schemas.microsoft.com/office/word/2016/wordml/cid" xmlns:w16="http://schemas.microsoft.com/office/word/2018/wordml" xmlns:w16sdtdh="http://schemas.microsoft.com/office/word/2020/wordml/sdtdatahash" xmlns:w16se="http://schemas.microsoft.com/office/word/2015/wordml/symex" xmlns:wpg="http://schemas.microsoft.com/office/word/2010/wordprocessingGroup" xmlns:wpi="http://schemas.microsoft.com/office/word/2010/wordprocessingInk" xmlns:wne="http://schemas.microsoft.com/office/word/2006/wordml" xmlns:wps="http://schemas.microsoft.com/office/word/2010/wordprocessingShape" mc:Ignorable="w14 w15 w16se w16cid w16 w16cex w16sdtdh wp14">
   <w:footnote w:type="separator" w:id="-1">
     <w:p>
       <w:r>
@@ -1392,15 +1500,7 @@
         <w:rPr>
           <w:lang w:val="nl-NL"/>
         </w:rPr>
-        <w:t>Tes</w:t>
-      </w:r>
-      <w:bookmarkStart w:id="0" w:name="_GoBack"/>
-      <w:bookmarkEnd w:id="0"/>
-      <w:r>
-        <w:rPr>
-          <w:lang w:val="nl-NL"/>
-        </w:rPr>
-        <w:t>t</w:t>
+        <w:t>Test</w:t>
       </w:r>
     </w:p>
   </w:footnote>
@@ -1408,7 +1508,7 @@
 </file>
 
 <file path=word/header1.xml><?xml version="1.0" encoding="utf-8"?>
-<w:hdr xmlns:wpc="http://schemas.microsoft.com/office/word/2010/wordprocessingCanvas" xmlns:cx="http://schemas.microsoft.com/office/drawing/2014/chartex" xmlns:cx1="http://schemas.microsoft.com/office/drawing/2015/9/8/chartex" xmlns:cx2="http://schemas.microsoft.com/office/drawing/2015/10/21/chartex" xmlns:cx3="http://schemas.microsoft.com/office/drawing/2016/5/9/chartex" xmlns:cx4="http://schemas.microsoft.com/office/drawing/2016/5/10/chartex" xmlns:cx5="http://schemas.microsoft.com/office/drawing/2016/5/11/chartex" xmlns:cx6="http://schemas.microsoft.com/office/drawing/2016/5/12/chartex" xmlns:cx7="http://schemas.microsoft.com/office/drawing/2016/5/13/chartex" xmlns:cx8="http://schemas.microsoft.com/office/drawing/2016/5/14/chartex" xmlns:mc="http://schemas.openxmlformats.org/markup-compatibility/2006" xmlns:aink="http://schemas.microsoft.com/office/drawing/2016/ink" xmlns:am3d="http://schemas.microsoft.com/office/drawing/2017/model3d" xmlns:o="urn:schemas-microsoft-com:office:office" xmlns:r="http://schemas.openxmlformats.org/officeDocument/2006/relationships" xmlns:m="http://schemas.openxmlformats.org/officeDocument/2006/math" xmlns:v="urn:schemas-microsoft-com:vml" xmlns:wp14="http://schemas.microsoft.com/office/word/2010/wordprocessingDrawing" xmlns:wp="http://schemas.openxmlformats.org/drawingml/2006/wordprocessingDrawing" xmlns:w10="urn:schemas-microsoft-com:office:word" xmlns:w="http://schemas.openxmlformats.org/wordprocessingml/2006/main" xmlns:w14="http://schemas.microsoft.com/office/word/2010/wordml" xmlns:w15="http://schemas.microsoft.com/office/word/2012/wordml" xmlns:w16cid="http://schemas.microsoft.com/office/word/2016/wordml/cid" xmlns:w16se="http://schemas.microsoft.com/office/word/2015/wordml/symex" xmlns:wpg="http://schemas.microsoft.com/office/word/2010/wordprocessingGroup" xmlns:wpi="http://schemas.microsoft.com/office/word/2010/wordprocessingInk" xmlns:wne="http://schemas.microsoft.com/office/word/2006/wordml" xmlns:wps="http://schemas.microsoft.com/office/word/2010/wordprocessingShape" mc:Ignorable="w14 w15 w16se w16cid wp14">
+<w:hdr xmlns:wpc="http://schemas.microsoft.com/office/word/2010/wordprocessingCanvas" xmlns:cx="http://schemas.microsoft.com/office/drawing/2014/chartex" xmlns:cx1="http://schemas.microsoft.com/office/drawing/2015/9/8/chartex" xmlns:cx2="http://schemas.microsoft.com/office/drawing/2015/10/21/chartex" xmlns:cx3="http://schemas.microsoft.com/office/drawing/2016/5/9/chartex" xmlns:cx4="http://schemas.microsoft.com/office/drawing/2016/5/10/chartex" xmlns:cx5="http://schemas.microsoft.com/office/drawing/2016/5/11/chartex" xmlns:cx6="http://schemas.microsoft.com/office/drawing/2016/5/12/chartex" xmlns:cx7="http://schemas.microsoft.com/office/drawing/2016/5/13/chartex" xmlns:cx8="http://schemas.microsoft.com/office/drawing/2016/5/14/chartex" xmlns:mc="http://schemas.openxmlformats.org/markup-compatibility/2006" xmlns:aink="http://schemas.microsoft.com/office/drawing/2016/ink" xmlns:am3d="http://schemas.microsoft.com/office/drawing/2017/model3d" xmlns:o="urn:schemas-microsoft-com:office:office" xmlns:oel="http://schemas.microsoft.com/office/2019/extlst" xmlns:r="http://schemas.openxmlformats.org/officeDocument/2006/relationships" xmlns:m="http://schemas.openxmlformats.org/officeDocument/2006/math" xmlns:v="urn:schemas-microsoft-com:vml" xmlns:wp14="http://schemas.microsoft.com/office/word/2010/wordprocessingDrawing" xmlns:wp="http://schemas.openxmlformats.org/drawingml/2006/wordprocessingDrawing" xmlns:w10="urn:schemas-microsoft-com:office:word" xmlns:w="http://schemas.openxmlformats.org/wordprocessingml/2006/main" xmlns:w14="http://schemas.microsoft.com/office/word/2010/wordml" xmlns:w15="http://schemas.microsoft.com/office/word/2012/wordml" xmlns:w16cex="http://schemas.microsoft.com/office/word/2018/wordml/cex" xmlns:w16cid="http://schemas.microsoft.com/office/word/2016/wordml/cid" xmlns:w16="http://schemas.microsoft.com/office/word/2018/wordml" xmlns:w16sdtdh="http://schemas.microsoft.com/office/word/2020/wordml/sdtdatahash" xmlns:w16se="http://schemas.microsoft.com/office/word/2015/wordml/symex" xmlns:wpg="http://schemas.microsoft.com/office/word/2010/wordprocessingGroup" xmlns:wpi="http://schemas.microsoft.com/office/word/2010/wordprocessingInk" xmlns:wne="http://schemas.microsoft.com/office/word/2006/wordml" xmlns:wps="http://schemas.microsoft.com/office/word/2010/wordprocessingShape" mc:Ignorable="w14 w15 w16se w16cid w16 w16cex w16sdtdh wp14">
   <w:p>
     <w:pPr>
       <w:pStyle w:val="Header"/>
@@ -1463,7 +1563,7 @@
         <w:noProof/>
         <w:color w:val="4A66AC" w:themeColor="accent1"/>
       </w:rPr>
-      <w:t>26/05/2022</w:t>
+      <w:t>29/07/2022</w:t>
     </w:r>
     <w:r>
       <w:rPr>
@@ -1481,7 +1581,7 @@
 </file>
 
 <file path=word/numbering.xml><?xml version="1.0" encoding="utf-8"?>
-<w:numbering xmlns:wpc="http://schemas.microsoft.com/office/word/2010/wordprocessingCanvas" xmlns:cx="http://schemas.microsoft.com/office/drawing/2014/chartex" xmlns:cx1="http://schemas.microsoft.com/office/drawing/2015/9/8/chartex" xmlns:cx2="http://schemas.microsoft.com/office/drawing/2015/10/21/chartex" xmlns:cx3="http://schemas.microsoft.com/office/drawing/2016/5/9/chartex" xmlns:cx4="http://schemas.microsoft.com/office/drawing/2016/5/10/chartex" xmlns:cx5="http://schemas.microsoft.com/office/drawing/2016/5/11/chartex" xmlns:cx6="http://schemas.microsoft.com/office/drawing/2016/5/12/chartex" xmlns:cx7="http://schemas.microsoft.com/office/drawing/2016/5/13/chartex" xmlns:cx8="http://schemas.microsoft.com/office/drawing/2016/5/14/chartex" xmlns:mc="http://schemas.openxmlformats.org/markup-compatibility/2006" xmlns:aink="http://schemas.microsoft.com/office/drawing/2016/ink" xmlns:am3d="http://schemas.microsoft.com/office/drawing/2017/model3d" xmlns:o="urn:schemas-microsoft-com:office:office" xmlns:r="http://schemas.openxmlformats.org/officeDocument/2006/relationships" xmlns:m="http://schemas.openxmlformats.org/officeDocument/2006/math" xmlns:v="urn:schemas-microsoft-com:vml" xmlns:wp14="http://schemas.microsoft.com/office/word/2010/wordprocessingDrawing" xmlns:wp="http://schemas.openxmlformats.org/drawingml/2006/wordprocessingDrawing" xmlns:w10="urn:schemas-microsoft-com:office:word" xmlns:w="http://schemas.openxmlformats.org/wordprocessingml/2006/main" xmlns:w14="http://schemas.microsoft.com/office/word/2010/wordml" xmlns:w15="http://schemas.microsoft.com/office/word/2012/wordml" xmlns:w16cid="http://schemas.microsoft.com/office/word/2016/wordml/cid" xmlns:w16se="http://schemas.microsoft.com/office/word/2015/wordml/symex" xmlns:wpg="http://schemas.microsoft.com/office/word/2010/wordprocessingGroup" xmlns:wpi="http://schemas.microsoft.com/office/word/2010/wordprocessingInk" xmlns:wne="http://schemas.microsoft.com/office/word/2006/wordml" xmlns:wps="http://schemas.microsoft.com/office/word/2010/wordprocessingShape" mc:Ignorable="w14 w15 w16se w16cid wp14">
+<w:numbering xmlns:wpc="http://schemas.microsoft.com/office/word/2010/wordprocessingCanvas" xmlns:cx="http://schemas.microsoft.com/office/drawing/2014/chartex" xmlns:cx1="http://schemas.microsoft.com/office/drawing/2015/9/8/chartex" xmlns:cx2="http://schemas.microsoft.com/office/drawing/2015/10/21/chartex" xmlns:cx3="http://schemas.microsoft.com/office/drawing/2016/5/9/chartex" xmlns:cx4="http://schemas.microsoft.com/office/drawing/2016/5/10/chartex" xmlns:cx5="http://schemas.microsoft.com/office/drawing/2016/5/11/chartex" xmlns:cx6="http://schemas.microsoft.com/office/drawing/2016/5/12/chartex" xmlns:cx7="http://schemas.microsoft.com/office/drawing/2016/5/13/chartex" xmlns:cx8="http://schemas.microsoft.com/office/drawing/2016/5/14/chartex" xmlns:mc="http://schemas.openxmlformats.org/markup-compatibility/2006" xmlns:aink="http://schemas.microsoft.com/office/drawing/2016/ink" xmlns:am3d="http://schemas.microsoft.com/office/drawing/2017/model3d" xmlns:o="urn:schemas-microsoft-com:office:office" xmlns:oel="http://schemas.microsoft.com/office/2019/extlst" xmlns:r="http://schemas.openxmlformats.org/officeDocument/2006/relationships" xmlns:m="http://schemas.openxmlformats.org/officeDocument/2006/math" xmlns:v="urn:schemas-microsoft-com:vml" xmlns:wp14="http://schemas.microsoft.com/office/word/2010/wordprocessingDrawing" xmlns:wp="http://schemas.openxmlformats.org/drawingml/2006/wordprocessingDrawing" xmlns:w10="urn:schemas-microsoft-com:office:word" xmlns:w="http://schemas.openxmlformats.org/wordprocessingml/2006/main" xmlns:w14="http://schemas.microsoft.com/office/word/2010/wordml" xmlns:w15="http://schemas.microsoft.com/office/word/2012/wordml" xmlns:w16cex="http://schemas.microsoft.com/office/word/2018/wordml/cex" xmlns:w16cid="http://schemas.microsoft.com/office/word/2016/wordml/cid" xmlns:w16="http://schemas.microsoft.com/office/word/2018/wordml" xmlns:w16sdtdh="http://schemas.microsoft.com/office/word/2020/wordml/sdtdatahash" xmlns:w16se="http://schemas.microsoft.com/office/word/2015/wordml/symex" xmlns:wpg="http://schemas.microsoft.com/office/word/2010/wordprocessingGroup" xmlns:wpi="http://schemas.microsoft.com/office/word/2010/wordprocessingInk" xmlns:wne="http://schemas.microsoft.com/office/word/2006/wordml" xmlns:wps="http://schemas.microsoft.com/office/word/2010/wordprocessingShape" mc:Ignorable="w14 w15 w16se w16cid w16 w16cex w16sdtdh wp14">
   <w:abstractNum w:abstractNumId="0" w15:restartNumberingAfterBreak="0">
     <w:nsid w:val="FFFFFF7F"/>
     <w:multiLevelType w:val="singleLevel"/>
@@ -2007,40 +2107,40 @@
     <w:tmpl w:val="04090025"/>
     <w:numStyleLink w:val="Defaultol"/>
   </w:abstractNum>
-  <w:num w:numId="1">
+  <w:num w:numId="1" w16cid:durableId="1828394774">
     <w:abstractNumId w:val="0"/>
   </w:num>
-  <w:num w:numId="2">
+  <w:num w:numId="2" w16cid:durableId="874778760">
     <w:abstractNumId w:val="3"/>
   </w:num>
-  <w:num w:numId="3">
+  <w:num w:numId="3" w16cid:durableId="1934392757">
     <w:abstractNumId w:val="1"/>
   </w:num>
-  <w:num w:numId="4">
+  <w:num w:numId="4" w16cid:durableId="1167205007">
     <w:abstractNumId w:val="2"/>
   </w:num>
-  <w:num w:numId="5">
+  <w:num w:numId="5" w16cid:durableId="1942444326">
     <w:abstractNumId w:val="6"/>
   </w:num>
-  <w:num w:numId="6">
+  <w:num w:numId="6" w16cid:durableId="1284996824">
     <w:abstractNumId w:val="11"/>
   </w:num>
-  <w:num w:numId="7">
+  <w:num w:numId="7" w16cid:durableId="649284352">
     <w:abstractNumId w:val="8"/>
   </w:num>
-  <w:num w:numId="8">
+  <w:num w:numId="8" w16cid:durableId="1770659829">
     <w:abstractNumId w:val="4"/>
   </w:num>
-  <w:num w:numId="9">
+  <w:num w:numId="9" w16cid:durableId="1785610044">
     <w:abstractNumId w:val="9"/>
   </w:num>
-  <w:num w:numId="10">
+  <w:num w:numId="10" w16cid:durableId="8796274">
     <w:abstractNumId w:val="7"/>
   </w:num>
-  <w:num w:numId="11">
+  <w:num w:numId="11" w16cid:durableId="462622382">
     <w:abstractNumId w:val="5"/>
   </w:num>
-  <w:num w:numId="12">
+  <w:num w:numId="12" w16cid:durableId="1243179773">
     <w:abstractNumId w:val="10"/>
   </w:num>
   <w:numIdMacAtCleanup w:val="12"/>
@@ -2048,7 +2148,7 @@
 </file>
 
 <file path=word/styles.xml><?xml version="1.0" encoding="utf-8"?>
-<w:styles xmlns:mc="http://schemas.openxmlformats.org/markup-compatibility/2006" xmlns:r="http://schemas.openxmlformats.org/officeDocument/2006/relationships" xmlns:w="http://schemas.openxmlformats.org/wordprocessingml/2006/main" xmlns:w14="http://schemas.microsoft.com/office/word/2010/wordml" xmlns:w15="http://schemas.microsoft.com/office/word/2012/wordml" xmlns:w16cid="http://schemas.microsoft.com/office/word/2016/wordml/cid" xmlns:w16se="http://schemas.microsoft.com/office/word/2015/wordml/symex" mc:Ignorable="w14 w15 w16se w16cid">
+<w:styles xmlns:mc="http://schemas.openxmlformats.org/markup-compatibility/2006" xmlns:r="http://schemas.openxmlformats.org/officeDocument/2006/relationships" xmlns:w="http://schemas.openxmlformats.org/wordprocessingml/2006/main" xmlns:w14="http://schemas.microsoft.com/office/word/2010/wordml" xmlns:w15="http://schemas.microsoft.com/office/word/2012/wordml" xmlns:w16cex="http://schemas.microsoft.com/office/word/2018/wordml/cex" xmlns:w16cid="http://schemas.microsoft.com/office/word/2016/wordml/cid" xmlns:w16="http://schemas.microsoft.com/office/word/2018/wordml" xmlns:w16sdtdh="http://schemas.microsoft.com/office/word/2020/wordml/sdtdatahash" xmlns:w16se="http://schemas.microsoft.com/office/word/2015/wordml/symex" mc:Ignorable="w14 w15 w16se w16cid w16 w16cex w16sdtdh">
   <w:docDefaults>
     <w:rPrDefault>
       <w:rPr>
@@ -2064,7 +2164,7 @@
       </w:pPr>
     </w:pPrDefault>
   </w:docDefaults>
-  <w:latentStyles w:defLockedState="0" w:defUIPriority="0" w:defSemiHidden="0" w:defUnhideWhenUsed="0" w:defQFormat="0" w:count="375">
+  <w:latentStyles w:defLockedState="0" w:defUIPriority="0" w:defSemiHidden="0" w:defUnhideWhenUsed="0" w:defQFormat="0" w:count="376">
     <w:lsdException w:name="heading 6" w:semiHidden="1" w:unhideWhenUsed="1"/>
     <w:lsdException w:name="index 3" w:semiHidden="1" w:unhideWhenUsed="1"/>
     <w:lsdException w:name="index 4" w:semiHidden="1" w:unhideWhenUsed="1"/>
@@ -2399,6 +2499,7 @@
     <w:lsdException w:name="Smart Hyperlink" w:semiHidden="1" w:uiPriority="99" w:unhideWhenUsed="1"/>
     <w:lsdException w:name="Hashtag" w:semiHidden="1" w:uiPriority="99" w:unhideWhenUsed="1"/>
     <w:lsdException w:name="Unresolved Mention" w:semiHidden="1" w:uiPriority="99" w:unhideWhenUsed="1"/>
+    <w:lsdException w:name="Smart Link" w:semiHidden="1" w:uiPriority="99" w:unhideWhenUsed="1"/>
   </w:latentStyles>
   <w:style w:type="paragraph" w:default="1" w:styleId="Normal">
     <w:name w:val="Normal"/>
@@ -2750,14 +2851,15 @@
     <w:uiPriority w:val="9"/>
     <w:unhideWhenUsed/>
     <w:qFormat/>
-    <w:rsid w:val="00C32AEB"/>
-    <w:pPr>
-      <w:spacing w:before="100" w:after="100"/>
+    <w:rsid w:val="007E367D"/>
+    <w:pPr>
+      <w:spacing w:before="100" w:after="100" w:line="360" w:lineRule="auto"/>
       <w:ind w:left="482" w:right="482"/>
       <w:jc w:val="both"/>
     </w:pPr>
     <w:rPr>
       <w:rFonts w:cs="Times New Roman (Body CS)"/>
+      <w:sz w:val="21"/>
     </w:rPr>
   </w:style>
   <w:style w:type="paragraph" w:styleId="FootnoteText">
@@ -3896,6 +3998,26 @@
 </a:theme>
 </file>
 
+<file path=word/webextensions/taskpanes.xml><?xml version="1.0" encoding="utf-8"?>
+<wetp:taskpanes xmlns:wetp="http://schemas.microsoft.com/office/webextensions/taskpanes/2010/11">
+  <wetp:taskpane dockstate="right" visibility="0" width="350" row="0">
+    <wetp:webextensionref xmlns:r="http://schemas.openxmlformats.org/officeDocument/2006/relationships" r:id="rId1"/>
+  </wetp:taskpane>
+</wetp:taskpanes>
+</file>
+
+<file path=word/webextensions/webextension1.xml><?xml version="1.0" encoding="utf-8"?>
+<we:webextension xmlns:we="http://schemas.microsoft.com/office/webextensions/webextension/2010/11" id="{D319045D-FB54-8C4B-BEA3-3EA82385968A}">
+  <we:reference id="wa200002125" version="1.2.0.0" store="en-US" storeType="OMEX"/>
+  <we:alternateReferences>
+    <we:reference id="WA200002125" version="1.2.0.0" store="" storeType="OMEX"/>
+  </we:alternateReferences>
+  <we:properties/>
+  <we:bindings/>
+  <we:snapshot xmlns:r="http://schemas.openxmlformats.org/officeDocument/2006/relationships"/>
+</we:webextension>
+</file>
+
 <file path=customXml/item1.xml><?xml version="1.0" encoding="utf-8"?>
 <b:Sources xmlns:b="http://schemas.openxmlformats.org/officeDocument/2006/bibliography" xmlns="http://schemas.openxmlformats.org/officeDocument/2006/bibliography" SelectedStyle="/APASixthEditionOfficeOnline.xsl" StyleName="APA" Version="6"/>
 </file>

</xml_diff>

<commit_message>
Update the docx template
Reduce the font sizes and other small changes
</commit_message>
<xml_diff>
--- a/style/template.docx
+++ b/style/template.docx
@@ -1,6 +1,6 @@
 
 <file path=word/document.xml><?xml version="1.0" encoding="utf-8"?>
-<w:document xmlns:wpc="http://schemas.microsoft.com/office/word/2010/wordprocessingCanvas" xmlns:cx="http://schemas.microsoft.com/office/drawing/2014/chartex" xmlns:cx1="http://schemas.microsoft.com/office/drawing/2015/9/8/chartex" xmlns:cx2="http://schemas.microsoft.com/office/drawing/2015/10/21/chartex" xmlns:cx3="http://schemas.microsoft.com/office/drawing/2016/5/9/chartex" xmlns:cx4="http://schemas.microsoft.com/office/drawing/2016/5/10/chartex" xmlns:cx5="http://schemas.microsoft.com/office/drawing/2016/5/11/chartex" xmlns:cx6="http://schemas.microsoft.com/office/drawing/2016/5/12/chartex" xmlns:cx7="http://schemas.microsoft.com/office/drawing/2016/5/13/chartex" xmlns:cx8="http://schemas.microsoft.com/office/drawing/2016/5/14/chartex" xmlns:mc="http://schemas.openxmlformats.org/markup-compatibility/2006" xmlns:aink="http://schemas.microsoft.com/office/drawing/2016/ink" xmlns:am3d="http://schemas.microsoft.com/office/drawing/2017/model3d" xmlns:o="urn:schemas-microsoft-com:office:office" xmlns:oel="http://schemas.microsoft.com/office/2019/extlst" xmlns:r="http://schemas.openxmlformats.org/officeDocument/2006/relationships" xmlns:m="http://schemas.openxmlformats.org/officeDocument/2006/math" xmlns:v="urn:schemas-microsoft-com:vml" xmlns:wp14="http://schemas.microsoft.com/office/word/2010/wordprocessingDrawing" xmlns:wp="http://schemas.openxmlformats.org/drawingml/2006/wordprocessingDrawing" xmlns:w10="urn:schemas-microsoft-com:office:word" xmlns:w="http://schemas.openxmlformats.org/wordprocessingml/2006/main" xmlns:w14="http://schemas.microsoft.com/office/word/2010/wordml" xmlns:w15="http://schemas.microsoft.com/office/word/2012/wordml" xmlns:w16cex="http://schemas.microsoft.com/office/word/2018/wordml/cex" xmlns:w16cid="http://schemas.microsoft.com/office/word/2016/wordml/cid" xmlns:w16="http://schemas.microsoft.com/office/word/2018/wordml" xmlns:w16sdtdh="http://schemas.microsoft.com/office/word/2020/wordml/sdtdatahash" xmlns:w16se="http://schemas.microsoft.com/office/word/2015/wordml/symex" xmlns:wpg="http://schemas.microsoft.com/office/word/2010/wordprocessingGroup" xmlns:wpi="http://schemas.microsoft.com/office/word/2010/wordprocessingInk" xmlns:wne="http://schemas.microsoft.com/office/word/2006/wordml" xmlns:wps="http://schemas.microsoft.com/office/word/2010/wordprocessingShape" mc:Ignorable="w14 w15 w16se w16cid w16 w16cex w16sdtdh wp14">
+<w:document xmlns:wpc="http://schemas.microsoft.com/office/word/2010/wordprocessingCanvas" xmlns:cx="http://schemas.microsoft.com/office/drawing/2014/chartex" xmlns:cx1="http://schemas.microsoft.com/office/drawing/2015/9/8/chartex" xmlns:cx2="http://schemas.microsoft.com/office/drawing/2015/10/21/chartex" xmlns:cx3="http://schemas.microsoft.com/office/drawing/2016/5/9/chartex" xmlns:cx4="http://schemas.microsoft.com/office/drawing/2016/5/10/chartex" xmlns:cx5="http://schemas.microsoft.com/office/drawing/2016/5/11/chartex" xmlns:cx6="http://schemas.microsoft.com/office/drawing/2016/5/12/chartex" xmlns:cx7="http://schemas.microsoft.com/office/drawing/2016/5/13/chartex" xmlns:cx8="http://schemas.microsoft.com/office/drawing/2016/5/14/chartex" xmlns:mc="http://schemas.openxmlformats.org/markup-compatibility/2006" xmlns:aink="http://schemas.microsoft.com/office/drawing/2016/ink" xmlns:am3d="http://schemas.microsoft.com/office/drawing/2017/model3d" xmlns:o="urn:schemas-microsoft-com:office:office" xmlns:r="http://schemas.openxmlformats.org/officeDocument/2006/relationships" xmlns:m="http://schemas.openxmlformats.org/officeDocument/2006/math" xmlns:v="urn:schemas-microsoft-com:vml" xmlns:wp14="http://schemas.microsoft.com/office/word/2010/wordprocessingDrawing" xmlns:wp="http://schemas.openxmlformats.org/drawingml/2006/wordprocessingDrawing" xmlns:w10="urn:schemas-microsoft-com:office:word" xmlns:w="http://schemas.openxmlformats.org/wordprocessingml/2006/main" xmlns:w14="http://schemas.microsoft.com/office/word/2010/wordml" xmlns:w15="http://schemas.microsoft.com/office/word/2012/wordml" xmlns:w16cid="http://schemas.microsoft.com/office/word/2016/wordml/cid" xmlns:w16se="http://schemas.microsoft.com/office/word/2015/wordml/symex" xmlns:wpg="http://schemas.microsoft.com/office/word/2010/wordprocessingGroup" xmlns:wpi="http://schemas.microsoft.com/office/word/2010/wordprocessingInk" xmlns:wne="http://schemas.microsoft.com/office/word/2006/wordml" xmlns:wps="http://schemas.microsoft.com/office/word/2010/wordprocessingShape" mc:Ignorable="w14 w15 w16se w16cid wp14">
   <w:body>
     <w:p>
       <w:pPr>
@@ -91,6 +91,18 @@
       </w:hyperlink>
       <w:r>
         <w:t>.</w:t>
+      </w:r>
+    </w:p>
+    <w:p>
+      <w:pPr>
+        <w:pStyle w:val="BodyText"/>
+        <w:numPr>
+          <w:ilvl w:val="0"/>
+          <w:numId w:val="19"/>
+        </w:numPr>
+      </w:pPr>
+      <w:r>
+        <w:t>A bullet list</w:t>
       </w:r>
     </w:p>
     <w:p>
@@ -286,19 +298,31 @@
     </w:p>
     <w:p>
       <w:pPr>
-        <w:pStyle w:val="BodyText"/>
-      </w:pPr>
-      <w:r>
-        <w:t xml:space="preserve">Note that the </w:t>
-      </w:r>
-      <w:r>
-        <w:rPr>
-          <w:rStyle w:val="VerbatimChar"/>
-        </w:rPr>
-        <w:t>echo = FALSE</w:t>
-      </w:r>
-      <w:r>
-        <w:t xml:space="preserve"> parameter was added to the code chunk to prevent printing of the R code that generated the plot.</w:t>
+        <w:pStyle w:val="Caption"/>
+      </w:pPr>
+      <w:r>
+        <w:t xml:space="preserve">Figure </w:t>
+      </w:r>
+      <w:r>
+        <w:fldChar w:fldCharType="begin"/>
+      </w:r>
+      <w:r>
+        <w:instrText xml:space="preserve"> SEQ Figure \* ARABIC </w:instrText>
+      </w:r>
+      <w:r>
+        <w:fldChar w:fldCharType="separate"/>
+      </w:r>
+      <w:r>
+        <w:rPr>
+          <w:noProof/>
+        </w:rPr>
+        <w:t>1</w:t>
+      </w:r>
+      <w:r>
+        <w:fldChar w:fldCharType="end"/>
+      </w:r>
+      <w:r>
+        <w:t xml:space="preserve"> A caption</w:t>
       </w:r>
     </w:p>
     <w:p>
@@ -306,537 +330,246 @@
         <w:pStyle w:val="BodyText"/>
       </w:pPr>
       <w:r>
-        <w:t>The following is a test block text:</w:t>
+        <w:t xml:space="preserve">Note that the </w:t>
+      </w:r>
+      <w:r>
+        <w:rPr>
+          <w:rStyle w:val="VerbatimChar"/>
+        </w:rPr>
+        <w:t>echo = FALSE</w:t>
+      </w:r>
+      <w:r>
+        <w:t xml:space="preserve"> parameter was added to the code chunk to prevent printing of the R code that generated the plot.</w:t>
       </w:r>
     </w:p>
     <w:p>
       <w:pPr>
-        <w:pStyle w:val="BlockText"/>
-      </w:pPr>
-      <w:r>
-        <w:t xml:space="preserve">Lorem ipsum </w:t>
-      </w:r>
-      <w:proofErr w:type="spellStart"/>
-      <w:r>
-        <w:t>dolor</w:t>
-      </w:r>
-      <w:proofErr w:type="spellEnd"/>
-      <w:r>
-        <w:t xml:space="preserve"> sit </w:t>
-      </w:r>
-      <w:proofErr w:type="spellStart"/>
-      <w:r>
-        <w:t>amet</w:t>
-      </w:r>
-      <w:proofErr w:type="spellEnd"/>
-      <w:r>
-        <w:t xml:space="preserve">, </w:t>
-      </w:r>
-      <w:proofErr w:type="spellStart"/>
-      <w:r>
-        <w:t>consectetur</w:t>
-      </w:r>
-      <w:proofErr w:type="spellEnd"/>
-      <w:r>
-        <w:t xml:space="preserve"> </w:t>
-      </w:r>
-      <w:proofErr w:type="spellStart"/>
-      <w:r>
-        <w:t>adipiscing</w:t>
-      </w:r>
-      <w:proofErr w:type="spellEnd"/>
-      <w:r>
-        <w:t xml:space="preserve"> </w:t>
-      </w:r>
-      <w:proofErr w:type="spellStart"/>
-      <w:r>
-        <w:t>elit</w:t>
-      </w:r>
-      <w:proofErr w:type="spellEnd"/>
-      <w:r>
-        <w:t xml:space="preserve">, </w:t>
-      </w:r>
-      <w:proofErr w:type="spellStart"/>
-      <w:r>
-        <w:t>sed</w:t>
-      </w:r>
-      <w:proofErr w:type="spellEnd"/>
-      <w:r>
-        <w:t xml:space="preserve"> do </w:t>
-      </w:r>
-      <w:proofErr w:type="spellStart"/>
-      <w:r>
-        <w:t>eiusmod</w:t>
-      </w:r>
-      <w:proofErr w:type="spellEnd"/>
-      <w:r>
-        <w:t xml:space="preserve"> </w:t>
-      </w:r>
-      <w:proofErr w:type="spellStart"/>
-      <w:r>
-        <w:t>tempor</w:t>
-      </w:r>
-      <w:proofErr w:type="spellEnd"/>
-      <w:r>
-        <w:t xml:space="preserve"> </w:t>
-      </w:r>
-      <w:proofErr w:type="spellStart"/>
-      <w:r>
-        <w:t>incididunt</w:t>
-      </w:r>
-      <w:proofErr w:type="spellEnd"/>
-      <w:r>
-        <w:t xml:space="preserve"> </w:t>
-      </w:r>
-      <w:proofErr w:type="spellStart"/>
-      <w:r>
-        <w:t>ut</w:t>
-      </w:r>
-      <w:proofErr w:type="spellEnd"/>
-      <w:r>
-        <w:t xml:space="preserve"> labore et dolore magna </w:t>
-      </w:r>
-      <w:proofErr w:type="spellStart"/>
-      <w:r>
-        <w:t>aliqua</w:t>
-      </w:r>
-      <w:proofErr w:type="spellEnd"/>
-      <w:r>
-        <w:t xml:space="preserve">. </w:t>
-      </w:r>
-      <w:proofErr w:type="spellStart"/>
-      <w:r>
-        <w:t>Congue</w:t>
-      </w:r>
-      <w:proofErr w:type="spellEnd"/>
-      <w:r>
-        <w:t xml:space="preserve"> eu </w:t>
-      </w:r>
-      <w:proofErr w:type="spellStart"/>
-      <w:r>
-        <w:t>consequat</w:t>
-      </w:r>
-      <w:proofErr w:type="spellEnd"/>
-      <w:r>
-        <w:t xml:space="preserve"> ac </w:t>
-      </w:r>
-      <w:proofErr w:type="spellStart"/>
-      <w:r>
-        <w:t>felis</w:t>
-      </w:r>
-      <w:proofErr w:type="spellEnd"/>
-      <w:r>
-        <w:t xml:space="preserve"> </w:t>
-      </w:r>
-      <w:proofErr w:type="spellStart"/>
-      <w:r>
-        <w:t>donec</w:t>
-      </w:r>
-      <w:proofErr w:type="spellEnd"/>
-      <w:r>
-        <w:t xml:space="preserve">. </w:t>
-      </w:r>
-      <w:proofErr w:type="spellStart"/>
-      <w:r>
-        <w:t>Risus</w:t>
-      </w:r>
-      <w:proofErr w:type="spellEnd"/>
-      <w:r>
-        <w:t xml:space="preserve"> </w:t>
-      </w:r>
-      <w:proofErr w:type="spellStart"/>
-      <w:r>
-        <w:t>commodo</w:t>
-      </w:r>
-      <w:proofErr w:type="spellEnd"/>
-      <w:r>
-        <w:t xml:space="preserve"> </w:t>
-      </w:r>
-      <w:proofErr w:type="spellStart"/>
-      <w:r>
-        <w:t>viverra</w:t>
-      </w:r>
-      <w:proofErr w:type="spellEnd"/>
-      <w:r>
-        <w:t xml:space="preserve"> </w:t>
-      </w:r>
-      <w:proofErr w:type="spellStart"/>
-      <w:r>
-        <w:t>maecenas</w:t>
-      </w:r>
-      <w:proofErr w:type="spellEnd"/>
-      <w:r>
-        <w:t xml:space="preserve"> </w:t>
-      </w:r>
-      <w:proofErr w:type="spellStart"/>
-      <w:r>
-        <w:t>accumsan</w:t>
-      </w:r>
-      <w:proofErr w:type="spellEnd"/>
-      <w:r>
-        <w:t xml:space="preserve"> </w:t>
-      </w:r>
-      <w:proofErr w:type="spellStart"/>
-      <w:r>
-        <w:t>lacus</w:t>
-      </w:r>
-      <w:proofErr w:type="spellEnd"/>
-      <w:r>
-        <w:t xml:space="preserve"> </w:t>
-      </w:r>
-      <w:proofErr w:type="spellStart"/>
-      <w:r>
-        <w:t>vel</w:t>
-      </w:r>
-      <w:proofErr w:type="spellEnd"/>
-      <w:r>
-        <w:t xml:space="preserve"> </w:t>
-      </w:r>
-      <w:proofErr w:type="spellStart"/>
-      <w:r>
-        <w:t>facilisis</w:t>
-      </w:r>
-      <w:proofErr w:type="spellEnd"/>
-      <w:r>
-        <w:t xml:space="preserve"> </w:t>
-      </w:r>
-      <w:proofErr w:type="spellStart"/>
-      <w:r>
-        <w:t>volutpat</w:t>
-      </w:r>
-      <w:proofErr w:type="spellEnd"/>
-      <w:r>
-        <w:t>.</w:t>
+        <w:pStyle w:val="BodyText"/>
+      </w:pPr>
+      <w:r>
+        <w:t>The following is a test block text:</w:t>
       </w:r>
     </w:p>
     <w:p>
       <w:pPr>
-        <w:pStyle w:val="Heading2"/>
-      </w:pPr>
-      <w:r>
-        <w:t xml:space="preserve">Heading two </w:t>
-      </w:r>
-      <w:r>
-        <w:t>point</w:t>
-      </w:r>
-      <w:r>
-        <w:t xml:space="preserve"> one</w:t>
+        <w:pStyle w:val="BlockText"/>
+      </w:pPr>
+      <w:r>
+        <w:t xml:space="preserve">Lorem ipsum </w:t>
+      </w:r>
+      <w:proofErr w:type="spellStart"/>
+      <w:r>
+        <w:t>dolor</w:t>
+      </w:r>
+      <w:proofErr w:type="spellEnd"/>
+      <w:r>
+        <w:t xml:space="preserve"> sit </w:t>
+      </w:r>
+      <w:proofErr w:type="spellStart"/>
+      <w:r>
+        <w:t>amet</w:t>
+      </w:r>
+      <w:proofErr w:type="spellEnd"/>
+      <w:r>
+        <w:t xml:space="preserve">, </w:t>
+      </w:r>
+      <w:proofErr w:type="spellStart"/>
+      <w:r>
+        <w:t>consectetur</w:t>
+      </w:r>
+      <w:proofErr w:type="spellEnd"/>
+      <w:r>
+        <w:t xml:space="preserve"> </w:t>
+      </w:r>
+      <w:proofErr w:type="spellStart"/>
+      <w:r>
+        <w:t>adipiscing</w:t>
+      </w:r>
+      <w:proofErr w:type="spellEnd"/>
+      <w:r>
+        <w:t xml:space="preserve"> </w:t>
+      </w:r>
+      <w:proofErr w:type="spellStart"/>
+      <w:r>
+        <w:t>elit</w:t>
+      </w:r>
+      <w:proofErr w:type="spellEnd"/>
+      <w:r>
+        <w:t xml:space="preserve">, </w:t>
+      </w:r>
+      <w:proofErr w:type="spellStart"/>
+      <w:r>
+        <w:t>sed</w:t>
+      </w:r>
+      <w:proofErr w:type="spellEnd"/>
+      <w:r>
+        <w:t xml:space="preserve"> do </w:t>
+      </w:r>
+      <w:proofErr w:type="spellStart"/>
+      <w:r>
+        <w:t>eiusmod</w:t>
+      </w:r>
+      <w:proofErr w:type="spellEnd"/>
+      <w:r>
+        <w:t xml:space="preserve"> </w:t>
+      </w:r>
+      <w:proofErr w:type="spellStart"/>
+      <w:r>
+        <w:t>tempor</w:t>
+      </w:r>
+      <w:proofErr w:type="spellEnd"/>
+      <w:r>
+        <w:t xml:space="preserve"> </w:t>
+      </w:r>
+      <w:proofErr w:type="spellStart"/>
+      <w:r>
+        <w:t>incididunt</w:t>
+      </w:r>
+      <w:proofErr w:type="spellEnd"/>
+      <w:r>
+        <w:t xml:space="preserve"> </w:t>
+      </w:r>
+      <w:proofErr w:type="spellStart"/>
+      <w:r>
+        <w:t>ut</w:t>
+      </w:r>
+      <w:proofErr w:type="spellEnd"/>
+      <w:r>
+        <w:t xml:space="preserve"> labore et dolore magna </w:t>
+      </w:r>
+      <w:proofErr w:type="spellStart"/>
+      <w:r>
+        <w:t>aliqua</w:t>
+      </w:r>
+      <w:proofErr w:type="spellEnd"/>
+      <w:r>
+        <w:t xml:space="preserve">. </w:t>
+      </w:r>
+      <w:proofErr w:type="spellStart"/>
+      <w:r>
+        <w:t>Congue</w:t>
+      </w:r>
+      <w:proofErr w:type="spellEnd"/>
+      <w:r>
+        <w:t xml:space="preserve"> eu </w:t>
+      </w:r>
+      <w:proofErr w:type="spellStart"/>
+      <w:r>
+        <w:t>consequat</w:t>
+      </w:r>
+      <w:proofErr w:type="spellEnd"/>
+      <w:r>
+        <w:t xml:space="preserve"> ac </w:t>
+      </w:r>
+      <w:proofErr w:type="spellStart"/>
+      <w:r>
+        <w:t>felis</w:t>
+      </w:r>
+      <w:proofErr w:type="spellEnd"/>
+      <w:r>
+        <w:t xml:space="preserve"> </w:t>
+      </w:r>
+      <w:proofErr w:type="spellStart"/>
+      <w:r>
+        <w:t>donec</w:t>
+      </w:r>
+      <w:proofErr w:type="spellEnd"/>
+      <w:r>
+        <w:t xml:space="preserve">. </w:t>
+      </w:r>
+      <w:proofErr w:type="spellStart"/>
+      <w:r>
+        <w:t>Risus</w:t>
+      </w:r>
+      <w:proofErr w:type="spellEnd"/>
+      <w:r>
+        <w:t xml:space="preserve"> </w:t>
+      </w:r>
+      <w:proofErr w:type="spellStart"/>
+      <w:r>
+        <w:t>commodo</w:t>
+      </w:r>
+      <w:proofErr w:type="spellEnd"/>
+      <w:r>
+        <w:t xml:space="preserve"> </w:t>
+      </w:r>
+      <w:proofErr w:type="spellStart"/>
+      <w:r>
+        <w:t>viverra</w:t>
+      </w:r>
+      <w:proofErr w:type="spellEnd"/>
+      <w:r>
+        <w:t xml:space="preserve"> </w:t>
+      </w:r>
+      <w:proofErr w:type="spellStart"/>
+      <w:r>
+        <w:t>maecenas</w:t>
+      </w:r>
+      <w:proofErr w:type="spellEnd"/>
+      <w:r>
+        <w:t xml:space="preserve"> </w:t>
+      </w:r>
+      <w:proofErr w:type="spellStart"/>
+      <w:r>
+        <w:t>accumsan</w:t>
+      </w:r>
+      <w:proofErr w:type="spellEnd"/>
+      <w:r>
+        <w:t xml:space="preserve"> </w:t>
+      </w:r>
+      <w:proofErr w:type="spellStart"/>
+      <w:r>
+        <w:t>lacus</w:t>
+      </w:r>
+      <w:proofErr w:type="spellEnd"/>
+      <w:r>
+        <w:t xml:space="preserve"> </w:t>
+      </w:r>
+      <w:proofErr w:type="spellStart"/>
+      <w:r>
+        <w:t>vel</w:t>
+      </w:r>
+      <w:proofErr w:type="spellEnd"/>
+      <w:r>
+        <w:t xml:space="preserve"> </w:t>
+      </w:r>
+      <w:proofErr w:type="spellStart"/>
+      <w:r>
+        <w:t>facilisis</w:t>
+      </w:r>
+      <w:proofErr w:type="spellEnd"/>
+      <w:r>
+        <w:t xml:space="preserve"> </w:t>
+      </w:r>
+      <w:proofErr w:type="spellStart"/>
+      <w:r>
+        <w:t>volutpat</w:t>
+      </w:r>
+      <w:proofErr w:type="spellEnd"/>
+      <w:r>
+        <w:t>.</w:t>
       </w:r>
     </w:p>
     <w:p>
       <w:pPr>
-        <w:pStyle w:val="BodyText"/>
-      </w:pPr>
-      <w:r>
-        <w:t>First a list:</w:t>
+        <w:pStyle w:val="Heading2"/>
+      </w:pPr>
+      <w:r>
+        <w:t xml:space="preserve">Heading two </w:t>
+      </w:r>
+      <w:r>
+        <w:t>point</w:t>
+      </w:r>
+      <w:r>
+        <w:t xml:space="preserve"> one</w:t>
       </w:r>
     </w:p>
     <w:p>
       <w:pPr>
-        <w:pStyle w:val="ListNumber"/>
-        <w:rPr>
-          <w:lang w:val="en-US"/>
-        </w:rPr>
-      </w:pPr>
-      <w:r>
-        <w:rPr>
-          <w:lang w:val="en-US"/>
-        </w:rPr>
-        <w:t xml:space="preserve">Lorem ipsum dolor sit </w:t>
-      </w:r>
-      <w:proofErr w:type="spellStart"/>
-      <w:r>
-        <w:rPr>
-          <w:lang w:val="en-US"/>
-        </w:rPr>
-        <w:t>amet</w:t>
-      </w:r>
-      <w:proofErr w:type="spellEnd"/>
-      <w:r>
-        <w:rPr>
-          <w:lang w:val="en-US"/>
-        </w:rPr>
-        <w:t xml:space="preserve">, </w:t>
-      </w:r>
-      <w:proofErr w:type="spellStart"/>
-      <w:r>
-        <w:rPr>
-          <w:lang w:val="en-US"/>
-        </w:rPr>
-        <w:t>consectetur</w:t>
-      </w:r>
-      <w:proofErr w:type="spellEnd"/>
-      <w:r>
-        <w:rPr>
-          <w:lang w:val="en-US"/>
-        </w:rPr>
-        <w:t xml:space="preserve"> </w:t>
-      </w:r>
-      <w:proofErr w:type="spellStart"/>
-      <w:r>
-        <w:rPr>
-          <w:lang w:val="en-US"/>
-        </w:rPr>
-        <w:t>adipiscing</w:t>
-      </w:r>
-      <w:proofErr w:type="spellEnd"/>
-      <w:r>
-        <w:rPr>
-          <w:lang w:val="en-US"/>
-        </w:rPr>
-        <w:t xml:space="preserve"> </w:t>
-      </w:r>
-      <w:proofErr w:type="spellStart"/>
-      <w:r>
-        <w:rPr>
-          <w:lang w:val="en-US"/>
-        </w:rPr>
-        <w:t>elit</w:t>
-      </w:r>
-      <w:proofErr w:type="spellEnd"/>
-      <w:r>
-        <w:rPr>
-          <w:lang w:val="en-US"/>
-        </w:rPr>
-        <w:t xml:space="preserve">, sed do </w:t>
-      </w:r>
-      <w:proofErr w:type="spellStart"/>
-      <w:r>
-        <w:rPr>
-          <w:lang w:val="en-US"/>
-        </w:rPr>
-        <w:t>eiusmod</w:t>
-      </w:r>
-      <w:proofErr w:type="spellEnd"/>
-      <w:r>
-        <w:rPr>
-          <w:lang w:val="en-US"/>
-        </w:rPr>
-        <w:t xml:space="preserve"> </w:t>
-      </w:r>
-      <w:proofErr w:type="spellStart"/>
-      <w:r>
-        <w:rPr>
-          <w:lang w:val="en-US"/>
-        </w:rPr>
-        <w:t>tempor</w:t>
-      </w:r>
-      <w:proofErr w:type="spellEnd"/>
-      <w:r>
-        <w:rPr>
-          <w:lang w:val="en-US"/>
-        </w:rPr>
-        <w:t xml:space="preserve"> </w:t>
-      </w:r>
-      <w:proofErr w:type="spellStart"/>
-      <w:r>
-        <w:rPr>
-          <w:lang w:val="en-US"/>
-        </w:rPr>
-        <w:t>incididunt</w:t>
-      </w:r>
-      <w:proofErr w:type="spellEnd"/>
-      <w:r>
-        <w:rPr>
-          <w:lang w:val="en-US"/>
-        </w:rPr>
-        <w:t xml:space="preserve"> </w:t>
-      </w:r>
-      <w:proofErr w:type="spellStart"/>
-      <w:r>
-        <w:rPr>
-          <w:lang w:val="en-US"/>
-        </w:rPr>
-        <w:t>ut</w:t>
-      </w:r>
-      <w:proofErr w:type="spellEnd"/>
-      <w:r>
-        <w:rPr>
-          <w:lang w:val="en-US"/>
-        </w:rPr>
-        <w:t xml:space="preserve"> labore et dolore magna </w:t>
-      </w:r>
-      <w:proofErr w:type="spellStart"/>
-      <w:r>
-        <w:rPr>
-          <w:lang w:val="en-US"/>
-        </w:rPr>
-        <w:t>aliqua</w:t>
-      </w:r>
-      <w:proofErr w:type="spellEnd"/>
-      <w:r>
-        <w:rPr>
-          <w:lang w:val="en-US"/>
-        </w:rPr>
-        <w:t xml:space="preserve">. </w:t>
-      </w:r>
-      <w:proofErr w:type="spellStart"/>
-      <w:r>
-        <w:rPr>
-          <w:lang w:val="en-US"/>
-        </w:rPr>
-        <w:t>Congue</w:t>
-      </w:r>
-      <w:proofErr w:type="spellEnd"/>
-      <w:r>
-        <w:rPr>
-          <w:lang w:val="en-US"/>
-        </w:rPr>
-        <w:t xml:space="preserve"> eu </w:t>
-      </w:r>
-      <w:proofErr w:type="spellStart"/>
-      <w:r>
-        <w:rPr>
-          <w:lang w:val="en-US"/>
-        </w:rPr>
-        <w:t>consequat</w:t>
-      </w:r>
-      <w:proofErr w:type="spellEnd"/>
-      <w:r>
-        <w:rPr>
-          <w:lang w:val="en-US"/>
-        </w:rPr>
-        <w:t xml:space="preserve"> ac </w:t>
-      </w:r>
-      <w:proofErr w:type="spellStart"/>
-      <w:r>
-        <w:rPr>
-          <w:lang w:val="en-US"/>
-        </w:rPr>
-        <w:t>felis</w:t>
-      </w:r>
-      <w:proofErr w:type="spellEnd"/>
-      <w:r>
-        <w:rPr>
-          <w:lang w:val="en-US"/>
-        </w:rPr>
-        <w:t xml:space="preserve"> </w:t>
-      </w:r>
-      <w:proofErr w:type="spellStart"/>
-      <w:r>
-        <w:rPr>
-          <w:lang w:val="en-US"/>
-        </w:rPr>
-        <w:t>donec</w:t>
-      </w:r>
-      <w:proofErr w:type="spellEnd"/>
-      <w:r>
-        <w:rPr>
-          <w:lang w:val="en-US"/>
-        </w:rPr>
-        <w:t xml:space="preserve">. </w:t>
-      </w:r>
-      <w:proofErr w:type="spellStart"/>
-      <w:r>
-        <w:rPr>
-          <w:lang w:val="en-US"/>
-        </w:rPr>
-        <w:t>Risus</w:t>
-      </w:r>
-      <w:proofErr w:type="spellEnd"/>
-      <w:r>
-        <w:rPr>
-          <w:lang w:val="en-US"/>
-        </w:rPr>
-        <w:t xml:space="preserve"> </w:t>
-      </w:r>
-      <w:proofErr w:type="spellStart"/>
-      <w:r>
-        <w:rPr>
-          <w:lang w:val="en-US"/>
-        </w:rPr>
-        <w:t>commodo</w:t>
-      </w:r>
-      <w:proofErr w:type="spellEnd"/>
-      <w:r>
-        <w:rPr>
-          <w:lang w:val="en-US"/>
-        </w:rPr>
-        <w:t xml:space="preserve"> </w:t>
-      </w:r>
-      <w:proofErr w:type="spellStart"/>
-      <w:r>
-        <w:rPr>
-          <w:lang w:val="en-US"/>
-        </w:rPr>
-        <w:t>viverra</w:t>
-      </w:r>
-      <w:proofErr w:type="spellEnd"/>
-      <w:r>
-        <w:rPr>
-          <w:lang w:val="en-US"/>
-        </w:rPr>
-        <w:t xml:space="preserve"> </w:t>
-      </w:r>
-      <w:proofErr w:type="spellStart"/>
-      <w:r>
-        <w:rPr>
-          <w:lang w:val="en-US"/>
-        </w:rPr>
-        <w:t>maecenas</w:t>
-      </w:r>
-      <w:proofErr w:type="spellEnd"/>
-      <w:r>
-        <w:rPr>
-          <w:lang w:val="en-US"/>
-        </w:rPr>
-        <w:t xml:space="preserve"> </w:t>
-      </w:r>
-      <w:proofErr w:type="spellStart"/>
-      <w:r>
-        <w:rPr>
-          <w:lang w:val="en-US"/>
-        </w:rPr>
-        <w:t>accumsan</w:t>
-      </w:r>
-      <w:proofErr w:type="spellEnd"/>
-      <w:r>
-        <w:rPr>
-          <w:lang w:val="en-US"/>
-        </w:rPr>
-        <w:t xml:space="preserve"> </w:t>
-      </w:r>
-      <w:proofErr w:type="spellStart"/>
-      <w:r>
-        <w:rPr>
-          <w:lang w:val="en-US"/>
-        </w:rPr>
-        <w:t>lacus</w:t>
-      </w:r>
-      <w:proofErr w:type="spellEnd"/>
-      <w:r>
-        <w:rPr>
-          <w:lang w:val="en-US"/>
-        </w:rPr>
-        <w:t xml:space="preserve"> vel </w:t>
-      </w:r>
-      <w:proofErr w:type="spellStart"/>
-      <w:r>
-        <w:rPr>
-          <w:lang w:val="en-US"/>
-        </w:rPr>
-        <w:t>facilisis</w:t>
-      </w:r>
-      <w:proofErr w:type="spellEnd"/>
-      <w:r>
-        <w:rPr>
-          <w:lang w:val="en-US"/>
-        </w:rPr>
-        <w:t xml:space="preserve"> </w:t>
-      </w:r>
-      <w:proofErr w:type="spellStart"/>
-      <w:r>
-        <w:rPr>
-          <w:lang w:val="en-US"/>
-        </w:rPr>
-        <w:t>volutpat</w:t>
-      </w:r>
-      <w:proofErr w:type="spellEnd"/>
-      <w:r>
-        <w:rPr>
-          <w:lang w:val="en-US"/>
-        </w:rPr>
-        <w:t>.</w:t>
+        <w:pStyle w:val="BodyText"/>
+      </w:pPr>
+      <w:r>
+        <w:t>First a list:</w:t>
       </w:r>
     </w:p>
     <w:p>
@@ -850,6 +583,356 @@
         <w:rPr>
           <w:lang w:val="en-US"/>
         </w:rPr>
+        <w:t xml:space="preserve">Lorem ipsum dolor sit </w:t>
+      </w:r>
+      <w:proofErr w:type="spellStart"/>
+      <w:r>
+        <w:rPr>
+          <w:lang w:val="en-US"/>
+        </w:rPr>
+        <w:t>amet</w:t>
+      </w:r>
+      <w:proofErr w:type="spellEnd"/>
+      <w:r>
+        <w:rPr>
+          <w:lang w:val="en-US"/>
+        </w:rPr>
+        <w:t xml:space="preserve">, </w:t>
+      </w:r>
+      <w:proofErr w:type="spellStart"/>
+      <w:r>
+        <w:rPr>
+          <w:lang w:val="en-US"/>
+        </w:rPr>
+        <w:t>consectetur</w:t>
+      </w:r>
+      <w:proofErr w:type="spellEnd"/>
+      <w:r>
+        <w:rPr>
+          <w:lang w:val="en-US"/>
+        </w:rPr>
+        <w:t xml:space="preserve"> </w:t>
+      </w:r>
+      <w:proofErr w:type="spellStart"/>
+      <w:r>
+        <w:rPr>
+          <w:lang w:val="en-US"/>
+        </w:rPr>
+        <w:t>adipiscing</w:t>
+      </w:r>
+      <w:proofErr w:type="spellEnd"/>
+      <w:r>
+        <w:rPr>
+          <w:lang w:val="en-US"/>
+        </w:rPr>
+        <w:t xml:space="preserve"> </w:t>
+      </w:r>
+      <w:proofErr w:type="spellStart"/>
+      <w:r>
+        <w:rPr>
+          <w:lang w:val="en-US"/>
+        </w:rPr>
+        <w:t>elit</w:t>
+      </w:r>
+      <w:proofErr w:type="spellEnd"/>
+      <w:r>
+        <w:rPr>
+          <w:lang w:val="en-US"/>
+        </w:rPr>
+        <w:t xml:space="preserve">, </w:t>
+      </w:r>
+      <w:proofErr w:type="spellStart"/>
+      <w:r>
+        <w:rPr>
+          <w:lang w:val="en-US"/>
+        </w:rPr>
+        <w:t>sed</w:t>
+      </w:r>
+      <w:proofErr w:type="spellEnd"/>
+      <w:r>
+        <w:rPr>
+          <w:lang w:val="en-US"/>
+        </w:rPr>
+        <w:t xml:space="preserve"> do </w:t>
+      </w:r>
+      <w:proofErr w:type="spellStart"/>
+      <w:r>
+        <w:rPr>
+          <w:lang w:val="en-US"/>
+        </w:rPr>
+        <w:t>eiusmod</w:t>
+      </w:r>
+      <w:proofErr w:type="spellEnd"/>
+      <w:r>
+        <w:rPr>
+          <w:lang w:val="en-US"/>
+        </w:rPr>
+        <w:t xml:space="preserve"> </w:t>
+      </w:r>
+      <w:proofErr w:type="spellStart"/>
+      <w:r>
+        <w:rPr>
+          <w:lang w:val="en-US"/>
+        </w:rPr>
+        <w:t>tempor</w:t>
+      </w:r>
+      <w:proofErr w:type="spellEnd"/>
+      <w:r>
+        <w:rPr>
+          <w:lang w:val="en-US"/>
+        </w:rPr>
+        <w:t xml:space="preserve"> </w:t>
+      </w:r>
+      <w:proofErr w:type="spellStart"/>
+      <w:r>
+        <w:rPr>
+          <w:lang w:val="en-US"/>
+        </w:rPr>
+        <w:t>incididunt</w:t>
+      </w:r>
+      <w:proofErr w:type="spellEnd"/>
+      <w:r>
+        <w:rPr>
+          <w:lang w:val="en-US"/>
+        </w:rPr>
+        <w:t xml:space="preserve"> </w:t>
+      </w:r>
+      <w:proofErr w:type="spellStart"/>
+      <w:r>
+        <w:rPr>
+          <w:lang w:val="en-US"/>
+        </w:rPr>
+        <w:t>ut</w:t>
+      </w:r>
+      <w:proofErr w:type="spellEnd"/>
+      <w:r>
+        <w:rPr>
+          <w:lang w:val="en-US"/>
+        </w:rPr>
+        <w:t xml:space="preserve"> </w:t>
+      </w:r>
+      <w:proofErr w:type="spellStart"/>
+      <w:r>
+        <w:rPr>
+          <w:lang w:val="en-US"/>
+        </w:rPr>
+        <w:t>labore</w:t>
+      </w:r>
+      <w:proofErr w:type="spellEnd"/>
+      <w:r>
+        <w:rPr>
+          <w:lang w:val="en-US"/>
+        </w:rPr>
+        <w:t xml:space="preserve"> et dolore magna </w:t>
+      </w:r>
+      <w:proofErr w:type="spellStart"/>
+      <w:r>
+        <w:rPr>
+          <w:lang w:val="en-US"/>
+        </w:rPr>
+        <w:t>aliqua</w:t>
+      </w:r>
+      <w:proofErr w:type="spellEnd"/>
+      <w:r>
+        <w:rPr>
+          <w:lang w:val="en-US"/>
+        </w:rPr>
+        <w:t xml:space="preserve">. </w:t>
+      </w:r>
+      <w:proofErr w:type="spellStart"/>
+      <w:r>
+        <w:rPr>
+          <w:lang w:val="en-US"/>
+        </w:rPr>
+        <w:t>Congue</w:t>
+      </w:r>
+      <w:proofErr w:type="spellEnd"/>
+      <w:r>
+        <w:rPr>
+          <w:lang w:val="en-US"/>
+        </w:rPr>
+        <w:t xml:space="preserve"> eu </w:t>
+      </w:r>
+      <w:proofErr w:type="spellStart"/>
+      <w:r>
+        <w:rPr>
+          <w:lang w:val="en-US"/>
+        </w:rPr>
+        <w:t>consequat</w:t>
+      </w:r>
+      <w:proofErr w:type="spellEnd"/>
+      <w:r>
+        <w:rPr>
+          <w:lang w:val="en-US"/>
+        </w:rPr>
+        <w:t xml:space="preserve"> ac </w:t>
+      </w:r>
+      <w:proofErr w:type="spellStart"/>
+      <w:r>
+        <w:rPr>
+          <w:lang w:val="en-US"/>
+        </w:rPr>
+        <w:t>felis</w:t>
+      </w:r>
+      <w:proofErr w:type="spellEnd"/>
+      <w:r>
+        <w:rPr>
+          <w:lang w:val="en-US"/>
+        </w:rPr>
+        <w:t xml:space="preserve"> </w:t>
+      </w:r>
+      <w:proofErr w:type="spellStart"/>
+      <w:r>
+        <w:rPr>
+          <w:lang w:val="en-US"/>
+        </w:rPr>
+        <w:t>donec</w:t>
+      </w:r>
+      <w:proofErr w:type="spellEnd"/>
+      <w:r>
+        <w:rPr>
+          <w:lang w:val="en-US"/>
+        </w:rPr>
+        <w:t xml:space="preserve">. </w:t>
+      </w:r>
+      <w:proofErr w:type="spellStart"/>
+      <w:r>
+        <w:rPr>
+          <w:lang w:val="en-US"/>
+        </w:rPr>
+        <w:t>Risus</w:t>
+      </w:r>
+      <w:proofErr w:type="spellEnd"/>
+      <w:r>
+        <w:rPr>
+          <w:lang w:val="en-US"/>
+        </w:rPr>
+        <w:t xml:space="preserve"> </w:t>
+      </w:r>
+      <w:proofErr w:type="spellStart"/>
+      <w:r>
+        <w:rPr>
+          <w:lang w:val="en-US"/>
+        </w:rPr>
+        <w:t>commodo</w:t>
+      </w:r>
+      <w:proofErr w:type="spellEnd"/>
+      <w:r>
+        <w:rPr>
+          <w:lang w:val="en-US"/>
+        </w:rPr>
+        <w:t xml:space="preserve"> </w:t>
+      </w:r>
+      <w:proofErr w:type="spellStart"/>
+      <w:r>
+        <w:rPr>
+          <w:lang w:val="en-US"/>
+        </w:rPr>
+        <w:t>viverra</w:t>
+      </w:r>
+      <w:proofErr w:type="spellEnd"/>
+      <w:r>
+        <w:rPr>
+          <w:lang w:val="en-US"/>
+        </w:rPr>
+        <w:t xml:space="preserve"> </w:t>
+      </w:r>
+      <w:proofErr w:type="spellStart"/>
+      <w:r>
+        <w:rPr>
+          <w:lang w:val="en-US"/>
+        </w:rPr>
+        <w:t>maecenas</w:t>
+      </w:r>
+      <w:proofErr w:type="spellEnd"/>
+      <w:r>
+        <w:rPr>
+          <w:lang w:val="en-US"/>
+        </w:rPr>
+        <w:t xml:space="preserve"> </w:t>
+      </w:r>
+      <w:proofErr w:type="spellStart"/>
+      <w:r>
+        <w:rPr>
+          <w:lang w:val="en-US"/>
+        </w:rPr>
+        <w:t>accumsan</w:t>
+      </w:r>
+      <w:proofErr w:type="spellEnd"/>
+      <w:r>
+        <w:rPr>
+          <w:lang w:val="en-US"/>
+        </w:rPr>
+        <w:t xml:space="preserve"> </w:t>
+      </w:r>
+      <w:proofErr w:type="spellStart"/>
+      <w:r>
+        <w:rPr>
+          <w:lang w:val="en-US"/>
+        </w:rPr>
+        <w:t>lacus</w:t>
+      </w:r>
+      <w:proofErr w:type="spellEnd"/>
+      <w:r>
+        <w:rPr>
+          <w:lang w:val="en-US"/>
+        </w:rPr>
+        <w:t xml:space="preserve"> </w:t>
+      </w:r>
+      <w:proofErr w:type="spellStart"/>
+      <w:r>
+        <w:rPr>
+          <w:lang w:val="en-US"/>
+        </w:rPr>
+        <w:t>vel</w:t>
+      </w:r>
+      <w:proofErr w:type="spellEnd"/>
+      <w:r>
+        <w:rPr>
+          <w:lang w:val="en-US"/>
+        </w:rPr>
+        <w:t xml:space="preserve"> </w:t>
+      </w:r>
+      <w:proofErr w:type="spellStart"/>
+      <w:r>
+        <w:rPr>
+          <w:lang w:val="en-US"/>
+        </w:rPr>
+        <w:t>facilisis</w:t>
+      </w:r>
+      <w:proofErr w:type="spellEnd"/>
+      <w:r>
+        <w:rPr>
+          <w:lang w:val="en-US"/>
+        </w:rPr>
+        <w:t xml:space="preserve"> </w:t>
+      </w:r>
+      <w:proofErr w:type="spellStart"/>
+      <w:r>
+        <w:rPr>
+          <w:lang w:val="en-US"/>
+        </w:rPr>
+        <w:t>volutpat</w:t>
+      </w:r>
+      <w:proofErr w:type="spellEnd"/>
+      <w:r>
+        <w:rPr>
+          <w:lang w:val="en-US"/>
+        </w:rPr>
+        <w:t>.</w:t>
+      </w:r>
+    </w:p>
+    <w:p>
+      <w:pPr>
+        <w:pStyle w:val="ListNumber"/>
+        <w:rPr>
+          <w:lang w:val="en-US"/>
+        </w:rPr>
+      </w:pPr>
+      <w:r>
+        <w:rPr>
+          <w:lang w:val="en-US"/>
+        </w:rPr>
         <w:lastRenderedPageBreak/>
         <w:t xml:space="preserve">Lorem ipsum dolor sit </w:t>
       </w:r>
@@ -907,7 +990,21 @@
         <w:rPr>
           <w:lang w:val="en-US"/>
         </w:rPr>
-        <w:t xml:space="preserve">, sed do </w:t>
+        <w:t xml:space="preserve">, </w:t>
+      </w:r>
+      <w:proofErr w:type="spellStart"/>
+      <w:r>
+        <w:rPr>
+          <w:lang w:val="en-US"/>
+        </w:rPr>
+        <w:t>sed</w:t>
+      </w:r>
+      <w:proofErr w:type="spellEnd"/>
+      <w:r>
+        <w:rPr>
+          <w:lang w:val="en-US"/>
+        </w:rPr>
+        <w:t xml:space="preserve"> do </w:t>
       </w:r>
       <w:proofErr w:type="spellStart"/>
       <w:r>
@@ -963,7 +1060,21 @@
         <w:rPr>
           <w:lang w:val="en-US"/>
         </w:rPr>
-        <w:t xml:space="preserve"> labore et dolore magna </w:t>
+        <w:t xml:space="preserve"> </w:t>
+      </w:r>
+      <w:proofErr w:type="spellStart"/>
+      <w:r>
+        <w:rPr>
+          <w:lang w:val="en-US"/>
+        </w:rPr>
+        <w:t>labore</w:t>
+      </w:r>
+      <w:proofErr w:type="spellEnd"/>
+      <w:r>
+        <w:rPr>
+          <w:lang w:val="en-US"/>
+        </w:rPr>
+        <w:t xml:space="preserve"> et dolore magna </w:t>
       </w:r>
       <w:proofErr w:type="spellStart"/>
       <w:r>
@@ -1117,7 +1228,21 @@
         <w:rPr>
           <w:lang w:val="en-US"/>
         </w:rPr>
-        <w:t xml:space="preserve"> vel </w:t>
+        <w:t xml:space="preserve"> </w:t>
+      </w:r>
+      <w:proofErr w:type="spellStart"/>
+      <w:r>
+        <w:rPr>
+          <w:lang w:val="en-US"/>
+        </w:rPr>
+        <w:t>vel</w:t>
+      </w:r>
+      <w:proofErr w:type="spellEnd"/>
+      <w:r>
+        <w:rPr>
+          <w:lang w:val="en-US"/>
+        </w:rPr>
+        <w:t xml:space="preserve"> </w:t>
       </w:r>
       <w:proofErr w:type="spellStart"/>
       <w:r>
@@ -1308,28 +1433,72 @@
         <w:pStyle w:val="BodyText"/>
       </w:pPr>
     </w:p>
+    <w:tbl>
+      <w:tblPr>
+        <w:tblStyle w:val="TableGrid"/>
+        <w:tblW w:w="0" w:type="auto"/>
+        <w:tblLook w:val="04A0" w:firstRow="1" w:lastRow="0" w:firstColumn="1" w:lastColumn="0" w:noHBand="0" w:noVBand="1"/>
+      </w:tblPr>
+      <w:tblGrid>
+        <w:gridCol w:w="3432"/>
+        <w:gridCol w:w="3432"/>
+        <w:gridCol w:w="3432"/>
+      </w:tblGrid>
+      <w:tr>
+        <w:tc>
+          <w:tcPr>
+            <w:tcW w:w="3432" w:type="dxa"/>
+          </w:tcPr>
+          <w:p>
+            <w:pPr>
+              <w:pStyle w:val="BodyText"/>
+              <w:ind w:firstLine="0"/>
+            </w:pPr>
+            <w:r>
+              <w:t>Table</w:t>
+            </w:r>
+          </w:p>
+        </w:tc>
+        <w:tc>
+          <w:tcPr>
+            <w:tcW w:w="3432" w:type="dxa"/>
+          </w:tcPr>
+          <w:p>
+            <w:pPr>
+              <w:pStyle w:val="BodyText"/>
+              <w:ind w:firstLine="0"/>
+            </w:pPr>
+          </w:p>
+        </w:tc>
+        <w:tc>
+          <w:tcPr>
+            <w:tcW w:w="3432" w:type="dxa"/>
+          </w:tcPr>
+          <w:p>
+            <w:pPr>
+              <w:pStyle w:val="BodyText"/>
+              <w:ind w:firstLine="0"/>
+            </w:pPr>
+          </w:p>
+        </w:tc>
+      </w:tr>
+    </w:tbl>
     <w:p>
       <w:pPr>
-        <w:pStyle w:val="Heading4"/>
-      </w:pPr>
-      <w:r>
-        <w:t>Heading 4</w:t>
-      </w:r>
+        <w:pStyle w:val="BodyText"/>
+      </w:pPr>
     </w:p>
     <w:p>
       <w:pPr>
         <w:pStyle w:val="BodyText"/>
       </w:pPr>
-      <w:r>
-        <w:t>Test</w:t>
-      </w:r>
     </w:p>
     <w:p>
       <w:pPr>
-        <w:pStyle w:val="Heading1"/>
-      </w:pPr>
-      <w:r>
-        <w:t>Definitions</w:t>
+        <w:pStyle w:val="Heading4"/>
+      </w:pPr>
+      <w:r>
+        <w:t>Heading 4</w:t>
       </w:r>
     </w:p>
     <w:p>
@@ -1337,27 +1506,43 @@
         <w:pStyle w:val="BodyText"/>
       </w:pPr>
       <w:r>
-        <w:t>Text</w:t>
+        <w:t>Test</w:t>
       </w:r>
     </w:p>
     <w:p>
       <w:pPr>
-        <w:pStyle w:val="DefinitionTerm"/>
-      </w:pPr>
-      <w:r>
-        <w:t>Panel 1</w:t>
+        <w:pStyle w:val="Heading1"/>
+      </w:pPr>
+      <w:r>
+        <w:t>Definitions</w:t>
       </w:r>
     </w:p>
     <w:p>
       <w:pPr>
-        <w:pStyle w:val="Definition"/>
-      </w:pPr>
-      <w:r>
-        <w:t>Since the method described here is cross-disciplinary, we also take a cross-disciplinary approach to writing.</w:t>
+        <w:pStyle w:val="BodyText"/>
+      </w:pPr>
+      <w:r>
+        <w:t>Text</w:t>
       </w:r>
     </w:p>
     <w:p>
       <w:pPr>
+        <w:pStyle w:val="DefinitionTerm"/>
+      </w:pPr>
+      <w:r>
+        <w:t>Panel 1</w:t>
+      </w:r>
+    </w:p>
+    <w:p>
+      <w:pPr>
+        <w:pStyle w:val="Definition"/>
+      </w:pPr>
+      <w:r>
+        <w:t>Since the method described here is cross-disciplinary, we also take a cross-disciplinary approach to writing.</w:t>
+      </w:r>
+    </w:p>
+    <w:p>
+      <w:pPr>
         <w:pStyle w:val="BodyText"/>
       </w:pPr>
       <w:r>
@@ -1365,8 +1550,12 @@
       </w:r>
     </w:p>
     <w:sectPr>
-      <w:headerReference w:type="default" r:id="rId10"/>
-      <w:footerReference w:type="default" r:id="rId11"/>
+      <w:headerReference w:type="even" r:id="rId10"/>
+      <w:headerReference w:type="default" r:id="rId11"/>
+      <w:footerReference w:type="even" r:id="rId12"/>
+      <w:footerReference w:type="default" r:id="rId13"/>
+      <w:headerReference w:type="first" r:id="rId14"/>
+      <w:footerReference w:type="first" r:id="rId15"/>
       <w:pgSz w:w="12240" w:h="15840"/>
       <w:pgMar w:top="1440" w:right="1080" w:bottom="1440" w:left="1080" w:header="720" w:footer="720" w:gutter="0"/>
       <w:cols w:space="720"/>
@@ -1377,7 +1566,7 @@
 </file>
 
 <file path=word/endnotes.xml><?xml version="1.0" encoding="utf-8"?>
-<w:endnotes xmlns:wpc="http://schemas.microsoft.com/office/word/2010/wordprocessingCanvas" xmlns:cx="http://schemas.microsoft.com/office/drawing/2014/chartex" xmlns:cx1="http://schemas.microsoft.com/office/drawing/2015/9/8/chartex" xmlns:cx2="http://schemas.microsoft.com/office/drawing/2015/10/21/chartex" xmlns:cx3="http://schemas.microsoft.com/office/drawing/2016/5/9/chartex" xmlns:cx4="http://schemas.microsoft.com/office/drawing/2016/5/10/chartex" xmlns:cx5="http://schemas.microsoft.com/office/drawing/2016/5/11/chartex" xmlns:cx6="http://schemas.microsoft.com/office/drawing/2016/5/12/chartex" xmlns:cx7="http://schemas.microsoft.com/office/drawing/2016/5/13/chartex" xmlns:cx8="http://schemas.microsoft.com/office/drawing/2016/5/14/chartex" xmlns:mc="http://schemas.openxmlformats.org/markup-compatibility/2006" xmlns:aink="http://schemas.microsoft.com/office/drawing/2016/ink" xmlns:am3d="http://schemas.microsoft.com/office/drawing/2017/model3d" xmlns:o="urn:schemas-microsoft-com:office:office" xmlns:oel="http://schemas.microsoft.com/office/2019/extlst" xmlns:r="http://schemas.openxmlformats.org/officeDocument/2006/relationships" xmlns:m="http://schemas.openxmlformats.org/officeDocument/2006/math" xmlns:v="urn:schemas-microsoft-com:vml" xmlns:wp14="http://schemas.microsoft.com/office/word/2010/wordprocessingDrawing" xmlns:wp="http://schemas.openxmlformats.org/drawingml/2006/wordprocessingDrawing" xmlns:w10="urn:schemas-microsoft-com:office:word" xmlns:w="http://schemas.openxmlformats.org/wordprocessingml/2006/main" xmlns:w14="http://schemas.microsoft.com/office/word/2010/wordml" xmlns:w15="http://schemas.microsoft.com/office/word/2012/wordml" xmlns:w16cex="http://schemas.microsoft.com/office/word/2018/wordml/cex" xmlns:w16cid="http://schemas.microsoft.com/office/word/2016/wordml/cid" xmlns:w16="http://schemas.microsoft.com/office/word/2018/wordml" xmlns:w16sdtdh="http://schemas.microsoft.com/office/word/2020/wordml/sdtdatahash" xmlns:w16se="http://schemas.microsoft.com/office/word/2015/wordml/symex" xmlns:wpg="http://schemas.microsoft.com/office/word/2010/wordprocessingGroup" xmlns:wpi="http://schemas.microsoft.com/office/word/2010/wordprocessingInk" xmlns:wne="http://schemas.microsoft.com/office/word/2006/wordml" xmlns:wps="http://schemas.microsoft.com/office/word/2010/wordprocessingShape" mc:Ignorable="w14 w15 w16se w16cid w16 w16cex w16sdtdh wp14">
+<w:endnotes xmlns:wpc="http://schemas.microsoft.com/office/word/2010/wordprocessingCanvas" xmlns:cx="http://schemas.microsoft.com/office/drawing/2014/chartex" xmlns:cx1="http://schemas.microsoft.com/office/drawing/2015/9/8/chartex" xmlns:cx2="http://schemas.microsoft.com/office/drawing/2015/10/21/chartex" xmlns:cx3="http://schemas.microsoft.com/office/drawing/2016/5/9/chartex" xmlns:cx4="http://schemas.microsoft.com/office/drawing/2016/5/10/chartex" xmlns:cx5="http://schemas.microsoft.com/office/drawing/2016/5/11/chartex" xmlns:cx6="http://schemas.microsoft.com/office/drawing/2016/5/12/chartex" xmlns:cx7="http://schemas.microsoft.com/office/drawing/2016/5/13/chartex" xmlns:cx8="http://schemas.microsoft.com/office/drawing/2016/5/14/chartex" xmlns:mc="http://schemas.openxmlformats.org/markup-compatibility/2006" xmlns:aink="http://schemas.microsoft.com/office/drawing/2016/ink" xmlns:am3d="http://schemas.microsoft.com/office/drawing/2017/model3d" xmlns:o="urn:schemas-microsoft-com:office:office" xmlns:r="http://schemas.openxmlformats.org/officeDocument/2006/relationships" xmlns:m="http://schemas.openxmlformats.org/officeDocument/2006/math" xmlns:v="urn:schemas-microsoft-com:vml" xmlns:wp14="http://schemas.microsoft.com/office/word/2010/wordprocessingDrawing" xmlns:wp="http://schemas.openxmlformats.org/drawingml/2006/wordprocessingDrawing" xmlns:w10="urn:schemas-microsoft-com:office:word" xmlns:w="http://schemas.openxmlformats.org/wordprocessingml/2006/main" xmlns:w14="http://schemas.microsoft.com/office/word/2010/wordml" xmlns:w15="http://schemas.microsoft.com/office/word/2012/wordml" xmlns:w16cid="http://schemas.microsoft.com/office/word/2016/wordml/cid" xmlns:w16se="http://schemas.microsoft.com/office/word/2015/wordml/symex" xmlns:wpg="http://schemas.microsoft.com/office/word/2010/wordprocessingGroup" xmlns:wpi="http://schemas.microsoft.com/office/word/2010/wordprocessingInk" xmlns:wne="http://schemas.microsoft.com/office/word/2006/wordml" xmlns:wps="http://schemas.microsoft.com/office/word/2010/wordprocessingShape" mc:Ignorable="w14 w15 w16se w16cid wp14">
   <w:endnote w:type="separator" w:id="-1">
     <w:p>
       <w:pPr>
@@ -1402,7 +1591,17 @@
 </file>
 
 <file path=word/footer1.xml><?xml version="1.0" encoding="utf-8"?>
-<w:ftr xmlns:wpc="http://schemas.microsoft.com/office/word/2010/wordprocessingCanvas" xmlns:cx="http://schemas.microsoft.com/office/drawing/2014/chartex" xmlns:cx1="http://schemas.microsoft.com/office/drawing/2015/9/8/chartex" xmlns:cx2="http://schemas.microsoft.com/office/drawing/2015/10/21/chartex" xmlns:cx3="http://schemas.microsoft.com/office/drawing/2016/5/9/chartex" xmlns:cx4="http://schemas.microsoft.com/office/drawing/2016/5/10/chartex" xmlns:cx5="http://schemas.microsoft.com/office/drawing/2016/5/11/chartex" xmlns:cx6="http://schemas.microsoft.com/office/drawing/2016/5/12/chartex" xmlns:cx7="http://schemas.microsoft.com/office/drawing/2016/5/13/chartex" xmlns:cx8="http://schemas.microsoft.com/office/drawing/2016/5/14/chartex" xmlns:mc="http://schemas.openxmlformats.org/markup-compatibility/2006" xmlns:aink="http://schemas.microsoft.com/office/drawing/2016/ink" xmlns:am3d="http://schemas.microsoft.com/office/drawing/2017/model3d" xmlns:o="urn:schemas-microsoft-com:office:office" xmlns:oel="http://schemas.microsoft.com/office/2019/extlst" xmlns:r="http://schemas.openxmlformats.org/officeDocument/2006/relationships" xmlns:m="http://schemas.openxmlformats.org/officeDocument/2006/math" xmlns:v="urn:schemas-microsoft-com:vml" xmlns:wp14="http://schemas.microsoft.com/office/word/2010/wordprocessingDrawing" xmlns:wp="http://schemas.openxmlformats.org/drawingml/2006/wordprocessingDrawing" xmlns:w10="urn:schemas-microsoft-com:office:word" xmlns:w="http://schemas.openxmlformats.org/wordprocessingml/2006/main" xmlns:w14="http://schemas.microsoft.com/office/word/2010/wordml" xmlns:w15="http://schemas.microsoft.com/office/word/2012/wordml" xmlns:w16cex="http://schemas.microsoft.com/office/word/2018/wordml/cex" xmlns:w16cid="http://schemas.microsoft.com/office/word/2016/wordml/cid" xmlns:w16="http://schemas.microsoft.com/office/word/2018/wordml" xmlns:w16sdtdh="http://schemas.microsoft.com/office/word/2020/wordml/sdtdatahash" xmlns:w16se="http://schemas.microsoft.com/office/word/2015/wordml/symex" xmlns:wpg="http://schemas.microsoft.com/office/word/2010/wordprocessingGroup" xmlns:wpi="http://schemas.microsoft.com/office/word/2010/wordprocessingInk" xmlns:wne="http://schemas.microsoft.com/office/word/2006/wordml" xmlns:wps="http://schemas.microsoft.com/office/word/2010/wordprocessingShape" mc:Ignorable="w14 w15 w16se w16cid w16 w16cex w16sdtdh wp14">
+<w:ftr xmlns:wpc="http://schemas.microsoft.com/office/word/2010/wordprocessingCanvas" xmlns:cx="http://schemas.microsoft.com/office/drawing/2014/chartex" xmlns:cx1="http://schemas.microsoft.com/office/drawing/2015/9/8/chartex" xmlns:cx2="http://schemas.microsoft.com/office/drawing/2015/10/21/chartex" xmlns:cx3="http://schemas.microsoft.com/office/drawing/2016/5/9/chartex" xmlns:cx4="http://schemas.microsoft.com/office/drawing/2016/5/10/chartex" xmlns:cx5="http://schemas.microsoft.com/office/drawing/2016/5/11/chartex" xmlns:cx6="http://schemas.microsoft.com/office/drawing/2016/5/12/chartex" xmlns:cx7="http://schemas.microsoft.com/office/drawing/2016/5/13/chartex" xmlns:cx8="http://schemas.microsoft.com/office/drawing/2016/5/14/chartex" xmlns:mc="http://schemas.openxmlformats.org/markup-compatibility/2006" xmlns:aink="http://schemas.microsoft.com/office/drawing/2016/ink" xmlns:am3d="http://schemas.microsoft.com/office/drawing/2017/model3d" xmlns:o="urn:schemas-microsoft-com:office:office" xmlns:r="http://schemas.openxmlformats.org/officeDocument/2006/relationships" xmlns:m="http://schemas.openxmlformats.org/officeDocument/2006/math" xmlns:v="urn:schemas-microsoft-com:vml" xmlns:wp14="http://schemas.microsoft.com/office/word/2010/wordprocessingDrawing" xmlns:wp="http://schemas.openxmlformats.org/drawingml/2006/wordprocessingDrawing" xmlns:w10="urn:schemas-microsoft-com:office:word" xmlns:w="http://schemas.openxmlformats.org/wordprocessingml/2006/main" xmlns:w14="http://schemas.microsoft.com/office/word/2010/wordml" xmlns:w15="http://schemas.microsoft.com/office/word/2012/wordml" xmlns:w16cid="http://schemas.microsoft.com/office/word/2016/wordml/cid" xmlns:w16se="http://schemas.microsoft.com/office/word/2015/wordml/symex" xmlns:wpg="http://schemas.microsoft.com/office/word/2010/wordprocessingGroup" xmlns:wpi="http://schemas.microsoft.com/office/word/2010/wordprocessingInk" xmlns:wne="http://schemas.microsoft.com/office/word/2006/wordml" xmlns:wps="http://schemas.microsoft.com/office/word/2010/wordprocessingShape" mc:Ignorable="w14 w15 w16se w16cid wp14">
+  <w:p>
+    <w:pPr>
+      <w:pStyle w:val="Footer"/>
+    </w:pPr>
+  </w:p>
+</w:ftr>
+</file>
+
+<file path=word/footer2.xml><?xml version="1.0" encoding="utf-8"?>
+<w:ftr xmlns:wpc="http://schemas.microsoft.com/office/word/2010/wordprocessingCanvas" xmlns:cx="http://schemas.microsoft.com/office/drawing/2014/chartex" xmlns:cx1="http://schemas.microsoft.com/office/drawing/2015/9/8/chartex" xmlns:cx2="http://schemas.microsoft.com/office/drawing/2015/10/21/chartex" xmlns:cx3="http://schemas.microsoft.com/office/drawing/2016/5/9/chartex" xmlns:cx4="http://schemas.microsoft.com/office/drawing/2016/5/10/chartex" xmlns:cx5="http://schemas.microsoft.com/office/drawing/2016/5/11/chartex" xmlns:cx6="http://schemas.microsoft.com/office/drawing/2016/5/12/chartex" xmlns:cx7="http://schemas.microsoft.com/office/drawing/2016/5/13/chartex" xmlns:cx8="http://schemas.microsoft.com/office/drawing/2016/5/14/chartex" xmlns:mc="http://schemas.openxmlformats.org/markup-compatibility/2006" xmlns:aink="http://schemas.microsoft.com/office/drawing/2016/ink" xmlns:am3d="http://schemas.microsoft.com/office/drawing/2017/model3d" xmlns:o="urn:schemas-microsoft-com:office:office" xmlns:r="http://schemas.openxmlformats.org/officeDocument/2006/relationships" xmlns:m="http://schemas.openxmlformats.org/officeDocument/2006/math" xmlns:v="urn:schemas-microsoft-com:vml" xmlns:wp14="http://schemas.microsoft.com/office/word/2010/wordprocessingDrawing" xmlns:wp="http://schemas.openxmlformats.org/drawingml/2006/wordprocessingDrawing" xmlns:w10="urn:schemas-microsoft-com:office:word" xmlns:w="http://schemas.openxmlformats.org/wordprocessingml/2006/main" xmlns:w14="http://schemas.microsoft.com/office/word/2010/wordml" xmlns:w15="http://schemas.microsoft.com/office/word/2012/wordml" xmlns:w16cid="http://schemas.microsoft.com/office/word/2016/wordml/cid" xmlns:w16se="http://schemas.microsoft.com/office/word/2015/wordml/symex" xmlns:wpg="http://schemas.microsoft.com/office/word/2010/wordprocessingGroup" xmlns:wpi="http://schemas.microsoft.com/office/word/2010/wordprocessingInk" xmlns:wne="http://schemas.microsoft.com/office/word/2006/wordml" xmlns:wps="http://schemas.microsoft.com/office/word/2010/wordprocessingShape" mc:Ignorable="w14 w15 w16se w16cid wp14">
   <w:p>
     <w:pPr>
       <w:pStyle w:val="Footer"/>
@@ -1414,27 +1613,27 @@
       <w:rPr>
         <w:caps/>
         <w:noProof/>
-        <w:color w:val="4A66AC" w:themeColor="accent1"/>
+        <w:color w:val="3494BA" w:themeColor="accent1"/>
       </w:rPr>
     </w:pPr>
     <w:r>
       <w:rPr>
         <w:caps/>
-        <w:color w:val="4A66AC" w:themeColor="accent1"/>
+        <w:color w:val="3494BA" w:themeColor="accent1"/>
       </w:rPr>
       <w:fldChar w:fldCharType="begin"/>
     </w:r>
     <w:r>
       <w:rPr>
         <w:caps/>
-        <w:color w:val="4A66AC" w:themeColor="accent1"/>
+        <w:color w:val="3494BA" w:themeColor="accent1"/>
       </w:rPr>
       <w:instrText xml:space="preserve"> PAGE   \* MERGEFORMAT </w:instrText>
     </w:r>
     <w:r>
       <w:rPr>
         <w:caps/>
-        <w:color w:val="4A66AC" w:themeColor="accent1"/>
+        <w:color w:val="3494BA" w:themeColor="accent1"/>
       </w:rPr>
       <w:fldChar w:fldCharType="separate"/>
     </w:r>
@@ -1442,7 +1641,7 @@
       <w:rPr>
         <w:caps/>
         <w:noProof/>
-        <w:color w:val="4A66AC" w:themeColor="accent1"/>
+        <w:color w:val="3494BA" w:themeColor="accent1"/>
       </w:rPr>
       <w:t>2</w:t>
     </w:r>
@@ -1450,7 +1649,7 @@
       <w:rPr>
         <w:caps/>
         <w:noProof/>
-        <w:color w:val="4A66AC" w:themeColor="accent1"/>
+        <w:color w:val="3494BA" w:themeColor="accent1"/>
       </w:rPr>
       <w:fldChar w:fldCharType="end"/>
     </w:r>
@@ -1460,11 +1659,22 @@
       <w:pStyle w:val="Footer"/>
     </w:pPr>
   </w:p>
+  <w:p/>
+</w:ftr>
+</file>
+
+<file path=word/footer3.xml><?xml version="1.0" encoding="utf-8"?>
+<w:ftr xmlns:wpc="http://schemas.microsoft.com/office/word/2010/wordprocessingCanvas" xmlns:cx="http://schemas.microsoft.com/office/drawing/2014/chartex" xmlns:cx1="http://schemas.microsoft.com/office/drawing/2015/9/8/chartex" xmlns:cx2="http://schemas.microsoft.com/office/drawing/2015/10/21/chartex" xmlns:cx3="http://schemas.microsoft.com/office/drawing/2016/5/9/chartex" xmlns:cx4="http://schemas.microsoft.com/office/drawing/2016/5/10/chartex" xmlns:cx5="http://schemas.microsoft.com/office/drawing/2016/5/11/chartex" xmlns:cx6="http://schemas.microsoft.com/office/drawing/2016/5/12/chartex" xmlns:cx7="http://schemas.microsoft.com/office/drawing/2016/5/13/chartex" xmlns:cx8="http://schemas.microsoft.com/office/drawing/2016/5/14/chartex" xmlns:mc="http://schemas.openxmlformats.org/markup-compatibility/2006" xmlns:aink="http://schemas.microsoft.com/office/drawing/2016/ink" xmlns:am3d="http://schemas.microsoft.com/office/drawing/2017/model3d" xmlns:o="urn:schemas-microsoft-com:office:office" xmlns:r="http://schemas.openxmlformats.org/officeDocument/2006/relationships" xmlns:m="http://schemas.openxmlformats.org/officeDocument/2006/math" xmlns:v="urn:schemas-microsoft-com:vml" xmlns:wp14="http://schemas.microsoft.com/office/word/2010/wordprocessingDrawing" xmlns:wp="http://schemas.openxmlformats.org/drawingml/2006/wordprocessingDrawing" xmlns:w10="urn:schemas-microsoft-com:office:word" xmlns:w="http://schemas.openxmlformats.org/wordprocessingml/2006/main" xmlns:w14="http://schemas.microsoft.com/office/word/2010/wordml" xmlns:w15="http://schemas.microsoft.com/office/word/2012/wordml" xmlns:w16cid="http://schemas.microsoft.com/office/word/2016/wordml/cid" xmlns:w16se="http://schemas.microsoft.com/office/word/2015/wordml/symex" xmlns:wpg="http://schemas.microsoft.com/office/word/2010/wordprocessingGroup" xmlns:wpi="http://schemas.microsoft.com/office/word/2010/wordprocessingInk" xmlns:wne="http://schemas.microsoft.com/office/word/2006/wordml" xmlns:wps="http://schemas.microsoft.com/office/word/2010/wordprocessingShape" mc:Ignorable="w14 w15 w16se w16cid wp14">
+  <w:p>
+    <w:pPr>
+      <w:pStyle w:val="Footer"/>
+    </w:pPr>
+  </w:p>
 </w:ftr>
 </file>
 
 <file path=word/footnotes.xml><?xml version="1.0" encoding="utf-8"?>
-<w:footnotes xmlns:wpc="http://schemas.microsoft.com/office/word/2010/wordprocessingCanvas" xmlns:cx="http://schemas.microsoft.com/office/drawing/2014/chartex" xmlns:cx1="http://schemas.microsoft.com/office/drawing/2015/9/8/chartex" xmlns:cx2="http://schemas.microsoft.com/office/drawing/2015/10/21/chartex" xmlns:cx3="http://schemas.microsoft.com/office/drawing/2016/5/9/chartex" xmlns:cx4="http://schemas.microsoft.com/office/drawing/2016/5/10/chartex" xmlns:cx5="http://schemas.microsoft.com/office/drawing/2016/5/11/chartex" xmlns:cx6="http://schemas.microsoft.com/office/drawing/2016/5/12/chartex" xmlns:cx7="http://schemas.microsoft.com/office/drawing/2016/5/13/chartex" xmlns:cx8="http://schemas.microsoft.com/office/drawing/2016/5/14/chartex" xmlns:mc="http://schemas.openxmlformats.org/markup-compatibility/2006" xmlns:aink="http://schemas.microsoft.com/office/drawing/2016/ink" xmlns:am3d="http://schemas.microsoft.com/office/drawing/2017/model3d" xmlns:o="urn:schemas-microsoft-com:office:office" xmlns:oel="http://schemas.microsoft.com/office/2019/extlst" xmlns:r="http://schemas.openxmlformats.org/officeDocument/2006/relationships" xmlns:m="http://schemas.openxmlformats.org/officeDocument/2006/math" xmlns:v="urn:schemas-microsoft-com:vml" xmlns:wp14="http://schemas.microsoft.com/office/word/2010/wordprocessingDrawing" xmlns:wp="http://schemas.openxmlformats.org/drawingml/2006/wordprocessingDrawing" xmlns:w10="urn:schemas-microsoft-com:office:word" xmlns:w="http://schemas.openxmlformats.org/wordprocessingml/2006/main" xmlns:w14="http://schemas.microsoft.com/office/word/2010/wordml" xmlns:w15="http://schemas.microsoft.com/office/word/2012/wordml" xmlns:w16cex="http://schemas.microsoft.com/office/word/2018/wordml/cex" xmlns:w16cid="http://schemas.microsoft.com/office/word/2016/wordml/cid" xmlns:w16="http://schemas.microsoft.com/office/word/2018/wordml" xmlns:w16sdtdh="http://schemas.microsoft.com/office/word/2020/wordml/sdtdatahash" xmlns:w16se="http://schemas.microsoft.com/office/word/2015/wordml/symex" xmlns:wpg="http://schemas.microsoft.com/office/word/2010/wordprocessingGroup" xmlns:wpi="http://schemas.microsoft.com/office/word/2010/wordprocessingInk" xmlns:wne="http://schemas.microsoft.com/office/word/2006/wordml" xmlns:wps="http://schemas.microsoft.com/office/word/2010/wordprocessingShape" mc:Ignorable="w14 w15 w16se w16cid w16 w16cex w16sdtdh wp14">
+<w:footnotes xmlns:wpc="http://schemas.microsoft.com/office/word/2010/wordprocessingCanvas" xmlns:cx="http://schemas.microsoft.com/office/drawing/2014/chartex" xmlns:cx1="http://schemas.microsoft.com/office/drawing/2015/9/8/chartex" xmlns:cx2="http://schemas.microsoft.com/office/drawing/2015/10/21/chartex" xmlns:cx3="http://schemas.microsoft.com/office/drawing/2016/5/9/chartex" xmlns:cx4="http://schemas.microsoft.com/office/drawing/2016/5/10/chartex" xmlns:cx5="http://schemas.microsoft.com/office/drawing/2016/5/11/chartex" xmlns:cx6="http://schemas.microsoft.com/office/drawing/2016/5/12/chartex" xmlns:cx7="http://schemas.microsoft.com/office/drawing/2016/5/13/chartex" xmlns:cx8="http://schemas.microsoft.com/office/drawing/2016/5/14/chartex" xmlns:mc="http://schemas.openxmlformats.org/markup-compatibility/2006" xmlns:aink="http://schemas.microsoft.com/office/drawing/2016/ink" xmlns:am3d="http://schemas.microsoft.com/office/drawing/2017/model3d" xmlns:o="urn:schemas-microsoft-com:office:office" xmlns:r="http://schemas.openxmlformats.org/officeDocument/2006/relationships" xmlns:m="http://schemas.openxmlformats.org/officeDocument/2006/math" xmlns:v="urn:schemas-microsoft-com:vml" xmlns:wp14="http://schemas.microsoft.com/office/word/2010/wordprocessingDrawing" xmlns:wp="http://schemas.openxmlformats.org/drawingml/2006/wordprocessingDrawing" xmlns:w10="urn:schemas-microsoft-com:office:word" xmlns:w="http://schemas.openxmlformats.org/wordprocessingml/2006/main" xmlns:w14="http://schemas.microsoft.com/office/word/2010/wordml" xmlns:w15="http://schemas.microsoft.com/office/word/2012/wordml" xmlns:w16cid="http://schemas.microsoft.com/office/word/2016/wordml/cid" xmlns:w16se="http://schemas.microsoft.com/office/word/2015/wordml/symex" xmlns:wpg="http://schemas.microsoft.com/office/word/2010/wordprocessingGroup" xmlns:wpi="http://schemas.microsoft.com/office/word/2010/wordprocessingInk" xmlns:wne="http://schemas.microsoft.com/office/word/2006/wordml" xmlns:wps="http://schemas.microsoft.com/office/word/2010/wordprocessingShape" mc:Ignorable="w14 w15 w16se w16cid wp14">
   <w:footnote w:type="separator" w:id="-1">
     <w:p>
       <w:r>
@@ -1508,70 +1718,58 @@
 </file>
 
 <file path=word/header1.xml><?xml version="1.0" encoding="utf-8"?>
-<w:hdr xmlns:wpc="http://schemas.microsoft.com/office/word/2010/wordprocessingCanvas" xmlns:cx="http://schemas.microsoft.com/office/drawing/2014/chartex" xmlns:cx1="http://schemas.microsoft.com/office/drawing/2015/9/8/chartex" xmlns:cx2="http://schemas.microsoft.com/office/drawing/2015/10/21/chartex" xmlns:cx3="http://schemas.microsoft.com/office/drawing/2016/5/9/chartex" xmlns:cx4="http://schemas.microsoft.com/office/drawing/2016/5/10/chartex" xmlns:cx5="http://schemas.microsoft.com/office/drawing/2016/5/11/chartex" xmlns:cx6="http://schemas.microsoft.com/office/drawing/2016/5/12/chartex" xmlns:cx7="http://schemas.microsoft.com/office/drawing/2016/5/13/chartex" xmlns:cx8="http://schemas.microsoft.com/office/drawing/2016/5/14/chartex" xmlns:mc="http://schemas.openxmlformats.org/markup-compatibility/2006" xmlns:aink="http://schemas.microsoft.com/office/drawing/2016/ink" xmlns:am3d="http://schemas.microsoft.com/office/drawing/2017/model3d" xmlns:o="urn:schemas-microsoft-com:office:office" xmlns:oel="http://schemas.microsoft.com/office/2019/extlst" xmlns:r="http://schemas.openxmlformats.org/officeDocument/2006/relationships" xmlns:m="http://schemas.openxmlformats.org/officeDocument/2006/math" xmlns:v="urn:schemas-microsoft-com:vml" xmlns:wp14="http://schemas.microsoft.com/office/word/2010/wordprocessingDrawing" xmlns:wp="http://schemas.openxmlformats.org/drawingml/2006/wordprocessingDrawing" xmlns:w10="urn:schemas-microsoft-com:office:word" xmlns:w="http://schemas.openxmlformats.org/wordprocessingml/2006/main" xmlns:w14="http://schemas.microsoft.com/office/word/2010/wordml" xmlns:w15="http://schemas.microsoft.com/office/word/2012/wordml" xmlns:w16cex="http://schemas.microsoft.com/office/word/2018/wordml/cex" xmlns:w16cid="http://schemas.microsoft.com/office/word/2016/wordml/cid" xmlns:w16="http://schemas.microsoft.com/office/word/2018/wordml" xmlns:w16sdtdh="http://schemas.microsoft.com/office/word/2020/wordml/sdtdatahash" xmlns:w16se="http://schemas.microsoft.com/office/word/2015/wordml/symex" xmlns:wpg="http://schemas.microsoft.com/office/word/2010/wordprocessingGroup" xmlns:wpi="http://schemas.microsoft.com/office/word/2010/wordprocessingInk" xmlns:wne="http://schemas.microsoft.com/office/word/2006/wordml" xmlns:wps="http://schemas.microsoft.com/office/word/2010/wordprocessingShape" mc:Ignorable="w14 w15 w16se w16cid w16 w16cex w16sdtdh wp14">
+<w:hdr xmlns:wpc="http://schemas.microsoft.com/office/word/2010/wordprocessingCanvas" xmlns:cx="http://schemas.microsoft.com/office/drawing/2014/chartex" xmlns:cx1="http://schemas.microsoft.com/office/drawing/2015/9/8/chartex" xmlns:cx2="http://schemas.microsoft.com/office/drawing/2015/10/21/chartex" xmlns:cx3="http://schemas.microsoft.com/office/drawing/2016/5/9/chartex" xmlns:cx4="http://schemas.microsoft.com/office/drawing/2016/5/10/chartex" xmlns:cx5="http://schemas.microsoft.com/office/drawing/2016/5/11/chartex" xmlns:cx6="http://schemas.microsoft.com/office/drawing/2016/5/12/chartex" xmlns:cx7="http://schemas.microsoft.com/office/drawing/2016/5/13/chartex" xmlns:cx8="http://schemas.microsoft.com/office/drawing/2016/5/14/chartex" xmlns:mc="http://schemas.openxmlformats.org/markup-compatibility/2006" xmlns:aink="http://schemas.microsoft.com/office/drawing/2016/ink" xmlns:am3d="http://schemas.microsoft.com/office/drawing/2017/model3d" xmlns:o="urn:schemas-microsoft-com:office:office" xmlns:r="http://schemas.openxmlformats.org/officeDocument/2006/relationships" xmlns:m="http://schemas.openxmlformats.org/officeDocument/2006/math" xmlns:v="urn:schemas-microsoft-com:vml" xmlns:wp14="http://schemas.microsoft.com/office/word/2010/wordprocessingDrawing" xmlns:wp="http://schemas.openxmlformats.org/drawingml/2006/wordprocessingDrawing" xmlns:w10="urn:schemas-microsoft-com:office:word" xmlns:w="http://schemas.openxmlformats.org/wordprocessingml/2006/main" xmlns:w14="http://schemas.microsoft.com/office/word/2010/wordml" xmlns:w15="http://schemas.microsoft.com/office/word/2012/wordml" xmlns:w16cid="http://schemas.microsoft.com/office/word/2016/wordml/cid" xmlns:w16se="http://schemas.microsoft.com/office/word/2015/wordml/symex" xmlns:wpg="http://schemas.microsoft.com/office/word/2010/wordprocessingGroup" xmlns:wpi="http://schemas.microsoft.com/office/word/2010/wordprocessingInk" xmlns:wne="http://schemas.microsoft.com/office/word/2006/wordml" xmlns:wps="http://schemas.microsoft.com/office/word/2010/wordprocessingShape" mc:Ignorable="w14 w15 w16se w16cid wp14">
   <w:p>
     <w:pPr>
       <w:pStyle w:val="Header"/>
-      <w:tabs>
-        <w:tab w:val="clear" w:pos="4680"/>
-        <w:tab w:val="clear" w:pos="9360"/>
-      </w:tabs>
-      <w:jc w:val="right"/>
-      <w:rPr>
-        <w:color w:val="4A66AC" w:themeColor="accent1"/>
-      </w:rPr>
     </w:pPr>
+  </w:p>
+</w:hdr>
+</file>
+
+<file path=word/header2.xml><?xml version="1.0" encoding="utf-8"?>
+<w:hdr xmlns:wpc="http://schemas.microsoft.com/office/word/2010/wordprocessingCanvas" xmlns:cx="http://schemas.microsoft.com/office/drawing/2014/chartex" xmlns:cx1="http://schemas.microsoft.com/office/drawing/2015/9/8/chartex" xmlns:cx2="http://schemas.microsoft.com/office/drawing/2015/10/21/chartex" xmlns:cx3="http://schemas.microsoft.com/office/drawing/2016/5/9/chartex" xmlns:cx4="http://schemas.microsoft.com/office/drawing/2016/5/10/chartex" xmlns:cx5="http://schemas.microsoft.com/office/drawing/2016/5/11/chartex" xmlns:cx6="http://schemas.microsoft.com/office/drawing/2016/5/12/chartex" xmlns:cx7="http://schemas.microsoft.com/office/drawing/2016/5/13/chartex" xmlns:cx8="http://schemas.microsoft.com/office/drawing/2016/5/14/chartex" xmlns:mc="http://schemas.openxmlformats.org/markup-compatibility/2006" xmlns:aink="http://schemas.microsoft.com/office/drawing/2016/ink" xmlns:am3d="http://schemas.microsoft.com/office/drawing/2017/model3d" xmlns:o="urn:schemas-microsoft-com:office:office" xmlns:r="http://schemas.openxmlformats.org/officeDocument/2006/relationships" xmlns:m="http://schemas.openxmlformats.org/officeDocument/2006/math" xmlns:v="urn:schemas-microsoft-com:vml" xmlns:wp14="http://schemas.microsoft.com/office/word/2010/wordprocessingDrawing" xmlns:wp="http://schemas.openxmlformats.org/drawingml/2006/wordprocessingDrawing" xmlns:w10="urn:schemas-microsoft-com:office:word" xmlns:w="http://schemas.openxmlformats.org/wordprocessingml/2006/main" xmlns:w14="http://schemas.microsoft.com/office/word/2010/wordml" xmlns:w15="http://schemas.microsoft.com/office/word/2012/wordml" xmlns:w16cid="http://schemas.microsoft.com/office/word/2016/wordml/cid" xmlns:w16se="http://schemas.microsoft.com/office/word/2015/wordml/symex" xmlns:wpg="http://schemas.microsoft.com/office/word/2010/wordprocessingGroup" xmlns:wpi="http://schemas.microsoft.com/office/word/2010/wordprocessingInk" xmlns:wne="http://schemas.microsoft.com/office/word/2006/wordml" xmlns:wps="http://schemas.microsoft.com/office/word/2010/wordprocessingShape" mc:Ignorable="w14 w15 w16se w16cid wp14">
+  <w:p>
+    <w:fldSimple w:instr=" FILENAME  \* MERGEFORMAT ">
+      <w:r>
+        <w:rPr>
+          <w:noProof/>
+        </w:rPr>
+        <w:t>template.docx</w:t>
+      </w:r>
+    </w:fldSimple>
+    <w:bookmarkStart w:id="2" w:name="_GoBack"/>
+    <w:bookmarkEnd w:id="2"/>
     <w:r>
-      <w:rPr>
-        <w:color w:val="4A66AC" w:themeColor="accent1"/>
-      </w:rPr>
-      <w:t>Version</w:t>
+      <w:ptab w:relativeTo="margin" w:alignment="center" w:leader="none"/>
     </w:r>
-  </w:p>
-  <w:p>
-    <w:pPr>
-      <w:pStyle w:val="Header"/>
-      <w:tabs>
-        <w:tab w:val="clear" w:pos="4680"/>
-        <w:tab w:val="clear" w:pos="9360"/>
-      </w:tabs>
-      <w:jc w:val="right"/>
-      <w:rPr>
-        <w:color w:val="4A66AC" w:themeColor="accent1"/>
-      </w:rPr>
-    </w:pPr>
     <w:r>
-      <w:rPr>
-        <w:color w:val="4A66AC" w:themeColor="accent1"/>
-      </w:rPr>
+      <w:ptab w:relativeTo="margin" w:alignment="right" w:leader="none"/>
+    </w:r>
+    <w:r>
       <w:fldChar w:fldCharType="begin"/>
     </w:r>
     <w:r>
-      <w:rPr>
-        <w:color w:val="4A66AC" w:themeColor="accent1"/>
-      </w:rPr>
-      <w:instrText xml:space="preserve"> DATE \@ "dd/MM/yyyy" </w:instrText>
+      <w:instrText xml:space="preserve"> DATE \@ "d-MMM-yy" </w:instrText>
     </w:r>
     <w:r>
-      <w:rPr>
-        <w:color w:val="4A66AC" w:themeColor="accent1"/>
-      </w:rPr>
       <w:fldChar w:fldCharType="separate"/>
     </w:r>
     <w:r>
       <w:rPr>
         <w:noProof/>
-        <w:color w:val="4A66AC" w:themeColor="accent1"/>
       </w:rPr>
-      <w:t>29/07/2022</w:t>
+      <w:t>16-Dec-22</w:t>
     </w:r>
     <w:r>
-      <w:rPr>
-        <w:color w:val="4A66AC" w:themeColor="accent1"/>
-      </w:rPr>
       <w:fldChar w:fldCharType="end"/>
     </w:r>
   </w:p>
+</w:hdr>
+</file>
+
+<file path=word/header3.xml><?xml version="1.0" encoding="utf-8"?>
+<w:hdr xmlns:wpc="http://schemas.microsoft.com/office/word/2010/wordprocessingCanvas" xmlns:cx="http://schemas.microsoft.com/office/drawing/2014/chartex" xmlns:cx1="http://schemas.microsoft.com/office/drawing/2015/9/8/chartex" xmlns:cx2="http://schemas.microsoft.com/office/drawing/2015/10/21/chartex" xmlns:cx3="http://schemas.microsoft.com/office/drawing/2016/5/9/chartex" xmlns:cx4="http://schemas.microsoft.com/office/drawing/2016/5/10/chartex" xmlns:cx5="http://schemas.microsoft.com/office/drawing/2016/5/11/chartex" xmlns:cx6="http://schemas.microsoft.com/office/drawing/2016/5/12/chartex" xmlns:cx7="http://schemas.microsoft.com/office/drawing/2016/5/13/chartex" xmlns:cx8="http://schemas.microsoft.com/office/drawing/2016/5/14/chartex" xmlns:mc="http://schemas.openxmlformats.org/markup-compatibility/2006" xmlns:aink="http://schemas.microsoft.com/office/drawing/2016/ink" xmlns:am3d="http://schemas.microsoft.com/office/drawing/2017/model3d" xmlns:o="urn:schemas-microsoft-com:office:office" xmlns:r="http://schemas.openxmlformats.org/officeDocument/2006/relationships" xmlns:m="http://schemas.openxmlformats.org/officeDocument/2006/math" xmlns:v="urn:schemas-microsoft-com:vml" xmlns:wp14="http://schemas.microsoft.com/office/word/2010/wordprocessingDrawing" xmlns:wp="http://schemas.openxmlformats.org/drawingml/2006/wordprocessingDrawing" xmlns:w10="urn:schemas-microsoft-com:office:word" xmlns:w="http://schemas.openxmlformats.org/wordprocessingml/2006/main" xmlns:w14="http://schemas.microsoft.com/office/word/2010/wordml" xmlns:w15="http://schemas.microsoft.com/office/word/2012/wordml" xmlns:w16cid="http://schemas.microsoft.com/office/word/2016/wordml/cid" xmlns:w16se="http://schemas.microsoft.com/office/word/2015/wordml/symex" xmlns:wpg="http://schemas.microsoft.com/office/word/2010/wordprocessingGroup" xmlns:wpi="http://schemas.microsoft.com/office/word/2010/wordprocessingInk" xmlns:wne="http://schemas.microsoft.com/office/word/2006/wordml" xmlns:wps="http://schemas.microsoft.com/office/word/2010/wordprocessingShape" mc:Ignorable="w14 w15 w16se w16cid wp14">
   <w:p>
     <w:pPr>
       <w:pStyle w:val="Header"/>
@@ -1581,8 +1779,59 @@
 </file>
 
 <file path=word/numbering.xml><?xml version="1.0" encoding="utf-8"?>
-<w:numbering xmlns:wpc="http://schemas.microsoft.com/office/word/2010/wordprocessingCanvas" xmlns:cx="http://schemas.microsoft.com/office/drawing/2014/chartex" xmlns:cx1="http://schemas.microsoft.com/office/drawing/2015/9/8/chartex" xmlns:cx2="http://schemas.microsoft.com/office/drawing/2015/10/21/chartex" xmlns:cx3="http://schemas.microsoft.com/office/drawing/2016/5/9/chartex" xmlns:cx4="http://schemas.microsoft.com/office/drawing/2016/5/10/chartex" xmlns:cx5="http://schemas.microsoft.com/office/drawing/2016/5/11/chartex" xmlns:cx6="http://schemas.microsoft.com/office/drawing/2016/5/12/chartex" xmlns:cx7="http://schemas.microsoft.com/office/drawing/2016/5/13/chartex" xmlns:cx8="http://schemas.microsoft.com/office/drawing/2016/5/14/chartex" xmlns:mc="http://schemas.openxmlformats.org/markup-compatibility/2006" xmlns:aink="http://schemas.microsoft.com/office/drawing/2016/ink" xmlns:am3d="http://schemas.microsoft.com/office/drawing/2017/model3d" xmlns:o="urn:schemas-microsoft-com:office:office" xmlns:oel="http://schemas.microsoft.com/office/2019/extlst" xmlns:r="http://schemas.openxmlformats.org/officeDocument/2006/relationships" xmlns:m="http://schemas.openxmlformats.org/officeDocument/2006/math" xmlns:v="urn:schemas-microsoft-com:vml" xmlns:wp14="http://schemas.microsoft.com/office/word/2010/wordprocessingDrawing" xmlns:wp="http://schemas.openxmlformats.org/drawingml/2006/wordprocessingDrawing" xmlns:w10="urn:schemas-microsoft-com:office:word" xmlns:w="http://schemas.openxmlformats.org/wordprocessingml/2006/main" xmlns:w14="http://schemas.microsoft.com/office/word/2010/wordml" xmlns:w15="http://schemas.microsoft.com/office/word/2012/wordml" xmlns:w16cex="http://schemas.microsoft.com/office/word/2018/wordml/cex" xmlns:w16cid="http://schemas.microsoft.com/office/word/2016/wordml/cid" xmlns:w16="http://schemas.microsoft.com/office/word/2018/wordml" xmlns:w16sdtdh="http://schemas.microsoft.com/office/word/2020/wordml/sdtdatahash" xmlns:w16se="http://schemas.microsoft.com/office/word/2015/wordml/symex" xmlns:wpg="http://schemas.microsoft.com/office/word/2010/wordprocessingGroup" xmlns:wpi="http://schemas.microsoft.com/office/word/2010/wordprocessingInk" xmlns:wne="http://schemas.microsoft.com/office/word/2006/wordml" xmlns:wps="http://schemas.microsoft.com/office/word/2010/wordprocessingShape" mc:Ignorable="w14 w15 w16se w16cid w16 w16cex w16sdtdh wp14">
+<w:numbering xmlns:wpc="http://schemas.microsoft.com/office/word/2010/wordprocessingCanvas" xmlns:cx="http://schemas.microsoft.com/office/drawing/2014/chartex" xmlns:cx1="http://schemas.microsoft.com/office/drawing/2015/9/8/chartex" xmlns:cx2="http://schemas.microsoft.com/office/drawing/2015/10/21/chartex" xmlns:cx3="http://schemas.microsoft.com/office/drawing/2016/5/9/chartex" xmlns:cx4="http://schemas.microsoft.com/office/drawing/2016/5/10/chartex" xmlns:cx5="http://schemas.microsoft.com/office/drawing/2016/5/11/chartex" xmlns:cx6="http://schemas.microsoft.com/office/drawing/2016/5/12/chartex" xmlns:cx7="http://schemas.microsoft.com/office/drawing/2016/5/13/chartex" xmlns:cx8="http://schemas.microsoft.com/office/drawing/2016/5/14/chartex" xmlns:mc="http://schemas.openxmlformats.org/markup-compatibility/2006" xmlns:aink="http://schemas.microsoft.com/office/drawing/2016/ink" xmlns:am3d="http://schemas.microsoft.com/office/drawing/2017/model3d" xmlns:o="urn:schemas-microsoft-com:office:office" xmlns:r="http://schemas.openxmlformats.org/officeDocument/2006/relationships" xmlns:m="http://schemas.openxmlformats.org/officeDocument/2006/math" xmlns:v="urn:schemas-microsoft-com:vml" xmlns:wp14="http://schemas.microsoft.com/office/word/2010/wordprocessingDrawing" xmlns:wp="http://schemas.openxmlformats.org/drawingml/2006/wordprocessingDrawing" xmlns:w10="urn:schemas-microsoft-com:office:word" xmlns:w="http://schemas.openxmlformats.org/wordprocessingml/2006/main" xmlns:w14="http://schemas.microsoft.com/office/word/2010/wordml" xmlns:w15="http://schemas.microsoft.com/office/word/2012/wordml" xmlns:w16cid="http://schemas.microsoft.com/office/word/2016/wordml/cid" xmlns:w16se="http://schemas.microsoft.com/office/word/2015/wordml/symex" xmlns:wpg="http://schemas.microsoft.com/office/word/2010/wordprocessingGroup" xmlns:wpi="http://schemas.microsoft.com/office/word/2010/wordprocessingInk" xmlns:wne="http://schemas.microsoft.com/office/word/2006/wordml" xmlns:wps="http://schemas.microsoft.com/office/word/2010/wordprocessingShape" mc:Ignorable="w14 w15 w16se w16cid wp14">
   <w:abstractNum w:abstractNumId="0" w15:restartNumberingAfterBreak="0">
+    <w:nsid w:val="FFFFFF7C"/>
+    <w:multiLevelType w:val="singleLevel"/>
+    <w:tmpl w:val="E4620150"/>
+    <w:lvl w:ilvl="0">
+      <w:start w:val="1"/>
+      <w:numFmt w:val="decimal"/>
+      <w:lvlText w:val="%1."/>
+      <w:lvlJc w:val="left"/>
+      <w:pPr>
+        <w:tabs>
+          <w:tab w:val="num" w:pos="1492"/>
+        </w:tabs>
+        <w:ind w:left="1492" w:hanging="360"/>
+      </w:pPr>
+    </w:lvl>
+  </w:abstractNum>
+  <w:abstractNum w:abstractNumId="1" w15:restartNumberingAfterBreak="0">
+    <w:nsid w:val="FFFFFF7D"/>
+    <w:multiLevelType w:val="singleLevel"/>
+    <w:tmpl w:val="B0AC324C"/>
+    <w:lvl w:ilvl="0">
+      <w:start w:val="1"/>
+      <w:numFmt w:val="decimal"/>
+      <w:lvlText w:val="%1."/>
+      <w:lvlJc w:val="left"/>
+      <w:pPr>
+        <w:tabs>
+          <w:tab w:val="num" w:pos="1209"/>
+        </w:tabs>
+        <w:ind w:left="1209" w:hanging="360"/>
+      </w:pPr>
+    </w:lvl>
+  </w:abstractNum>
+  <w:abstractNum w:abstractNumId="2" w15:restartNumberingAfterBreak="0">
+    <w:nsid w:val="FFFFFF7E"/>
+    <w:multiLevelType w:val="singleLevel"/>
+    <w:tmpl w:val="1E18C3A4"/>
+    <w:lvl w:ilvl="0">
+      <w:start w:val="1"/>
+      <w:numFmt w:val="decimal"/>
+      <w:lvlText w:val="%1."/>
+      <w:lvlJc w:val="left"/>
+      <w:pPr>
+        <w:tabs>
+          <w:tab w:val="num" w:pos="926"/>
+        </w:tabs>
+        <w:ind w:left="926" w:hanging="360"/>
+      </w:pPr>
+    </w:lvl>
+  </w:abstractNum>
+  <w:abstractNum w:abstractNumId="3" w15:restartNumberingAfterBreak="0">
     <w:nsid w:val="FFFFFF7F"/>
     <w:multiLevelType w:val="singleLevel"/>
     <w:tmpl w:val="B32AF7EE"/>
@@ -1600,7 +1849,7 @@
       </w:pPr>
     </w:lvl>
   </w:abstractNum>
-  <w:abstractNum w:abstractNumId="1" w15:restartNumberingAfterBreak="0">
+  <w:abstractNum w:abstractNumId="4" w15:restartNumberingAfterBreak="0">
     <w:nsid w:val="FFFFFF80"/>
     <w:multiLevelType w:val="singleLevel"/>
     <w:tmpl w:val="6D8AA8B6"/>
@@ -1621,7 +1870,47 @@
       </w:rPr>
     </w:lvl>
   </w:abstractNum>
-  <w:abstractNum w:abstractNumId="2" w15:restartNumberingAfterBreak="0">
+  <w:abstractNum w:abstractNumId="5" w15:restartNumberingAfterBreak="0">
+    <w:nsid w:val="FFFFFF81"/>
+    <w:multiLevelType w:val="singleLevel"/>
+    <w:tmpl w:val="E3002C46"/>
+    <w:lvl w:ilvl="0">
+      <w:start w:val="1"/>
+      <w:numFmt w:val="bullet"/>
+      <w:lvlText w:val=""/>
+      <w:lvlJc w:val="left"/>
+      <w:pPr>
+        <w:tabs>
+          <w:tab w:val="num" w:pos="1209"/>
+        </w:tabs>
+        <w:ind w:left="1209" w:hanging="360"/>
+      </w:pPr>
+      <w:rPr>
+        <w:rFonts w:ascii="Symbol" w:hAnsi="Symbol" w:hint="default"/>
+      </w:rPr>
+    </w:lvl>
+  </w:abstractNum>
+  <w:abstractNum w:abstractNumId="6" w15:restartNumberingAfterBreak="0">
+    <w:nsid w:val="FFFFFF82"/>
+    <w:multiLevelType w:val="singleLevel"/>
+    <w:tmpl w:val="07F807BA"/>
+    <w:lvl w:ilvl="0">
+      <w:start w:val="1"/>
+      <w:numFmt w:val="bullet"/>
+      <w:lvlText w:val=""/>
+      <w:lvlJc w:val="left"/>
+      <w:pPr>
+        <w:tabs>
+          <w:tab w:val="num" w:pos="926"/>
+        </w:tabs>
+        <w:ind w:left="926" w:hanging="360"/>
+      </w:pPr>
+      <w:rPr>
+        <w:rFonts w:ascii="Symbol" w:hAnsi="Symbol" w:hint="default"/>
+      </w:rPr>
+    </w:lvl>
+  </w:abstractNum>
+  <w:abstractNum w:abstractNumId="7" w15:restartNumberingAfterBreak="0">
     <w:nsid w:val="FFFFFF83"/>
     <w:multiLevelType w:val="singleLevel"/>
     <w:tmpl w:val="1C680602"/>
@@ -1642,7 +1931,7 @@
       </w:rPr>
     </w:lvl>
   </w:abstractNum>
-  <w:abstractNum w:abstractNumId="3" w15:restartNumberingAfterBreak="0">
+  <w:abstractNum w:abstractNumId="8" w15:restartNumberingAfterBreak="0">
     <w:nsid w:val="FFFFFF88"/>
     <w:multiLevelType w:val="singleLevel"/>
     <w:tmpl w:val="994EBC26"/>
@@ -1660,13 +1949,33 @@
       </w:pPr>
     </w:lvl>
   </w:abstractNum>
-  <w:abstractNum w:abstractNumId="4" w15:restartNumberingAfterBreak="0">
+  <w:abstractNum w:abstractNumId="9" w15:restartNumberingAfterBreak="0">
+    <w:nsid w:val="FFFFFF89"/>
+    <w:multiLevelType w:val="singleLevel"/>
+    <w:tmpl w:val="D6AC3C18"/>
+    <w:lvl w:ilvl="0">
+      <w:start w:val="1"/>
+      <w:numFmt w:val="bullet"/>
+      <w:lvlText w:val=""/>
+      <w:lvlJc w:val="left"/>
+      <w:pPr>
+        <w:tabs>
+          <w:tab w:val="num" w:pos="360"/>
+        </w:tabs>
+        <w:ind w:left="360" w:hanging="360"/>
+      </w:pPr>
+      <w:rPr>
+        <w:rFonts w:ascii="Symbol" w:hAnsi="Symbol" w:hint="default"/>
+      </w:rPr>
+    </w:lvl>
+  </w:abstractNum>
+  <w:abstractNum w:abstractNumId="10" w15:restartNumberingAfterBreak="0">
     <w:nsid w:val="0A5C0BCC"/>
     <w:multiLevelType w:val="multilevel"/>
     <w:tmpl w:val="040C001D"/>
     <w:numStyleLink w:val="ul2"/>
   </w:abstractNum>
-  <w:abstractNum w:abstractNumId="5" w15:restartNumberingAfterBreak="0">
+  <w:abstractNum w:abstractNumId="11" w15:restartNumberingAfterBreak="0">
     <w:nsid w:val="15643F29"/>
     <w:multiLevelType w:val="multilevel"/>
     <w:tmpl w:val="9822BAFE"/>
@@ -1779,7 +2088,120 @@
       </w:pPr>
     </w:lvl>
   </w:abstractNum>
-  <w:abstractNum w:abstractNumId="6" w15:restartNumberingAfterBreak="0">
+  <w:abstractNum w:abstractNumId="12" w15:restartNumberingAfterBreak="0">
+    <w:nsid w:val="29C35E00"/>
+    <w:multiLevelType w:val="hybridMultilevel"/>
+    <w:tmpl w:val="DF06A114"/>
+    <w:lvl w:ilvl="0" w:tplc="04090001">
+      <w:start w:val="1"/>
+      <w:numFmt w:val="bullet"/>
+      <w:lvlText w:val=""/>
+      <w:lvlJc w:val="left"/>
+      <w:pPr>
+        <w:ind w:left="1440" w:hanging="360"/>
+      </w:pPr>
+      <w:rPr>
+        <w:rFonts w:ascii="Symbol" w:hAnsi="Symbol" w:hint="default"/>
+      </w:rPr>
+    </w:lvl>
+    <w:lvl w:ilvl="1" w:tplc="04090003" w:tentative="1">
+      <w:start w:val="1"/>
+      <w:numFmt w:val="bullet"/>
+      <w:lvlText w:val="o"/>
+      <w:lvlJc w:val="left"/>
+      <w:pPr>
+        <w:ind w:left="2160" w:hanging="360"/>
+      </w:pPr>
+      <w:rPr>
+        <w:rFonts w:ascii="Courier New" w:hAnsi="Courier New" w:cs="Courier New" w:hint="default"/>
+      </w:rPr>
+    </w:lvl>
+    <w:lvl w:ilvl="2" w:tplc="04090005" w:tentative="1">
+      <w:start w:val="1"/>
+      <w:numFmt w:val="bullet"/>
+      <w:lvlText w:val=""/>
+      <w:lvlJc w:val="left"/>
+      <w:pPr>
+        <w:ind w:left="2880" w:hanging="360"/>
+      </w:pPr>
+      <w:rPr>
+        <w:rFonts w:ascii="Wingdings" w:hAnsi="Wingdings" w:hint="default"/>
+      </w:rPr>
+    </w:lvl>
+    <w:lvl w:ilvl="3" w:tplc="04090001" w:tentative="1">
+      <w:start w:val="1"/>
+      <w:numFmt w:val="bullet"/>
+      <w:lvlText w:val=""/>
+      <w:lvlJc w:val="left"/>
+      <w:pPr>
+        <w:ind w:left="3600" w:hanging="360"/>
+      </w:pPr>
+      <w:rPr>
+        <w:rFonts w:ascii="Symbol" w:hAnsi="Symbol" w:hint="default"/>
+      </w:rPr>
+    </w:lvl>
+    <w:lvl w:ilvl="4" w:tplc="04090003" w:tentative="1">
+      <w:start w:val="1"/>
+      <w:numFmt w:val="bullet"/>
+      <w:lvlText w:val="o"/>
+      <w:lvlJc w:val="left"/>
+      <w:pPr>
+        <w:ind w:left="4320" w:hanging="360"/>
+      </w:pPr>
+      <w:rPr>
+        <w:rFonts w:ascii="Courier New" w:hAnsi="Courier New" w:cs="Courier New" w:hint="default"/>
+      </w:rPr>
+    </w:lvl>
+    <w:lvl w:ilvl="5" w:tplc="04090005" w:tentative="1">
+      <w:start w:val="1"/>
+      <w:numFmt w:val="bullet"/>
+      <w:lvlText w:val=""/>
+      <w:lvlJc w:val="left"/>
+      <w:pPr>
+        <w:ind w:left="5040" w:hanging="360"/>
+      </w:pPr>
+      <w:rPr>
+        <w:rFonts w:ascii="Wingdings" w:hAnsi="Wingdings" w:hint="default"/>
+      </w:rPr>
+    </w:lvl>
+    <w:lvl w:ilvl="6" w:tplc="04090001" w:tentative="1">
+      <w:start w:val="1"/>
+      <w:numFmt w:val="bullet"/>
+      <w:lvlText w:val=""/>
+      <w:lvlJc w:val="left"/>
+      <w:pPr>
+        <w:ind w:left="5760" w:hanging="360"/>
+      </w:pPr>
+      <w:rPr>
+        <w:rFonts w:ascii="Symbol" w:hAnsi="Symbol" w:hint="default"/>
+      </w:rPr>
+    </w:lvl>
+    <w:lvl w:ilvl="7" w:tplc="04090003" w:tentative="1">
+      <w:start w:val="1"/>
+      <w:numFmt w:val="bullet"/>
+      <w:lvlText w:val="o"/>
+      <w:lvlJc w:val="left"/>
+      <w:pPr>
+        <w:ind w:left="6480" w:hanging="360"/>
+      </w:pPr>
+      <w:rPr>
+        <w:rFonts w:ascii="Courier New" w:hAnsi="Courier New" w:cs="Courier New" w:hint="default"/>
+      </w:rPr>
+    </w:lvl>
+    <w:lvl w:ilvl="8" w:tplc="04090005" w:tentative="1">
+      <w:start w:val="1"/>
+      <w:numFmt w:val="bullet"/>
+      <w:lvlText w:val=""/>
+      <w:lvlJc w:val="left"/>
+      <w:pPr>
+        <w:ind w:left="7200" w:hanging="360"/>
+      </w:pPr>
+      <w:rPr>
+        <w:rFonts w:ascii="Wingdings" w:hAnsi="Wingdings" w:hint="default"/>
+      </w:rPr>
+    </w:lvl>
+  </w:abstractNum>
+  <w:abstractNum w:abstractNumId="13" w15:restartNumberingAfterBreak="0">
     <w:nsid w:val="2C0622AB"/>
     <w:multiLevelType w:val="multilevel"/>
     <w:tmpl w:val="04090025"/>
@@ -1869,7 +2291,7 @@
       </w:pPr>
     </w:lvl>
   </w:abstractNum>
-  <w:abstractNum w:abstractNumId="7" w15:restartNumberingAfterBreak="0">
+  <w:abstractNum w:abstractNumId="14" w15:restartNumberingAfterBreak="0">
     <w:nsid w:val="2C5612C9"/>
     <w:multiLevelType w:val="multilevel"/>
     <w:tmpl w:val="04090021"/>
@@ -1983,7 +2405,7 @@
       </w:rPr>
     </w:lvl>
   </w:abstractNum>
-  <w:abstractNum w:abstractNumId="8" w15:restartNumberingAfterBreak="0">
+  <w:abstractNum w:abstractNumId="15" w15:restartNumberingAfterBreak="0">
     <w:nsid w:val="4FA52A49"/>
     <w:multiLevelType w:val="multilevel"/>
     <w:tmpl w:val="040C001D"/>
@@ -1998,7 +2420,7 @@
       </w:pPr>
       <w:rPr>
         <w:rFonts w:ascii="Times New Roman" w:hAnsi="Times New Roman" w:cs="Times New Roman" w:hint="default"/>
-        <w:color w:val="3476B1" w:themeColor="accent2" w:themeShade="BF"/>
+        <w:color w:val="398E98" w:themeColor="accent2" w:themeShade="BF"/>
         <w:sz w:val="40"/>
       </w:rPr>
     </w:lvl>
@@ -2026,7 +2448,7 @@
       </w:pPr>
       <w:rPr>
         <w:rFonts w:ascii="Symbol" w:hAnsi="Symbol" w:cs="Times New Roman" w:hint="default"/>
-        <w:color w:val="9BC7CE" w:themeColor="accent5" w:themeTint="99"/>
+        <w:color w:val="B5CDD3" w:themeColor="accent5" w:themeTint="99"/>
         <w:sz w:val="24"/>
       </w:rPr>
     </w:lvl>
@@ -2089,66 +2511,87 @@
       </w:pPr>
     </w:lvl>
   </w:abstractNum>
-  <w:abstractNum w:abstractNumId="9" w15:restartNumberingAfterBreak="0">
+  <w:abstractNum w:abstractNumId="16" w15:restartNumberingAfterBreak="0">
     <w:nsid w:val="682E76E0"/>
     <w:multiLevelType w:val="multilevel"/>
     <w:tmpl w:val="040C001D"/>
     <w:numStyleLink w:val="ul2"/>
   </w:abstractNum>
-  <w:abstractNum w:abstractNumId="10" w15:restartNumberingAfterBreak="0">
+  <w:abstractNum w:abstractNumId="17" w15:restartNumberingAfterBreak="0">
     <w:nsid w:val="69924B8E"/>
     <w:multiLevelType w:val="multilevel"/>
     <w:tmpl w:val="04090025"/>
     <w:numStyleLink w:val="Defaultol"/>
   </w:abstractNum>
-  <w:abstractNum w:abstractNumId="11" w15:restartNumberingAfterBreak="0">
+  <w:abstractNum w:abstractNumId="18" w15:restartNumberingAfterBreak="0">
     <w:nsid w:val="78937867"/>
     <w:multiLevelType w:val="multilevel"/>
     <w:tmpl w:val="04090025"/>
     <w:numStyleLink w:val="Defaultol"/>
   </w:abstractNum>
-  <w:num w:numId="1" w16cid:durableId="1828394774">
+  <w:num w:numId="1">
+    <w:abstractNumId w:val="3"/>
+  </w:num>
+  <w:num w:numId="2">
+    <w:abstractNumId w:val="8"/>
+  </w:num>
+  <w:num w:numId="3">
+    <w:abstractNumId w:val="4"/>
+  </w:num>
+  <w:num w:numId="4">
+    <w:abstractNumId w:val="7"/>
+  </w:num>
+  <w:num w:numId="5">
+    <w:abstractNumId w:val="13"/>
+  </w:num>
+  <w:num w:numId="6">
+    <w:abstractNumId w:val="18"/>
+  </w:num>
+  <w:num w:numId="7">
+    <w:abstractNumId w:val="15"/>
+  </w:num>
+  <w:num w:numId="8">
+    <w:abstractNumId w:val="10"/>
+  </w:num>
+  <w:num w:numId="9">
+    <w:abstractNumId w:val="16"/>
+  </w:num>
+  <w:num w:numId="10">
+    <w:abstractNumId w:val="14"/>
+  </w:num>
+  <w:num w:numId="11">
+    <w:abstractNumId w:val="11"/>
+  </w:num>
+  <w:num w:numId="12">
+    <w:abstractNumId w:val="17"/>
+  </w:num>
+  <w:num w:numId="13">
     <w:abstractNumId w:val="0"/>
   </w:num>
-  <w:num w:numId="2" w16cid:durableId="874778760">
-    <w:abstractNumId w:val="3"/>
-  </w:num>
-  <w:num w:numId="3" w16cid:durableId="1934392757">
+  <w:num w:numId="14">
     <w:abstractNumId w:val="1"/>
   </w:num>
-  <w:num w:numId="4" w16cid:durableId="1167205007">
+  <w:num w:numId="15">
     <w:abstractNumId w:val="2"/>
   </w:num>
-  <w:num w:numId="5" w16cid:durableId="1942444326">
+  <w:num w:numId="16">
+    <w:abstractNumId w:val="5"/>
+  </w:num>
+  <w:num w:numId="17">
     <w:abstractNumId w:val="6"/>
   </w:num>
-  <w:num w:numId="6" w16cid:durableId="1284996824">
-    <w:abstractNumId w:val="11"/>
-  </w:num>
-  <w:num w:numId="7" w16cid:durableId="649284352">
-    <w:abstractNumId w:val="8"/>
-  </w:num>
-  <w:num w:numId="8" w16cid:durableId="1770659829">
-    <w:abstractNumId w:val="4"/>
-  </w:num>
-  <w:num w:numId="9" w16cid:durableId="1785610044">
+  <w:num w:numId="18">
     <w:abstractNumId w:val="9"/>
   </w:num>
-  <w:num w:numId="10" w16cid:durableId="8796274">
-    <w:abstractNumId w:val="7"/>
-  </w:num>
-  <w:num w:numId="11" w16cid:durableId="462622382">
-    <w:abstractNumId w:val="5"/>
-  </w:num>
-  <w:num w:numId="12" w16cid:durableId="1243179773">
-    <w:abstractNumId w:val="10"/>
+  <w:num w:numId="19">
+    <w:abstractNumId w:val="12"/>
   </w:num>
   <w:numIdMacAtCleanup w:val="12"/>
 </w:numbering>
 </file>
 
 <file path=word/styles.xml><?xml version="1.0" encoding="utf-8"?>
-<w:styles xmlns:mc="http://schemas.openxmlformats.org/markup-compatibility/2006" xmlns:r="http://schemas.openxmlformats.org/officeDocument/2006/relationships" xmlns:w="http://schemas.openxmlformats.org/wordprocessingml/2006/main" xmlns:w14="http://schemas.microsoft.com/office/word/2010/wordml" xmlns:w15="http://schemas.microsoft.com/office/word/2012/wordml" xmlns:w16cex="http://schemas.microsoft.com/office/word/2018/wordml/cex" xmlns:w16cid="http://schemas.microsoft.com/office/word/2016/wordml/cid" xmlns:w16="http://schemas.microsoft.com/office/word/2018/wordml" xmlns:w16sdtdh="http://schemas.microsoft.com/office/word/2020/wordml/sdtdatahash" xmlns:w16se="http://schemas.microsoft.com/office/word/2015/wordml/symex" mc:Ignorable="w14 w15 w16se w16cid w16 w16cex w16sdtdh">
+<w:styles xmlns:mc="http://schemas.openxmlformats.org/markup-compatibility/2006" xmlns:r="http://schemas.openxmlformats.org/officeDocument/2006/relationships" xmlns:w="http://schemas.openxmlformats.org/wordprocessingml/2006/main" xmlns:w14="http://schemas.microsoft.com/office/word/2010/wordml" xmlns:w15="http://schemas.microsoft.com/office/word/2012/wordml" xmlns:w16cid="http://schemas.microsoft.com/office/word/2016/wordml/cid" xmlns:w16se="http://schemas.microsoft.com/office/word/2015/wordml/symex" mc:Ignorable="w14 w15 w16se w16cid">
   <w:docDefaults>
     <w:rPrDefault>
       <w:rPr>
@@ -2164,7 +2607,7 @@
       </w:pPr>
     </w:pPrDefault>
   </w:docDefaults>
-  <w:latentStyles w:defLockedState="0" w:defUIPriority="0" w:defSemiHidden="0" w:defUnhideWhenUsed="0" w:defQFormat="0" w:count="376">
+  <w:latentStyles w:defLockedState="0" w:defUIPriority="0" w:defSemiHidden="0" w:defUnhideWhenUsed="0" w:defQFormat="0" w:count="375">
     <w:lsdException w:name="heading 6" w:semiHidden="1" w:unhideWhenUsed="1"/>
     <w:lsdException w:name="index 3" w:semiHidden="1" w:unhideWhenUsed="1"/>
     <w:lsdException w:name="index 4" w:semiHidden="1" w:unhideWhenUsed="1"/>
@@ -2499,12 +2942,13 @@
     <w:lsdException w:name="Smart Hyperlink" w:semiHidden="1" w:uiPriority="99" w:unhideWhenUsed="1"/>
     <w:lsdException w:name="Hashtag" w:semiHidden="1" w:uiPriority="99" w:unhideWhenUsed="1"/>
     <w:lsdException w:name="Unresolved Mention" w:semiHidden="1" w:uiPriority="99" w:unhideWhenUsed="1"/>
-    <w:lsdException w:name="Smart Link" w:semiHidden="1" w:uiPriority="99" w:unhideWhenUsed="1"/>
   </w:latentStyles>
   <w:style w:type="paragraph" w:default="1" w:styleId="Normal">
     <w:name w:val="Normal"/>
     <w:qFormat/>
-    <w:rPr>
+    <w:rsid w:val="00246B21"/>
+    <w:rPr>
+      <w:sz w:val="20"/>
       <w:lang w:val="en-GB"/>
     </w:rPr>
   </w:style>
@@ -2514,7 +2958,7 @@
     <w:next w:val="BodyText"/>
     <w:uiPriority w:val="9"/>
     <w:qFormat/>
-    <w:rsid w:val="005A0BD2"/>
+    <w:rsid w:val="005247C2"/>
     <w:pPr>
       <w:keepNext/>
       <w:keepLines/>
@@ -2528,8 +2972,8 @@
       <w:rFonts w:eastAsiaTheme="majorEastAsia" w:cstheme="majorBidi"/>
       <w:b/>
       <w:bCs/>
-      <w:color w:val="4A66AC" w:themeColor="accent1"/>
-      <w:sz w:val="32"/>
+      <w:color w:val="3494BA" w:themeColor="accent1"/>
+      <w:sz w:val="24"/>
       <w:szCs w:val="32"/>
     </w:rPr>
   </w:style>
@@ -2540,7 +2984,7 @@
     <w:uiPriority w:val="9"/>
     <w:unhideWhenUsed/>
     <w:qFormat/>
-    <w:rsid w:val="005A0BD2"/>
+    <w:rsid w:val="005247C2"/>
     <w:pPr>
       <w:keepNext/>
       <w:keepLines/>
@@ -2555,8 +2999,8 @@
       <w:rFonts w:eastAsiaTheme="majorEastAsia" w:cstheme="majorBidi"/>
       <w:b/>
       <w:bCs/>
-      <w:color w:val="4A66AC" w:themeColor="accent1"/>
-      <w:sz w:val="28"/>
+      <w:color w:val="3494BA" w:themeColor="accent1"/>
+      <w:sz w:val="22"/>
       <w:szCs w:val="28"/>
     </w:rPr>
   </w:style>
@@ -2567,7 +3011,7 @@
     <w:uiPriority w:val="9"/>
     <w:unhideWhenUsed/>
     <w:qFormat/>
-    <w:rsid w:val="005A0BD2"/>
+    <w:rsid w:val="005247C2"/>
     <w:pPr>
       <w:keepNext/>
       <w:keepLines/>
@@ -2582,7 +3026,8 @@
       <w:rFonts w:eastAsiaTheme="majorEastAsia" w:cstheme="majorBidi"/>
       <w:b/>
       <w:bCs/>
-      <w:color w:val="4A66AC" w:themeColor="accent1"/>
+      <w:color w:val="3494BA" w:themeColor="accent1"/>
+      <w:sz w:val="21"/>
     </w:rPr>
   </w:style>
   <w:style w:type="paragraph" w:styleId="Heading4">
@@ -2603,7 +3048,7 @@
       <w:rFonts w:eastAsiaTheme="majorEastAsia" w:cstheme="majorBidi"/>
       <w:bCs/>
       <w:i/>
-      <w:color w:val="4A66AC" w:themeColor="accent1"/>
+      <w:color w:val="3494BA" w:themeColor="accent1"/>
     </w:rPr>
   </w:style>
   <w:style w:type="paragraph" w:styleId="Heading5">
@@ -2623,7 +3068,7 @@
     <w:rPr>
       <w:rFonts w:asciiTheme="majorHAnsi" w:eastAsiaTheme="majorEastAsia" w:hAnsiTheme="majorHAnsi" w:cstheme="majorBidi"/>
       <w:iCs/>
-      <w:color w:val="4A66AC" w:themeColor="accent1"/>
+      <w:color w:val="3494BA" w:themeColor="accent1"/>
     </w:rPr>
   </w:style>
   <w:style w:type="paragraph" w:styleId="Heading6">
@@ -2642,7 +3087,7 @@
     </w:pPr>
     <w:rPr>
       <w:rFonts w:asciiTheme="majorHAnsi" w:eastAsiaTheme="majorEastAsia" w:hAnsiTheme="majorHAnsi" w:cstheme="majorBidi"/>
-      <w:color w:val="4A66AC" w:themeColor="accent1"/>
+      <w:color w:val="3494BA" w:themeColor="accent1"/>
     </w:rPr>
   </w:style>
   <w:style w:type="paragraph" w:styleId="Heading7">
@@ -2661,7 +3106,7 @@
     </w:pPr>
     <w:rPr>
       <w:rFonts w:asciiTheme="majorHAnsi" w:eastAsiaTheme="majorEastAsia" w:hAnsiTheme="majorHAnsi" w:cstheme="majorBidi"/>
-      <w:color w:val="4A66AC" w:themeColor="accent1"/>
+      <w:color w:val="3494BA" w:themeColor="accent1"/>
     </w:rPr>
   </w:style>
   <w:style w:type="paragraph" w:styleId="Heading8">
@@ -2680,7 +3125,7 @@
     </w:pPr>
     <w:rPr>
       <w:rFonts w:asciiTheme="majorHAnsi" w:eastAsiaTheme="majorEastAsia" w:hAnsiTheme="majorHAnsi" w:cstheme="majorBidi"/>
-      <w:color w:val="4A66AC" w:themeColor="accent1"/>
+      <w:color w:val="3494BA" w:themeColor="accent1"/>
     </w:rPr>
   </w:style>
   <w:style w:type="paragraph" w:styleId="Heading9">
@@ -2699,7 +3144,7 @@
     </w:pPr>
     <w:rPr>
       <w:rFonts w:asciiTheme="majorHAnsi" w:eastAsiaTheme="majorEastAsia" w:hAnsiTheme="majorHAnsi" w:cstheme="majorBidi"/>
-      <w:color w:val="4A66AC" w:themeColor="accent1"/>
+      <w:color w:val="3494BA" w:themeColor="accent1"/>
     </w:rPr>
   </w:style>
   <w:style w:type="character" w:default="1" w:styleId="DefaultParagraphFont">
@@ -2734,14 +3179,14 @@
     <w:basedOn w:val="Normal"/>
     <w:link w:val="BodyTextChar"/>
     <w:qFormat/>
-    <w:rsid w:val="00FA556D"/>
+    <w:rsid w:val="007D6349"/>
     <w:pPr>
       <w:spacing w:after="0" w:line="360" w:lineRule="auto"/>
       <w:ind w:firstLine="720"/>
       <w:jc w:val="both"/>
     </w:pPr>
     <w:rPr>
-      <w:sz w:val="22"/>
+      <w:sz w:val="21"/>
     </w:rPr>
   </w:style>
   <w:style w:type="paragraph" w:customStyle="1" w:styleId="FirstParagraph">
@@ -2778,7 +3223,7 @@
       <w:rFonts w:ascii="Alegreya Sans" w:eastAsiaTheme="majorEastAsia" w:hAnsi="Alegreya Sans" w:cstheme="majorBidi"/>
       <w:b/>
       <w:bCs/>
-      <w:color w:val="344879" w:themeColor="accent1" w:themeShade="B5"/>
+      <w:color w:val="256883" w:themeColor="accent1" w:themeShade="B5"/>
       <w:sz w:val="36"/>
       <w:szCs w:val="36"/>
     </w:rPr>
@@ -2851,7 +3296,7 @@
     <w:uiPriority w:val="9"/>
     <w:unhideWhenUsed/>
     <w:qFormat/>
-    <w:rsid w:val="007E367D"/>
+    <w:rsid w:val="007D6349"/>
     <w:pPr>
       <w:spacing w:before="100" w:after="100" w:line="360" w:lineRule="auto"/>
       <w:ind w:left="482" w:right="482"/>
@@ -2859,7 +3304,6 @@
     </w:pPr>
     <w:rPr>
       <w:rFonts w:cs="Times New Roman (Body CS)"/>
-      <w:sz w:val="21"/>
     </w:rPr>
   </w:style>
   <w:style w:type="paragraph" w:styleId="FootnoteText">
@@ -2869,9 +3313,6 @@
     <w:unhideWhenUsed/>
     <w:qFormat/>
     <w:rsid w:val="005A0BD2"/>
-    <w:rPr>
-      <w:sz w:val="20"/>
-    </w:rPr>
   </w:style>
   <w:style w:type="table" w:customStyle="1" w:styleId="Table">
     <w:name w:val="Table"/>
@@ -2945,6 +3386,10 @@
   <w:style w:type="paragraph" w:customStyle="1" w:styleId="ImageCaption">
     <w:name w:val="Image Caption"/>
     <w:basedOn w:val="Caption"/>
+    <w:rsid w:val="00246B21"/>
+    <w:pPr>
+      <w:spacing w:line="360" w:lineRule="auto"/>
+    </w:pPr>
   </w:style>
   <w:style w:type="paragraph" w:customStyle="1" w:styleId="Figure">
     <w:name w:val="Figure"/>
@@ -3014,7 +3459,7 @@
     <w:rPr>
       <w:b w:val="0"/>
       <w:bCs w:val="0"/>
-      <w:color w:val="374C80" w:themeColor="accent1" w:themeShade="BF"/>
+      <w:color w:val="276E8B" w:themeColor="accent1" w:themeShade="BF"/>
     </w:rPr>
   </w:style>
   <w:style w:type="paragraph" w:customStyle="1" w:styleId="SourceCode">
@@ -3375,9 +3820,9 @@
     <w:name w:val="Body Text Char"/>
     <w:basedOn w:val="DefaultParagraphFont"/>
     <w:link w:val="BodyText"/>
-    <w:rsid w:val="00FA556D"/>
-    <w:rPr>
-      <w:sz w:val="22"/>
+    <w:rsid w:val="007D6349"/>
+    <w:rPr>
+      <w:sz w:val="21"/>
       <w:lang w:val="en-GB"/>
     </w:rPr>
   </w:style>
@@ -3641,11 +4086,12 @@
     <w:name w:val="List Number"/>
     <w:basedOn w:val="BodyText"/>
     <w:unhideWhenUsed/>
-    <w:rsid w:val="00573EA4"/>
+    <w:rsid w:val="00F04E53"/>
     <w:pPr>
       <w:numPr>
         <w:numId w:val="2"/>
       </w:numPr>
+      <w:spacing w:line="240" w:lineRule="auto"/>
       <w:ind w:left="720"/>
       <w:contextualSpacing/>
     </w:pPr>
@@ -3657,7 +4103,7 @@
     <w:unhideWhenUsed/>
     <w:rsid w:val="00477A94"/>
     <w:rPr>
-      <w:color w:val="3EBBF0" w:themeColor="followedHyperlink"/>
+      <w:color w:val="9F6715" w:themeColor="followedHyperlink"/>
       <w:u w:val="single"/>
     </w:rPr>
   </w:style>
@@ -3739,7 +4185,7 @@
 <file path=word/theme/theme1.xml><?xml version="1.0" encoding="utf-8"?>
 <a:theme xmlns:a="http://schemas.openxmlformats.org/drawingml/2006/main" name="Phd-WVR">
   <a:themeElements>
-    <a:clrScheme name="Blue Warm">
+    <a:clrScheme name="Blue Green">
       <a:dk1>
         <a:sysClr val="windowText" lastClr="000000"/>
       </a:dk1>
@@ -3747,34 +4193,34 @@
         <a:sysClr val="window" lastClr="FFFFFF"/>
       </a:lt1>
       <a:dk2>
-        <a:srgbClr val="242852"/>
+        <a:srgbClr val="373545"/>
       </a:dk2>
       <a:lt2>
-        <a:srgbClr val="ACCBF9"/>
+        <a:srgbClr val="CEDBE6"/>
       </a:lt2>
       <a:accent1>
-        <a:srgbClr val="4A66AC"/>
+        <a:srgbClr val="3494BA"/>
       </a:accent1>
       <a:accent2>
-        <a:srgbClr val="629DD1"/>
+        <a:srgbClr val="58B6C0"/>
       </a:accent2>
       <a:accent3>
-        <a:srgbClr val="297FD5"/>
+        <a:srgbClr val="75BDA7"/>
       </a:accent3>
       <a:accent4>
-        <a:srgbClr val="7F8FA9"/>
+        <a:srgbClr val="7A8C8E"/>
       </a:accent4>
       <a:accent5>
-        <a:srgbClr val="5AA2AE"/>
+        <a:srgbClr val="84ACB6"/>
       </a:accent5>
       <a:accent6>
-        <a:srgbClr val="9D90A0"/>
+        <a:srgbClr val="2683C6"/>
       </a:accent6>
       <a:hlink>
-        <a:srgbClr val="9454C3"/>
+        <a:srgbClr val="6B9F25"/>
       </a:hlink>
       <a:folHlink>
-        <a:srgbClr val="3EBBF0"/>
+        <a:srgbClr val="9F6715"/>
       </a:folHlink>
     </a:clrScheme>
     <a:fontScheme name="Century Gothic-Palatino Linotype">
@@ -4023,7 +4469,7 @@
 </file>
 
 <file path=customXml/itemProps1.xml><?xml version="1.0" encoding="utf-8"?>
-<ds:datastoreItem xmlns:ds="http://schemas.openxmlformats.org/officeDocument/2006/customXml" ds:itemID="{868A9F67-CA45-5542-B29F-5E311DD19EA2}">
+<ds:datastoreItem xmlns:ds="http://schemas.openxmlformats.org/officeDocument/2006/customXml" ds:itemID="{314032DF-5EB5-5644-A009-FC85EC816A50}">
   <ds:schemaRefs>
     <ds:schemaRef ds:uri="http://schemas.openxmlformats.org/officeDocument/2006/bibliography"/>
   </ds:schemaRefs>

</xml_diff>

<commit_message>
Update the dissertation style template
</commit_message>
<xml_diff>
--- a/style/template.docx
+++ b/style/template.docx
@@ -6,6 +6,8 @@
       <w:pPr>
         <w:pStyle w:val="Title"/>
       </w:pPr>
+      <w:bookmarkStart w:id="0" w:name="_GoBack"/>
+      <w:bookmarkEnd w:id="0"/>
       <w:r>
         <w:t>Untitled</w:t>
       </w:r>
@@ -65,14 +67,14 @@
       <w:pPr>
         <w:pStyle w:val="Heading1"/>
       </w:pPr>
-      <w:bookmarkStart w:id="0" w:name="r-markdown"/>
+      <w:bookmarkStart w:id="1" w:name="r-markdown"/>
       <w:r>
         <w:t xml:space="preserve">R </w:t>
       </w:r>
       <w:r>
         <w:t>Markdown</w:t>
       </w:r>
-      <w:bookmarkEnd w:id="0"/>
+      <w:bookmarkEnd w:id="1"/>
     </w:p>
     <w:p>
       <w:pPr>
@@ -226,14 +228,14 @@
       <w:pPr>
         <w:pStyle w:val="Heading1"/>
       </w:pPr>
-      <w:bookmarkStart w:id="1" w:name="including-plots"/>
+      <w:bookmarkStart w:id="2" w:name="including-plots"/>
       <w:r>
         <w:t>Including</w:t>
       </w:r>
       <w:r>
         <w:t xml:space="preserve"> Plots</w:t>
       </w:r>
-      <w:bookmarkEnd w:id="1"/>
+      <w:bookmarkEnd w:id="2"/>
     </w:p>
     <w:p>
       <w:pPr>
@@ -1738,8 +1740,6 @@
         <w:t>template.docx</w:t>
       </w:r>
     </w:fldSimple>
-    <w:bookmarkStart w:id="2" w:name="_GoBack"/>
-    <w:bookmarkEnd w:id="2"/>
     <w:r>
       <w:ptab w:relativeTo="margin" w:alignment="center" w:leader="none"/>
     </w:r>
@@ -1759,7 +1759,7 @@
       <w:rPr>
         <w:noProof/>
       </w:rPr>
-      <w:t>16-Dec-22</w:t>
+      <w:t>13-Jan-23</w:t>
     </w:r>
     <w:r>
       <w:fldChar w:fldCharType="end"/>
@@ -2958,7 +2958,7 @@
     <w:next w:val="BodyText"/>
     <w:uiPriority w:val="9"/>
     <w:qFormat/>
-    <w:rsid w:val="005247C2"/>
+    <w:rsid w:val="0021457B"/>
     <w:pPr>
       <w:keepNext/>
       <w:keepLines/>
@@ -2966,6 +2966,7 @@
         <w:numId w:val="12"/>
       </w:numPr>
       <w:spacing w:before="480" w:after="240"/>
+      <w:ind w:left="432"/>
       <w:outlineLvl w:val="0"/>
     </w:pPr>
     <w:rPr>
@@ -2984,7 +2985,7 @@
     <w:uiPriority w:val="9"/>
     <w:unhideWhenUsed/>
     <w:qFormat/>
-    <w:rsid w:val="005247C2"/>
+    <w:rsid w:val="0021457B"/>
     <w:pPr>
       <w:keepNext/>
       <w:keepLines/>
@@ -2993,6 +2994,7 @@
         <w:numId w:val="12"/>
       </w:numPr>
       <w:spacing w:before="120" w:after="240"/>
+      <w:ind w:left="576"/>
       <w:outlineLvl w:val="1"/>
     </w:pPr>
     <w:rPr>
@@ -3011,7 +3013,7 @@
     <w:uiPriority w:val="9"/>
     <w:unhideWhenUsed/>
     <w:qFormat/>
-    <w:rsid w:val="005247C2"/>
+    <w:rsid w:val="0021457B"/>
     <w:pPr>
       <w:keepNext/>
       <w:keepLines/>
@@ -3020,6 +3022,7 @@
         <w:numId w:val="12"/>
       </w:numPr>
       <w:spacing w:before="120" w:after="240"/>
+      <w:ind w:left="720"/>
       <w:outlineLvl w:val="2"/>
     </w:pPr>
     <w:rPr>
@@ -4469,7 +4472,7 @@
 </file>
 
 <file path=customXml/itemProps1.xml><?xml version="1.0" encoding="utf-8"?>
-<ds:datastoreItem xmlns:ds="http://schemas.openxmlformats.org/officeDocument/2006/customXml" ds:itemID="{314032DF-5EB5-5644-A009-FC85EC816A50}">
+<ds:datastoreItem xmlns:ds="http://schemas.openxmlformats.org/officeDocument/2006/customXml" ds:itemID="{4970ACAB-4F4C-FB4E-8A94-7CD2AF0EAAAB}">
   <ds:schemaRefs>
     <ds:schemaRef ds:uri="http://schemas.openxmlformats.org/officeDocument/2006/bibliography"/>
   </ds:schemaRefs>

</xml_diff>

<commit_message>
Add page breaks for chapters for Word version
Updated in the template H1 style.
</commit_message>
<xml_diff>
--- a/style/template.docx
+++ b/style/template.docx
@@ -6,8 +6,6 @@
       <w:pPr>
         <w:pStyle w:val="Title"/>
       </w:pPr>
-      <w:bookmarkStart w:id="0" w:name="_GoBack"/>
-      <w:bookmarkEnd w:id="0"/>
       <w:r>
         <w:t>Untitled</w:t>
       </w:r>
@@ -67,13 +65,16 @@
       <w:pPr>
         <w:pStyle w:val="Heading1"/>
       </w:pPr>
-      <w:bookmarkStart w:id="1" w:name="r-markdown"/>
-      <w:r>
+      <w:bookmarkStart w:id="0" w:name="r-markdown"/>
+      <w:r>
+        <w:lastRenderedPageBreak/>
         <w:t xml:space="preserve">R </w:t>
       </w:r>
       <w:r>
         <w:t>Markdown</w:t>
       </w:r>
+      <w:bookmarkStart w:id="1" w:name="_GoBack"/>
+      <w:bookmarkEnd w:id="0"/>
       <w:bookmarkEnd w:id="1"/>
     </w:p>
     <w:p>
@@ -230,6 +231,7 @@
       </w:pPr>
       <w:bookmarkStart w:id="2" w:name="including-plots"/>
       <w:r>
+        <w:lastRenderedPageBreak/>
         <w:t>Including</w:t>
       </w:r>
       <w:r>
@@ -254,7 +256,6 @@
         <w:rPr>
           <w:noProof/>
         </w:rPr>
-        <w:lastRenderedPageBreak/>
         <w:drawing>
           <wp:inline distT="0" distB="0" distL="0" distR="0" wp14:anchorId="5824F3A2" wp14:editId="1CA38298">
             <wp:extent cx="5334000" cy="4267200"/>
@@ -437,7 +438,15 @@
       </w:r>
       <w:proofErr w:type="spellEnd"/>
       <w:r>
-        <w:t xml:space="preserve"> labore et dolore magna </w:t>
+        <w:t xml:space="preserve"> </w:t>
+      </w:r>
+      <w:proofErr w:type="spellStart"/>
+      <w:r>
+        <w:t>labore</w:t>
+      </w:r>
+      <w:proofErr w:type="spellEnd"/>
+      <w:r>
+        <w:t xml:space="preserve"> et dolore magna </w:t>
       </w:r>
       <w:proofErr w:type="spellStart"/>
       <w:r>
@@ -585,6 +594,7 @@
         <w:rPr>
           <w:lang w:val="en-US"/>
         </w:rPr>
+        <w:lastRenderedPageBreak/>
         <w:t xml:space="preserve">Lorem ipsum dolor sit </w:t>
       </w:r>
       <w:proofErr w:type="spellStart"/>
@@ -935,7 +945,6 @@
         <w:rPr>
           <w:lang w:val="en-US"/>
         </w:rPr>
-        <w:lastRenderedPageBreak/>
         <w:t xml:space="preserve">Lorem ipsum dolor sit </w:t>
       </w:r>
       <w:proofErr w:type="spellStart"/>
@@ -1516,6 +1525,7 @@
         <w:pStyle w:val="Heading1"/>
       </w:pPr>
       <w:r>
+        <w:lastRenderedPageBreak/>
         <w:t>Definitions</w:t>
       </w:r>
     </w:p>
@@ -1732,14 +1742,27 @@
 <file path=word/header2.xml><?xml version="1.0" encoding="utf-8"?>
 <w:hdr xmlns:wpc="http://schemas.microsoft.com/office/word/2010/wordprocessingCanvas" xmlns:cx="http://schemas.microsoft.com/office/drawing/2014/chartex" xmlns:cx1="http://schemas.microsoft.com/office/drawing/2015/9/8/chartex" xmlns:cx2="http://schemas.microsoft.com/office/drawing/2015/10/21/chartex" xmlns:cx3="http://schemas.microsoft.com/office/drawing/2016/5/9/chartex" xmlns:cx4="http://schemas.microsoft.com/office/drawing/2016/5/10/chartex" xmlns:cx5="http://schemas.microsoft.com/office/drawing/2016/5/11/chartex" xmlns:cx6="http://schemas.microsoft.com/office/drawing/2016/5/12/chartex" xmlns:cx7="http://schemas.microsoft.com/office/drawing/2016/5/13/chartex" xmlns:cx8="http://schemas.microsoft.com/office/drawing/2016/5/14/chartex" xmlns:mc="http://schemas.openxmlformats.org/markup-compatibility/2006" xmlns:aink="http://schemas.microsoft.com/office/drawing/2016/ink" xmlns:am3d="http://schemas.microsoft.com/office/drawing/2017/model3d" xmlns:o="urn:schemas-microsoft-com:office:office" xmlns:r="http://schemas.openxmlformats.org/officeDocument/2006/relationships" xmlns:m="http://schemas.openxmlformats.org/officeDocument/2006/math" xmlns:v="urn:schemas-microsoft-com:vml" xmlns:wp14="http://schemas.microsoft.com/office/word/2010/wordprocessingDrawing" xmlns:wp="http://schemas.openxmlformats.org/drawingml/2006/wordprocessingDrawing" xmlns:w10="urn:schemas-microsoft-com:office:word" xmlns:w="http://schemas.openxmlformats.org/wordprocessingml/2006/main" xmlns:w14="http://schemas.microsoft.com/office/word/2010/wordml" xmlns:w15="http://schemas.microsoft.com/office/word/2012/wordml" xmlns:w16cid="http://schemas.microsoft.com/office/word/2016/wordml/cid" xmlns:w16se="http://schemas.microsoft.com/office/word/2015/wordml/symex" xmlns:wpg="http://schemas.microsoft.com/office/word/2010/wordprocessingGroup" xmlns:wpi="http://schemas.microsoft.com/office/word/2010/wordprocessingInk" xmlns:wne="http://schemas.microsoft.com/office/word/2006/wordml" xmlns:wps="http://schemas.microsoft.com/office/word/2010/wordprocessingShape" mc:Ignorable="w14 w15 w16se w16cid wp14">
   <w:p>
-    <w:fldSimple w:instr=" FILENAME  \* MERGEFORMAT ">
-      <w:r>
-        <w:rPr>
-          <w:noProof/>
-        </w:rPr>
-        <w:t>template.docx</w:t>
-      </w:r>
-    </w:fldSimple>
+    <w:r>
+      <w:fldChar w:fldCharType="begin"/>
+    </w:r>
+    <w:r>
+      <w:instrText xml:space="preserve"> FILENAME  \* MERGEFORMAT </w:instrText>
+    </w:r>
+    <w:r>
+      <w:fldChar w:fldCharType="separate"/>
+    </w:r>
+    <w:r>
+      <w:rPr>
+        <w:noProof/>
+      </w:rPr>
+      <w:t>template.docx</w:t>
+    </w:r>
+    <w:r>
+      <w:rPr>
+        <w:noProof/>
+      </w:rPr>
+      <w:fldChar w:fldCharType="end"/>
+    </w:r>
     <w:r>
       <w:ptab w:relativeTo="margin" w:alignment="center" w:leader="none"/>
     </w:r>
@@ -1759,7 +1782,7 @@
       <w:rPr>
         <w:noProof/>
       </w:rPr>
-      <w:t>13-Jan-23</w:t>
+      <w:t>3-Jun-23</w:t>
     </w:r>
     <w:r>
       <w:fldChar w:fldCharType="end"/>
@@ -1976,6 +1999,101 @@
     <w:numStyleLink w:val="ul2"/>
   </w:abstractNum>
   <w:abstractNum w:abstractNumId="11" w15:restartNumberingAfterBreak="0">
+    <w:nsid w:val="11D07BC9"/>
+    <w:multiLevelType w:val="multilevel"/>
+    <w:tmpl w:val="256CF6E4"/>
+    <w:lvl w:ilvl="0">
+      <w:start w:val="1"/>
+      <w:numFmt w:val="decimal"/>
+      <w:suff w:val="space"/>
+      <w:lvlText w:val="Chapter %1"/>
+      <w:lvlJc w:val="left"/>
+      <w:pPr>
+        <w:ind w:left="0" w:firstLine="0"/>
+      </w:pPr>
+    </w:lvl>
+    <w:lvl w:ilvl="1">
+      <w:start w:val="1"/>
+      <w:numFmt w:val="none"/>
+      <w:suff w:val="nothing"/>
+      <w:lvlText w:val=""/>
+      <w:lvlJc w:val="left"/>
+      <w:pPr>
+        <w:ind w:left="0" w:firstLine="0"/>
+      </w:pPr>
+    </w:lvl>
+    <w:lvl w:ilvl="2">
+      <w:start w:val="1"/>
+      <w:numFmt w:val="none"/>
+      <w:suff w:val="nothing"/>
+      <w:lvlText w:val=""/>
+      <w:lvlJc w:val="left"/>
+      <w:pPr>
+        <w:ind w:left="0" w:firstLine="0"/>
+      </w:pPr>
+    </w:lvl>
+    <w:lvl w:ilvl="3">
+      <w:start w:val="1"/>
+      <w:numFmt w:val="none"/>
+      <w:suff w:val="nothing"/>
+      <w:lvlText w:val=""/>
+      <w:lvlJc w:val="left"/>
+      <w:pPr>
+        <w:ind w:left="0" w:firstLine="0"/>
+      </w:pPr>
+    </w:lvl>
+    <w:lvl w:ilvl="4">
+      <w:start w:val="1"/>
+      <w:numFmt w:val="none"/>
+      <w:suff w:val="nothing"/>
+      <w:lvlText w:val=""/>
+      <w:lvlJc w:val="left"/>
+      <w:pPr>
+        <w:ind w:left="0" w:firstLine="0"/>
+      </w:pPr>
+    </w:lvl>
+    <w:lvl w:ilvl="5">
+      <w:start w:val="1"/>
+      <w:numFmt w:val="none"/>
+      <w:suff w:val="nothing"/>
+      <w:lvlText w:val=""/>
+      <w:lvlJc w:val="left"/>
+      <w:pPr>
+        <w:ind w:left="0" w:firstLine="0"/>
+      </w:pPr>
+    </w:lvl>
+    <w:lvl w:ilvl="6">
+      <w:start w:val="1"/>
+      <w:numFmt w:val="none"/>
+      <w:suff w:val="nothing"/>
+      <w:lvlText w:val=""/>
+      <w:lvlJc w:val="left"/>
+      <w:pPr>
+        <w:ind w:left="0" w:firstLine="0"/>
+      </w:pPr>
+    </w:lvl>
+    <w:lvl w:ilvl="7">
+      <w:start w:val="1"/>
+      <w:numFmt w:val="none"/>
+      <w:suff w:val="nothing"/>
+      <w:lvlText w:val=""/>
+      <w:lvlJc w:val="left"/>
+      <w:pPr>
+        <w:ind w:left="0" w:firstLine="0"/>
+      </w:pPr>
+    </w:lvl>
+    <w:lvl w:ilvl="8">
+      <w:start w:val="1"/>
+      <w:numFmt w:val="none"/>
+      <w:suff w:val="nothing"/>
+      <w:lvlText w:val=""/>
+      <w:lvlJc w:val="left"/>
+      <w:pPr>
+        <w:ind w:left="0" w:firstLine="0"/>
+      </w:pPr>
+    </w:lvl>
+  </w:abstractNum>
+  <w:abstractNum w:abstractNumId="12" w15:restartNumberingAfterBreak="0">
     <w:nsid w:val="15643F29"/>
     <w:multiLevelType w:val="multilevel"/>
     <w:tmpl w:val="9822BAFE"/>
@@ -2088,7 +2206,217 @@
       </w:pPr>
     </w:lvl>
   </w:abstractNum>
-  <w:abstractNum w:abstractNumId="12" w15:restartNumberingAfterBreak="0">
+  <w:abstractNum w:abstractNumId="13" w15:restartNumberingAfterBreak="0">
+    <w:nsid w:val="18442E03"/>
+    <w:multiLevelType w:val="multilevel"/>
+    <w:tmpl w:val="1F123CE8"/>
+    <w:lvl w:ilvl="0">
+      <w:start w:val="1"/>
+      <w:numFmt w:val="decimal"/>
+      <w:suff w:val="space"/>
+      <w:lvlText w:val="Chapter %1"/>
+      <w:lvlJc w:val="left"/>
+      <w:pPr>
+        <w:ind w:left="0" w:firstLine="0"/>
+      </w:pPr>
+      <w:rPr>
+        <w:rFonts w:hint="default"/>
+      </w:rPr>
+    </w:lvl>
+    <w:lvl w:ilvl="1">
+      <w:start w:val="1"/>
+      <w:numFmt w:val="decimal"/>
+      <w:suff w:val="nothing"/>
+      <w:lvlText w:val="%2.%1"/>
+      <w:lvlJc w:val="left"/>
+      <w:pPr>
+        <w:ind w:left="0" w:firstLine="0"/>
+      </w:pPr>
+      <w:rPr>
+        <w:rFonts w:hint="default"/>
+      </w:rPr>
+    </w:lvl>
+    <w:lvl w:ilvl="2">
+      <w:start w:val="1"/>
+      <w:numFmt w:val="none"/>
+      <w:suff w:val="nothing"/>
+      <w:lvlText w:val=""/>
+      <w:lvlJc w:val="left"/>
+      <w:pPr>
+        <w:ind w:left="0" w:firstLine="0"/>
+      </w:pPr>
+      <w:rPr>
+        <w:rFonts w:hint="default"/>
+      </w:rPr>
+    </w:lvl>
+    <w:lvl w:ilvl="3">
+      <w:start w:val="1"/>
+      <w:numFmt w:val="none"/>
+      <w:suff w:val="nothing"/>
+      <w:lvlText w:val=""/>
+      <w:lvlJc w:val="left"/>
+      <w:pPr>
+        <w:ind w:left="0" w:firstLine="0"/>
+      </w:pPr>
+      <w:rPr>
+        <w:rFonts w:hint="default"/>
+      </w:rPr>
+    </w:lvl>
+    <w:lvl w:ilvl="4">
+      <w:start w:val="1"/>
+      <w:numFmt w:val="none"/>
+      <w:suff w:val="nothing"/>
+      <w:lvlText w:val=""/>
+      <w:lvlJc w:val="left"/>
+      <w:pPr>
+        <w:ind w:left="0" w:firstLine="0"/>
+      </w:pPr>
+      <w:rPr>
+        <w:rFonts w:hint="default"/>
+      </w:rPr>
+    </w:lvl>
+    <w:lvl w:ilvl="5">
+      <w:start w:val="1"/>
+      <w:numFmt w:val="none"/>
+      <w:suff w:val="nothing"/>
+      <w:lvlText w:val=""/>
+      <w:lvlJc w:val="left"/>
+      <w:pPr>
+        <w:ind w:left="0" w:firstLine="0"/>
+      </w:pPr>
+      <w:rPr>
+        <w:rFonts w:hint="default"/>
+      </w:rPr>
+    </w:lvl>
+    <w:lvl w:ilvl="6">
+      <w:start w:val="1"/>
+      <w:numFmt w:val="none"/>
+      <w:suff w:val="nothing"/>
+      <w:lvlText w:val=""/>
+      <w:lvlJc w:val="left"/>
+      <w:pPr>
+        <w:ind w:left="0" w:firstLine="0"/>
+      </w:pPr>
+      <w:rPr>
+        <w:rFonts w:hint="default"/>
+      </w:rPr>
+    </w:lvl>
+    <w:lvl w:ilvl="7">
+      <w:start w:val="1"/>
+      <w:numFmt w:val="none"/>
+      <w:suff w:val="nothing"/>
+      <w:lvlText w:val=""/>
+      <w:lvlJc w:val="left"/>
+      <w:pPr>
+        <w:ind w:left="0" w:firstLine="0"/>
+      </w:pPr>
+      <w:rPr>
+        <w:rFonts w:hint="default"/>
+      </w:rPr>
+    </w:lvl>
+    <w:lvl w:ilvl="8">
+      <w:start w:val="1"/>
+      <w:numFmt w:val="none"/>
+      <w:suff w:val="nothing"/>
+      <w:lvlText w:val=""/>
+      <w:lvlJc w:val="left"/>
+      <w:pPr>
+        <w:ind w:left="0" w:firstLine="0"/>
+      </w:pPr>
+      <w:rPr>
+        <w:rFonts w:hint="default"/>
+      </w:rPr>
+    </w:lvl>
+  </w:abstractNum>
+  <w:abstractNum w:abstractNumId="14" w15:restartNumberingAfterBreak="0">
+    <w:nsid w:val="2007766A"/>
+    <w:multiLevelType w:val="multilevel"/>
+    <w:tmpl w:val="0409001F"/>
+    <w:styleLink w:val="111111"/>
+    <w:lvl w:ilvl="0">
+      <w:start w:val="1"/>
+      <w:numFmt w:val="decimal"/>
+      <w:pStyle w:val="Heading1"/>
+      <w:lvlText w:val="%1."/>
+      <w:lvlJc w:val="left"/>
+      <w:pPr>
+        <w:ind w:left="360" w:hanging="360"/>
+      </w:pPr>
+    </w:lvl>
+    <w:lvl w:ilvl="1">
+      <w:start w:val="1"/>
+      <w:numFmt w:val="decimal"/>
+      <w:lvlText w:val="%1.%2."/>
+      <w:lvlJc w:val="left"/>
+      <w:pPr>
+        <w:ind w:left="792" w:hanging="432"/>
+      </w:pPr>
+    </w:lvl>
+    <w:lvl w:ilvl="2">
+      <w:start w:val="1"/>
+      <w:numFmt w:val="decimal"/>
+      <w:lvlText w:val="%1.%2.%3."/>
+      <w:lvlJc w:val="left"/>
+      <w:pPr>
+        <w:ind w:left="1224" w:hanging="504"/>
+      </w:pPr>
+    </w:lvl>
+    <w:lvl w:ilvl="3">
+      <w:start w:val="1"/>
+      <w:numFmt w:val="decimal"/>
+      <w:lvlText w:val="%1.%2.%3.%4."/>
+      <w:lvlJc w:val="left"/>
+      <w:pPr>
+        <w:ind w:left="1728" w:hanging="648"/>
+      </w:pPr>
+    </w:lvl>
+    <w:lvl w:ilvl="4">
+      <w:start w:val="1"/>
+      <w:numFmt w:val="decimal"/>
+      <w:lvlText w:val="%1.%2.%3.%4.%5."/>
+      <w:lvlJc w:val="left"/>
+      <w:pPr>
+        <w:ind w:left="2232" w:hanging="792"/>
+      </w:pPr>
+    </w:lvl>
+    <w:lvl w:ilvl="5">
+      <w:start w:val="1"/>
+      <w:numFmt w:val="decimal"/>
+      <w:lvlText w:val="%1.%2.%3.%4.%5.%6."/>
+      <w:lvlJc w:val="left"/>
+      <w:pPr>
+        <w:ind w:left="2736" w:hanging="936"/>
+      </w:pPr>
+    </w:lvl>
+    <w:lvl w:ilvl="6">
+      <w:start w:val="1"/>
+      <w:numFmt w:val="decimal"/>
+      <w:lvlText w:val="%1.%2.%3.%4.%5.%6.%7."/>
+      <w:lvlJc w:val="left"/>
+      <w:pPr>
+        <w:ind w:left="3240" w:hanging="1080"/>
+      </w:pPr>
+    </w:lvl>
+    <w:lvl w:ilvl="7">
+      <w:start w:val="1"/>
+      <w:numFmt w:val="decimal"/>
+      <w:lvlText w:val="%1.%2.%3.%4.%5.%6.%7.%8."/>
+      <w:lvlJc w:val="left"/>
+      <w:pPr>
+        <w:ind w:left="3744" w:hanging="1224"/>
+      </w:pPr>
+    </w:lvl>
+    <w:lvl w:ilvl="8">
+      <w:start w:val="1"/>
+      <w:numFmt w:val="decimal"/>
+      <w:lvlText w:val="%1.%2.%3.%4.%5.%6.%7.%8.%9."/>
+      <w:lvlJc w:val="left"/>
+      <w:pPr>
+        <w:ind w:left="4320" w:hanging="1440"/>
+      </w:pPr>
+    </w:lvl>
+  </w:abstractNum>
+  <w:abstractNum w:abstractNumId="15" w15:restartNumberingAfterBreak="0">
     <w:nsid w:val="29C35E00"/>
     <w:multiLevelType w:val="hybridMultilevel"/>
     <w:tmpl w:val="DF06A114"/>
@@ -2201,15 +2529,14 @@
       </w:rPr>
     </w:lvl>
   </w:abstractNum>
-  <w:abstractNum w:abstractNumId="13" w15:restartNumberingAfterBreak="0">
+  <w:abstractNum w:abstractNumId="16" w15:restartNumberingAfterBreak="0">
     <w:nsid w:val="2C0622AB"/>
     <w:multiLevelType w:val="multilevel"/>
-    <w:tmpl w:val="04090025"/>
+    <w:tmpl w:val="CD605370"/>
     <w:styleLink w:val="Defaultol"/>
     <w:lvl w:ilvl="0">
       <w:start w:val="1"/>
       <w:numFmt w:val="decimal"/>
-      <w:pStyle w:val="Heading1"/>
       <w:lvlText w:val="%1"/>
       <w:lvlJc w:val="left"/>
       <w:pPr>
@@ -2219,7 +2546,6 @@
     <w:lvl w:ilvl="1">
       <w:start w:val="1"/>
       <w:numFmt w:val="decimal"/>
-      <w:pStyle w:val="Heading2"/>
       <w:lvlText w:val="%1.%2"/>
       <w:lvlJc w:val="left"/>
       <w:pPr>
@@ -2229,7 +2555,6 @@
     <w:lvl w:ilvl="2">
       <w:start w:val="1"/>
       <w:numFmt w:val="decimal"/>
-      <w:pStyle w:val="Heading3"/>
       <w:lvlText w:val="%1.%2.%3"/>
       <w:lvlJc w:val="left"/>
       <w:pPr>
@@ -2291,7 +2616,7 @@
       </w:pPr>
     </w:lvl>
   </w:abstractNum>
-  <w:abstractNum w:abstractNumId="14" w15:restartNumberingAfterBreak="0">
+  <w:abstractNum w:abstractNumId="17" w15:restartNumberingAfterBreak="0">
     <w:nsid w:val="2C5612C9"/>
     <w:multiLevelType w:val="multilevel"/>
     <w:tmpl w:val="04090021"/>
@@ -2405,7 +2730,229 @@
       </w:rPr>
     </w:lvl>
   </w:abstractNum>
-  <w:abstractNum w:abstractNumId="15" w15:restartNumberingAfterBreak="0">
+  <w:abstractNum w:abstractNumId="18" w15:restartNumberingAfterBreak="0">
+    <w:nsid w:val="33D6554F"/>
+    <w:multiLevelType w:val="multilevel"/>
+    <w:tmpl w:val="0409001F"/>
+    <w:numStyleLink w:val="111111"/>
+  </w:abstractNum>
+  <w:abstractNum w:abstractNumId="19" w15:restartNumberingAfterBreak="0">
+    <w:nsid w:val="34D9306F"/>
+    <w:multiLevelType w:val="multilevel"/>
+    <w:tmpl w:val="0409001D"/>
+    <w:lvl w:ilvl="0">
+      <w:start w:val="1"/>
+      <w:numFmt w:val="decimal"/>
+      <w:lvlText w:val="%1)"/>
+      <w:lvlJc w:val="left"/>
+      <w:pPr>
+        <w:ind w:left="360" w:hanging="360"/>
+      </w:pPr>
+    </w:lvl>
+    <w:lvl w:ilvl="1">
+      <w:start w:val="1"/>
+      <w:numFmt w:val="lowerLetter"/>
+      <w:lvlText w:val="%2)"/>
+      <w:lvlJc w:val="left"/>
+      <w:pPr>
+        <w:ind w:left="720" w:hanging="360"/>
+      </w:pPr>
+    </w:lvl>
+    <w:lvl w:ilvl="2">
+      <w:start w:val="1"/>
+      <w:numFmt w:val="lowerRoman"/>
+      <w:lvlText w:val="%3)"/>
+      <w:lvlJc w:val="left"/>
+      <w:pPr>
+        <w:ind w:left="1080" w:hanging="360"/>
+      </w:pPr>
+    </w:lvl>
+    <w:lvl w:ilvl="3">
+      <w:start w:val="1"/>
+      <w:numFmt w:val="decimal"/>
+      <w:lvlText w:val="(%4)"/>
+      <w:lvlJc w:val="left"/>
+      <w:pPr>
+        <w:ind w:left="1440" w:hanging="360"/>
+      </w:pPr>
+    </w:lvl>
+    <w:lvl w:ilvl="4">
+      <w:start w:val="1"/>
+      <w:numFmt w:val="lowerLetter"/>
+      <w:lvlText w:val="(%5)"/>
+      <w:lvlJc w:val="left"/>
+      <w:pPr>
+        <w:ind w:left="1800" w:hanging="360"/>
+      </w:pPr>
+    </w:lvl>
+    <w:lvl w:ilvl="5">
+      <w:start w:val="1"/>
+      <w:numFmt w:val="lowerRoman"/>
+      <w:lvlText w:val="(%6)"/>
+      <w:lvlJc w:val="left"/>
+      <w:pPr>
+        <w:ind w:left="2160" w:hanging="360"/>
+      </w:pPr>
+    </w:lvl>
+    <w:lvl w:ilvl="6">
+      <w:start w:val="1"/>
+      <w:numFmt w:val="decimal"/>
+      <w:lvlText w:val="%7."/>
+      <w:lvlJc w:val="left"/>
+      <w:pPr>
+        <w:ind w:left="2520" w:hanging="360"/>
+      </w:pPr>
+    </w:lvl>
+    <w:lvl w:ilvl="7">
+      <w:start w:val="1"/>
+      <w:numFmt w:val="lowerLetter"/>
+      <w:lvlText w:val="%8."/>
+      <w:lvlJc w:val="left"/>
+      <w:pPr>
+        <w:ind w:left="2880" w:hanging="360"/>
+      </w:pPr>
+    </w:lvl>
+    <w:lvl w:ilvl="8">
+      <w:start w:val="1"/>
+      <w:numFmt w:val="lowerRoman"/>
+      <w:lvlText w:val="%9."/>
+      <w:lvlJc w:val="left"/>
+      <w:pPr>
+        <w:ind w:left="3240" w:hanging="360"/>
+      </w:pPr>
+    </w:lvl>
+  </w:abstractNum>
+  <w:abstractNum w:abstractNumId="20" w15:restartNumberingAfterBreak="0">
+    <w:nsid w:val="4AA72322"/>
+    <w:multiLevelType w:val="multilevel"/>
+    <w:tmpl w:val="FF947D84"/>
+    <w:lvl w:ilvl="0">
+      <w:start w:val="1"/>
+      <w:numFmt w:val="decimal"/>
+      <w:suff w:val="space"/>
+      <w:lvlText w:val="Chapter %1"/>
+      <w:lvlJc w:val="left"/>
+      <w:pPr>
+        <w:ind w:left="0" w:firstLine="0"/>
+      </w:pPr>
+      <w:rPr>
+        <w:rFonts w:hint="default"/>
+      </w:rPr>
+    </w:lvl>
+    <w:lvl w:ilvl="1">
+      <w:start w:val="1"/>
+      <w:numFmt w:val="decimal"/>
+      <w:pStyle w:val="Heading2"/>
+      <w:suff w:val="nothing"/>
+      <w:lvlText w:val="%2.%1"/>
+      <w:lvlJc w:val="left"/>
+      <w:pPr>
+        <w:ind w:left="0" w:firstLine="0"/>
+      </w:pPr>
+      <w:rPr>
+        <w:rFonts w:hint="default"/>
+      </w:rPr>
+    </w:lvl>
+    <w:lvl w:ilvl="2">
+      <w:start w:val="1"/>
+      <w:numFmt w:val="none"/>
+      <w:pStyle w:val="Heading3"/>
+      <w:suff w:val="nothing"/>
+      <w:lvlText w:val=""/>
+      <w:lvlJc w:val="left"/>
+      <w:pPr>
+        <w:ind w:left="0" w:firstLine="0"/>
+      </w:pPr>
+      <w:rPr>
+        <w:rFonts w:hint="default"/>
+      </w:rPr>
+    </w:lvl>
+    <w:lvl w:ilvl="3">
+      <w:start w:val="1"/>
+      <w:numFmt w:val="none"/>
+      <w:pStyle w:val="Heading4"/>
+      <w:suff w:val="nothing"/>
+      <w:lvlText w:val=""/>
+      <w:lvlJc w:val="left"/>
+      <w:pPr>
+        <w:ind w:left="0" w:firstLine="0"/>
+      </w:pPr>
+      <w:rPr>
+        <w:rFonts w:hint="default"/>
+      </w:rPr>
+    </w:lvl>
+    <w:lvl w:ilvl="4">
+      <w:start w:val="1"/>
+      <w:numFmt w:val="none"/>
+      <w:pStyle w:val="Heading5"/>
+      <w:suff w:val="nothing"/>
+      <w:lvlText w:val=""/>
+      <w:lvlJc w:val="left"/>
+      <w:pPr>
+        <w:ind w:left="0" w:firstLine="0"/>
+      </w:pPr>
+      <w:rPr>
+        <w:rFonts w:hint="default"/>
+      </w:rPr>
+    </w:lvl>
+    <w:lvl w:ilvl="5">
+      <w:start w:val="1"/>
+      <w:numFmt w:val="none"/>
+      <w:pStyle w:val="Heading6"/>
+      <w:suff w:val="nothing"/>
+      <w:lvlText w:val=""/>
+      <w:lvlJc w:val="left"/>
+      <w:pPr>
+        <w:ind w:left="0" w:firstLine="0"/>
+      </w:pPr>
+      <w:rPr>
+        <w:rFonts w:hint="default"/>
+      </w:rPr>
+    </w:lvl>
+    <w:lvl w:ilvl="6">
+      <w:start w:val="1"/>
+      <w:numFmt w:val="none"/>
+      <w:pStyle w:val="Heading7"/>
+      <w:suff w:val="nothing"/>
+      <w:lvlText w:val=""/>
+      <w:lvlJc w:val="left"/>
+      <w:pPr>
+        <w:ind w:left="0" w:firstLine="0"/>
+      </w:pPr>
+      <w:rPr>
+        <w:rFonts w:hint="default"/>
+      </w:rPr>
+    </w:lvl>
+    <w:lvl w:ilvl="7">
+      <w:start w:val="1"/>
+      <w:numFmt w:val="none"/>
+      <w:pStyle w:val="Heading8"/>
+      <w:suff w:val="nothing"/>
+      <w:lvlText w:val=""/>
+      <w:lvlJc w:val="left"/>
+      <w:pPr>
+        <w:ind w:left="0" w:firstLine="0"/>
+      </w:pPr>
+      <w:rPr>
+        <w:rFonts w:hint="default"/>
+      </w:rPr>
+    </w:lvl>
+    <w:lvl w:ilvl="8">
+      <w:start w:val="1"/>
+      <w:numFmt w:val="none"/>
+      <w:pStyle w:val="Heading9"/>
+      <w:suff w:val="nothing"/>
+      <w:lvlText w:val=""/>
+      <w:lvlJc w:val="left"/>
+      <w:pPr>
+        <w:ind w:left="0" w:firstLine="0"/>
+      </w:pPr>
+      <w:rPr>
+        <w:rFonts w:hint="default"/>
+      </w:rPr>
+    </w:lvl>
+  </w:abstractNum>
+  <w:abstractNum w:abstractNumId="21" w15:restartNumberingAfterBreak="0">
     <w:nsid w:val="4FA52A49"/>
     <w:multiLevelType w:val="multilevel"/>
     <w:tmpl w:val="040C001D"/>
@@ -2511,22 +3058,109 @@
       </w:pPr>
     </w:lvl>
   </w:abstractNum>
-  <w:abstractNum w:abstractNumId="16" w15:restartNumberingAfterBreak="0">
+  <w:abstractNum w:abstractNumId="22" w15:restartNumberingAfterBreak="0">
     <w:nsid w:val="682E76E0"/>
     <w:multiLevelType w:val="multilevel"/>
     <w:tmpl w:val="040C001D"/>
     <w:numStyleLink w:val="ul2"/>
   </w:abstractNum>
-  <w:abstractNum w:abstractNumId="17" w15:restartNumberingAfterBreak="0">
+  <w:abstractNum w:abstractNumId="23" w15:restartNumberingAfterBreak="0">
+    <w:nsid w:val="68BD7685"/>
+    <w:multiLevelType w:val="multilevel"/>
+    <w:tmpl w:val="04090023"/>
+    <w:lvl w:ilvl="0">
+      <w:start w:val="1"/>
+      <w:numFmt w:val="upperRoman"/>
+      <w:lvlText w:val="Article %1."/>
+      <w:lvlJc w:val="left"/>
+      <w:pPr>
+        <w:ind w:left="0" w:firstLine="0"/>
+      </w:pPr>
+    </w:lvl>
+    <w:lvl w:ilvl="1">
+      <w:start w:val="1"/>
+      <w:numFmt w:val="decimalZero"/>
+      <w:isLgl/>
+      <w:lvlText w:val="Section %1.%2"/>
+      <w:lvlJc w:val="left"/>
+      <w:pPr>
+        <w:ind w:left="0" w:firstLine="0"/>
+      </w:pPr>
+    </w:lvl>
+    <w:lvl w:ilvl="2">
+      <w:start w:val="1"/>
+      <w:numFmt w:val="lowerLetter"/>
+      <w:lvlText w:val="(%3)"/>
+      <w:lvlJc w:val="left"/>
+      <w:pPr>
+        <w:ind w:left="720" w:hanging="432"/>
+      </w:pPr>
+    </w:lvl>
+    <w:lvl w:ilvl="3">
+      <w:start w:val="1"/>
+      <w:numFmt w:val="lowerRoman"/>
+      <w:lvlText w:val="(%4)"/>
+      <w:lvlJc w:val="right"/>
+      <w:pPr>
+        <w:ind w:left="864" w:hanging="144"/>
+      </w:pPr>
+    </w:lvl>
+    <w:lvl w:ilvl="4">
+      <w:start w:val="1"/>
+      <w:numFmt w:val="decimal"/>
+      <w:lvlText w:val="%5)"/>
+      <w:lvlJc w:val="left"/>
+      <w:pPr>
+        <w:ind w:left="1008" w:hanging="432"/>
+      </w:pPr>
+    </w:lvl>
+    <w:lvl w:ilvl="5">
+      <w:start w:val="1"/>
+      <w:numFmt w:val="lowerLetter"/>
+      <w:lvlText w:val="%6)"/>
+      <w:lvlJc w:val="left"/>
+      <w:pPr>
+        <w:ind w:left="1152" w:hanging="432"/>
+      </w:pPr>
+    </w:lvl>
+    <w:lvl w:ilvl="6">
+      <w:start w:val="1"/>
+      <w:numFmt w:val="lowerRoman"/>
+      <w:lvlText w:val="%7)"/>
+      <w:lvlJc w:val="right"/>
+      <w:pPr>
+        <w:ind w:left="1296" w:hanging="288"/>
+      </w:pPr>
+    </w:lvl>
+    <w:lvl w:ilvl="7">
+      <w:start w:val="1"/>
+      <w:numFmt w:val="lowerLetter"/>
+      <w:lvlText w:val="%8."/>
+      <w:lvlJc w:val="left"/>
+      <w:pPr>
+        <w:ind w:left="1440" w:hanging="432"/>
+      </w:pPr>
+    </w:lvl>
+    <w:lvl w:ilvl="8">
+      <w:start w:val="1"/>
+      <w:numFmt w:val="lowerRoman"/>
+      <w:lvlText w:val="%9."/>
+      <w:lvlJc w:val="right"/>
+      <w:pPr>
+        <w:ind w:left="1584" w:hanging="144"/>
+      </w:pPr>
+    </w:lvl>
+  </w:abstractNum>
+  <w:abstractNum w:abstractNumId="24" w15:restartNumberingAfterBreak="0">
     <w:nsid w:val="69924B8E"/>
     <w:multiLevelType w:val="multilevel"/>
-    <w:tmpl w:val="04090025"/>
+    <w:tmpl w:val="CD605370"/>
     <w:numStyleLink w:val="Defaultol"/>
   </w:abstractNum>
-  <w:abstractNum w:abstractNumId="18" w15:restartNumberingAfterBreak="0">
+  <w:abstractNum w:abstractNumId="25" w15:restartNumberingAfterBreak="0">
     <w:nsid w:val="78937867"/>
     <w:multiLevelType w:val="multilevel"/>
-    <w:tmpl w:val="04090025"/>
+    <w:tmpl w:val="CD605370"/>
     <w:numStyleLink w:val="Defaultol"/>
   </w:abstractNum>
   <w:num w:numId="1">
@@ -2542,28 +3176,28 @@
     <w:abstractNumId w:val="7"/>
   </w:num>
   <w:num w:numId="5">
-    <w:abstractNumId w:val="13"/>
+    <w:abstractNumId w:val="16"/>
   </w:num>
   <w:num w:numId="6">
-    <w:abstractNumId w:val="18"/>
+    <w:abstractNumId w:val="25"/>
   </w:num>
   <w:num w:numId="7">
-    <w:abstractNumId w:val="15"/>
+    <w:abstractNumId w:val="21"/>
   </w:num>
   <w:num w:numId="8">
     <w:abstractNumId w:val="10"/>
   </w:num>
   <w:num w:numId="9">
-    <w:abstractNumId w:val="16"/>
+    <w:abstractNumId w:val="22"/>
   </w:num>
   <w:num w:numId="10">
-    <w:abstractNumId w:val="14"/>
+    <w:abstractNumId w:val="17"/>
   </w:num>
   <w:num w:numId="11">
-    <w:abstractNumId w:val="11"/>
+    <w:abstractNumId w:val="12"/>
   </w:num>
   <w:num w:numId="12">
-    <w:abstractNumId w:val="17"/>
+    <w:abstractNumId w:val="24"/>
   </w:num>
   <w:num w:numId="13">
     <w:abstractNumId w:val="0"/>
@@ -2584,7 +3218,28 @@
     <w:abstractNumId w:val="9"/>
   </w:num>
   <w:num w:numId="19">
-    <w:abstractNumId w:val="12"/>
+    <w:abstractNumId w:val="15"/>
+  </w:num>
+  <w:num w:numId="20">
+    <w:abstractNumId w:val="20"/>
+  </w:num>
+  <w:num w:numId="21">
+    <w:abstractNumId w:val="19"/>
+  </w:num>
+  <w:num w:numId="22">
+    <w:abstractNumId w:val="23"/>
+  </w:num>
+  <w:num w:numId="23">
+    <w:abstractNumId w:val="11"/>
+  </w:num>
+  <w:num w:numId="24">
+    <w:abstractNumId w:val="13"/>
+  </w:num>
+  <w:num w:numId="25">
+    <w:abstractNumId w:val="14"/>
+  </w:num>
+  <w:num w:numId="26">
+    <w:abstractNumId w:val="18"/>
   </w:num>
   <w:numIdMacAtCleanup w:val="12"/>
 </w:numbering>
@@ -2958,15 +3613,15 @@
     <w:next w:val="BodyText"/>
     <w:uiPriority w:val="9"/>
     <w:qFormat/>
-    <w:rsid w:val="0021457B"/>
+    <w:rsid w:val="00B03B68"/>
     <w:pPr>
       <w:keepNext/>
       <w:keepLines/>
+      <w:pageBreakBefore/>
       <w:numPr>
-        <w:numId w:val="12"/>
+        <w:numId w:val="26"/>
       </w:numPr>
       <w:spacing w:before="480" w:after="240"/>
-      <w:ind w:left="432"/>
       <w:outlineLvl w:val="0"/>
     </w:pPr>
     <w:rPr>
@@ -2985,16 +3640,15 @@
     <w:uiPriority w:val="9"/>
     <w:unhideWhenUsed/>
     <w:qFormat/>
-    <w:rsid w:val="0021457B"/>
+    <w:rsid w:val="00B03B68"/>
     <w:pPr>
       <w:keepNext/>
       <w:keepLines/>
       <w:numPr>
         <w:ilvl w:val="1"/>
-        <w:numId w:val="12"/>
+        <w:numId w:val="20"/>
       </w:numPr>
       <w:spacing w:before="120" w:after="240"/>
-      <w:ind w:left="576"/>
       <w:outlineLvl w:val="1"/>
     </w:pPr>
     <w:rPr>
@@ -3013,16 +3667,15 @@
     <w:uiPriority w:val="9"/>
     <w:unhideWhenUsed/>
     <w:qFormat/>
-    <w:rsid w:val="0021457B"/>
+    <w:rsid w:val="00B03B68"/>
     <w:pPr>
       <w:keepNext/>
       <w:keepLines/>
       <w:numPr>
         <w:ilvl w:val="2"/>
-        <w:numId w:val="12"/>
+        <w:numId w:val="20"/>
       </w:numPr>
       <w:spacing w:before="120" w:after="240"/>
-      <w:ind w:left="720"/>
       <w:outlineLvl w:val="2"/>
     </w:pPr>
     <w:rPr>
@@ -3040,10 +3693,14 @@
     <w:uiPriority w:val="9"/>
     <w:unhideWhenUsed/>
     <w:qFormat/>
-    <w:rsid w:val="005A0BD2"/>
+    <w:rsid w:val="00B03B68"/>
     <w:pPr>
       <w:keepNext/>
       <w:keepLines/>
+      <w:numPr>
+        <w:ilvl w:val="3"/>
+        <w:numId w:val="20"/>
+      </w:numPr>
       <w:spacing w:before="200" w:after="120"/>
       <w:outlineLvl w:val="3"/>
     </w:pPr>
@@ -3061,10 +3718,14 @@
     <w:uiPriority w:val="9"/>
     <w:unhideWhenUsed/>
     <w:qFormat/>
-    <w:rsid w:val="000518B8"/>
+    <w:rsid w:val="00B03B68"/>
     <w:pPr>
       <w:keepNext/>
       <w:keepLines/>
+      <w:numPr>
+        <w:ilvl w:val="4"/>
+        <w:numId w:val="20"/>
+      </w:numPr>
       <w:spacing w:before="200" w:after="0"/>
       <w:outlineLvl w:val="4"/>
     </w:pPr>
@@ -3081,10 +3742,14 @@
     <w:uiPriority w:val="9"/>
     <w:unhideWhenUsed/>
     <w:qFormat/>
-    <w:rsid w:val="000518B8"/>
+    <w:rsid w:val="00B03B68"/>
     <w:pPr>
       <w:keepNext/>
       <w:keepLines/>
+      <w:numPr>
+        <w:ilvl w:val="5"/>
+        <w:numId w:val="20"/>
+      </w:numPr>
       <w:spacing w:before="200" w:after="0"/>
       <w:outlineLvl w:val="5"/>
     </w:pPr>
@@ -3100,10 +3765,14 @@
     <w:uiPriority w:val="9"/>
     <w:unhideWhenUsed/>
     <w:qFormat/>
-    <w:rsid w:val="000518B8"/>
+    <w:rsid w:val="00B03B68"/>
     <w:pPr>
       <w:keepNext/>
       <w:keepLines/>
+      <w:numPr>
+        <w:ilvl w:val="6"/>
+        <w:numId w:val="20"/>
+      </w:numPr>
       <w:spacing w:before="200" w:after="0"/>
       <w:outlineLvl w:val="6"/>
     </w:pPr>
@@ -3119,10 +3788,14 @@
     <w:uiPriority w:val="9"/>
     <w:unhideWhenUsed/>
     <w:qFormat/>
-    <w:rsid w:val="000518B8"/>
+    <w:rsid w:val="00B03B68"/>
     <w:pPr>
       <w:keepNext/>
       <w:keepLines/>
+      <w:numPr>
+        <w:ilvl w:val="7"/>
+        <w:numId w:val="20"/>
+      </w:numPr>
       <w:spacing w:before="200" w:after="0"/>
       <w:outlineLvl w:val="7"/>
     </w:pPr>
@@ -3138,10 +3811,14 @@
     <w:uiPriority w:val="9"/>
     <w:unhideWhenUsed/>
     <w:qFormat/>
-    <w:rsid w:val="000518B8"/>
+    <w:rsid w:val="00B03B68"/>
     <w:pPr>
       <w:keepNext/>
       <w:keepLines/>
+      <w:numPr>
+        <w:ilvl w:val="8"/>
+        <w:numId w:val="20"/>
+      </w:numPr>
       <w:spacing w:before="200" w:after="0"/>
       <w:outlineLvl w:val="8"/>
     </w:pPr>
@@ -4179,6 +4856,18 @@
     <w:pPr>
       <w:numPr>
         <w:numId w:val="10"/>
+      </w:numPr>
+    </w:pPr>
+  </w:style>
+  <w:style w:type="numbering" w:styleId="111111">
+    <w:name w:val="Outline List 2"/>
+    <w:basedOn w:val="NoList"/>
+    <w:semiHidden/>
+    <w:unhideWhenUsed/>
+    <w:rsid w:val="000D6767"/>
+    <w:pPr>
+      <w:numPr>
+        <w:numId w:val="25"/>
       </w:numPr>
     </w:pPr>
   </w:style>
@@ -4472,7 +5161,7 @@
 </file>
 
 <file path=customXml/itemProps1.xml><?xml version="1.0" encoding="utf-8"?>
-<ds:datastoreItem xmlns:ds="http://schemas.openxmlformats.org/officeDocument/2006/customXml" ds:itemID="{4970ACAB-4F4C-FB4E-8A94-7CD2AF0EAAAB}">
+<ds:datastoreItem xmlns:ds="http://schemas.openxmlformats.org/officeDocument/2006/customXml" ds:itemID="{2BBC50BB-9C8B-564A-B559-B98AF0A28BBF}">
   <ds:schemaRefs>
     <ds:schemaRef ds:uri="http://schemas.openxmlformats.org/officeDocument/2006/bibliography"/>
   </ds:schemaRefs>

</xml_diff>

<commit_message>
Fix problem with section numbering for docx template
Chapter number was not correctly taken into account
</commit_message>
<xml_diff>
--- a/style/template.docx
+++ b/style/template.docx
@@ -73,9 +73,7 @@
       <w:r>
         <w:t>Markdown</w:t>
       </w:r>
-      <w:bookmarkStart w:id="1" w:name="_GoBack"/>
       <w:bookmarkEnd w:id="0"/>
-      <w:bookmarkEnd w:id="1"/>
     </w:p>
     <w:p>
       <w:pPr>
@@ -229,7 +227,7 @@
       <w:pPr>
         <w:pStyle w:val="Heading1"/>
       </w:pPr>
-      <w:bookmarkStart w:id="2" w:name="including-plots"/>
+      <w:bookmarkStart w:id="1" w:name="including-plots"/>
       <w:r>
         <w:lastRenderedPageBreak/>
         <w:t>Including</w:t>
@@ -237,7 +235,7 @@
       <w:r>
         <w:t xml:space="preserve"> Plots</w:t>
       </w:r>
-      <w:bookmarkEnd w:id="2"/>
+      <w:bookmarkEnd w:id="1"/>
     </w:p>
     <w:p>
       <w:pPr>
@@ -582,6 +580,8 @@
       <w:r>
         <w:t>First a list:</w:t>
       </w:r>
+      <w:bookmarkStart w:id="2" w:name="_GoBack"/>
+      <w:bookmarkEnd w:id="2"/>
     </w:p>
     <w:p>
       <w:pPr>
@@ -1742,27 +1742,14 @@
 <file path=word/header2.xml><?xml version="1.0" encoding="utf-8"?>
 <w:hdr xmlns:wpc="http://schemas.microsoft.com/office/word/2010/wordprocessingCanvas" xmlns:cx="http://schemas.microsoft.com/office/drawing/2014/chartex" xmlns:cx1="http://schemas.microsoft.com/office/drawing/2015/9/8/chartex" xmlns:cx2="http://schemas.microsoft.com/office/drawing/2015/10/21/chartex" xmlns:cx3="http://schemas.microsoft.com/office/drawing/2016/5/9/chartex" xmlns:cx4="http://schemas.microsoft.com/office/drawing/2016/5/10/chartex" xmlns:cx5="http://schemas.microsoft.com/office/drawing/2016/5/11/chartex" xmlns:cx6="http://schemas.microsoft.com/office/drawing/2016/5/12/chartex" xmlns:cx7="http://schemas.microsoft.com/office/drawing/2016/5/13/chartex" xmlns:cx8="http://schemas.microsoft.com/office/drawing/2016/5/14/chartex" xmlns:mc="http://schemas.openxmlformats.org/markup-compatibility/2006" xmlns:aink="http://schemas.microsoft.com/office/drawing/2016/ink" xmlns:am3d="http://schemas.microsoft.com/office/drawing/2017/model3d" xmlns:o="urn:schemas-microsoft-com:office:office" xmlns:r="http://schemas.openxmlformats.org/officeDocument/2006/relationships" xmlns:m="http://schemas.openxmlformats.org/officeDocument/2006/math" xmlns:v="urn:schemas-microsoft-com:vml" xmlns:wp14="http://schemas.microsoft.com/office/word/2010/wordprocessingDrawing" xmlns:wp="http://schemas.openxmlformats.org/drawingml/2006/wordprocessingDrawing" xmlns:w10="urn:schemas-microsoft-com:office:word" xmlns:w="http://schemas.openxmlformats.org/wordprocessingml/2006/main" xmlns:w14="http://schemas.microsoft.com/office/word/2010/wordml" xmlns:w15="http://schemas.microsoft.com/office/word/2012/wordml" xmlns:w16cid="http://schemas.microsoft.com/office/word/2016/wordml/cid" xmlns:w16se="http://schemas.microsoft.com/office/word/2015/wordml/symex" xmlns:wpg="http://schemas.microsoft.com/office/word/2010/wordprocessingGroup" xmlns:wpi="http://schemas.microsoft.com/office/word/2010/wordprocessingInk" xmlns:wne="http://schemas.microsoft.com/office/word/2006/wordml" xmlns:wps="http://schemas.microsoft.com/office/word/2010/wordprocessingShape" mc:Ignorable="w14 w15 w16se w16cid wp14">
   <w:p>
-    <w:r>
-      <w:fldChar w:fldCharType="begin"/>
-    </w:r>
-    <w:r>
-      <w:instrText xml:space="preserve"> FILENAME  \* MERGEFORMAT </w:instrText>
-    </w:r>
-    <w:r>
-      <w:fldChar w:fldCharType="separate"/>
-    </w:r>
-    <w:r>
-      <w:rPr>
-        <w:noProof/>
-      </w:rPr>
-      <w:t>template.docx</w:t>
-    </w:r>
-    <w:r>
-      <w:rPr>
-        <w:noProof/>
-      </w:rPr>
-      <w:fldChar w:fldCharType="end"/>
-    </w:r>
+    <w:fldSimple w:instr=" FILENAME  \* MERGEFORMAT ">
+      <w:r>
+        <w:rPr>
+          <w:noProof/>
+        </w:rPr>
+        <w:t>template.docx</w:t>
+      </w:r>
+    </w:fldSimple>
     <w:r>
       <w:ptab w:relativeTo="margin" w:alignment="center" w:leader="none"/>
     </w:r>
@@ -1782,7 +1769,7 @@
       <w:rPr>
         <w:noProof/>
       </w:rPr>
-      <w:t>3-Jun-23</w:t>
+      <w:t>5-Jun-23</w:t>
     </w:r>
     <w:r>
       <w:fldChar w:fldCharType="end"/>
@@ -1999,6 +1986,12 @@
     <w:numStyleLink w:val="ul2"/>
   </w:abstractNum>
   <w:abstractNum w:abstractNumId="11" w15:restartNumberingAfterBreak="0">
+    <w:nsid w:val="101A79C0"/>
+    <w:multiLevelType w:val="multilevel"/>
+    <w:tmpl w:val="CD605370"/>
+    <w:numStyleLink w:val="Defaultol"/>
+  </w:abstractNum>
+  <w:abstractNum w:abstractNumId="12" w15:restartNumberingAfterBreak="0">
     <w:nsid w:val="11D07BC9"/>
     <w:multiLevelType w:val="multilevel"/>
     <w:tmpl w:val="256CF6E4"/>
@@ -2093,7 +2086,7 @@
       </w:pPr>
     </w:lvl>
   </w:abstractNum>
-  <w:abstractNum w:abstractNumId="12" w15:restartNumberingAfterBreak="0">
+  <w:abstractNum w:abstractNumId="13" w15:restartNumberingAfterBreak="0">
     <w:nsid w:val="15643F29"/>
     <w:multiLevelType w:val="multilevel"/>
     <w:tmpl w:val="9822BAFE"/>
@@ -2206,7 +2199,7 @@
       </w:pPr>
     </w:lvl>
   </w:abstractNum>
-  <w:abstractNum w:abstractNumId="13" w15:restartNumberingAfterBreak="0">
+  <w:abstractNum w:abstractNumId="14" w15:restartNumberingAfterBreak="0">
     <w:nsid w:val="18442E03"/>
     <w:multiLevelType w:val="multilevel"/>
     <w:tmpl w:val="1F123CE8"/>
@@ -2328,15 +2321,14 @@
       </w:rPr>
     </w:lvl>
   </w:abstractNum>
-  <w:abstractNum w:abstractNumId="14" w15:restartNumberingAfterBreak="0">
+  <w:abstractNum w:abstractNumId="15" w15:restartNumberingAfterBreak="0">
     <w:nsid w:val="2007766A"/>
     <w:multiLevelType w:val="multilevel"/>
-    <w:tmpl w:val="0409001F"/>
+    <w:tmpl w:val="4CBE9FC0"/>
     <w:styleLink w:val="111111"/>
     <w:lvl w:ilvl="0">
       <w:start w:val="1"/>
       <w:numFmt w:val="decimal"/>
-      <w:pStyle w:val="Heading1"/>
       <w:lvlText w:val="%1."/>
       <w:lvlJc w:val="left"/>
       <w:pPr>
@@ -2416,7 +2408,13 @@
       </w:pPr>
     </w:lvl>
   </w:abstractNum>
-  <w:abstractNum w:abstractNumId="15" w15:restartNumberingAfterBreak="0">
+  <w:abstractNum w:abstractNumId="16" w15:restartNumberingAfterBreak="0">
+    <w:nsid w:val="20B20DFE"/>
+    <w:multiLevelType w:val="multilevel"/>
+    <w:tmpl w:val="CD605370"/>
+    <w:numStyleLink w:val="Defaultol"/>
+  </w:abstractNum>
+  <w:abstractNum w:abstractNumId="17" w15:restartNumberingAfterBreak="0">
     <w:nsid w:val="29C35E00"/>
     <w:multiLevelType w:val="hybridMultilevel"/>
     <w:tmpl w:val="DF06A114"/>
@@ -2529,7 +2527,7 @@
       </w:rPr>
     </w:lvl>
   </w:abstractNum>
-  <w:abstractNum w:abstractNumId="16" w15:restartNumberingAfterBreak="0">
+  <w:abstractNum w:abstractNumId="18" w15:restartNumberingAfterBreak="0">
     <w:nsid w:val="2C0622AB"/>
     <w:multiLevelType w:val="multilevel"/>
     <w:tmpl w:val="CD605370"/>
@@ -2537,6 +2535,7 @@
     <w:lvl w:ilvl="0">
       <w:start w:val="1"/>
       <w:numFmt w:val="decimal"/>
+      <w:pStyle w:val="Heading1"/>
       <w:lvlText w:val="%1"/>
       <w:lvlJc w:val="left"/>
       <w:pPr>
@@ -2546,6 +2545,7 @@
     <w:lvl w:ilvl="1">
       <w:start w:val="1"/>
       <w:numFmt w:val="decimal"/>
+      <w:pStyle w:val="Heading2"/>
       <w:lvlText w:val="%1.%2"/>
       <w:lvlJc w:val="left"/>
       <w:pPr>
@@ -2616,7 +2616,7 @@
       </w:pPr>
     </w:lvl>
   </w:abstractNum>
-  <w:abstractNum w:abstractNumId="17" w15:restartNumberingAfterBreak="0">
+  <w:abstractNum w:abstractNumId="19" w15:restartNumberingAfterBreak="0">
     <w:nsid w:val="2C5612C9"/>
     <w:multiLevelType w:val="multilevel"/>
     <w:tmpl w:val="04090021"/>
@@ -2730,13 +2730,13 @@
       </w:rPr>
     </w:lvl>
   </w:abstractNum>
-  <w:abstractNum w:abstractNumId="18" w15:restartNumberingAfterBreak="0">
+  <w:abstractNum w:abstractNumId="20" w15:restartNumberingAfterBreak="0">
     <w:nsid w:val="33D6554F"/>
     <w:multiLevelType w:val="multilevel"/>
-    <w:tmpl w:val="0409001F"/>
+    <w:tmpl w:val="4CBE9FC0"/>
     <w:numStyleLink w:val="111111"/>
   </w:abstractNum>
-  <w:abstractNum w:abstractNumId="19" w15:restartNumberingAfterBreak="0">
+  <w:abstractNum w:abstractNumId="21" w15:restartNumberingAfterBreak="0">
     <w:nsid w:val="34D9306F"/>
     <w:multiLevelType w:val="multilevel"/>
     <w:tmpl w:val="0409001D"/>
@@ -2822,10 +2822,10 @@
       </w:pPr>
     </w:lvl>
   </w:abstractNum>
-  <w:abstractNum w:abstractNumId="20" w15:restartNumberingAfterBreak="0">
+  <w:abstractNum w:abstractNumId="22" w15:restartNumberingAfterBreak="0">
     <w:nsid w:val="4AA72322"/>
     <w:multiLevelType w:val="multilevel"/>
-    <w:tmpl w:val="FF947D84"/>
+    <w:tmpl w:val="3D94A724"/>
     <w:lvl w:ilvl="0">
       <w:start w:val="1"/>
       <w:numFmt w:val="decimal"/>
@@ -2842,7 +2842,6 @@
     <w:lvl w:ilvl="1">
       <w:start w:val="1"/>
       <w:numFmt w:val="decimal"/>
-      <w:pStyle w:val="Heading2"/>
       <w:suff w:val="nothing"/>
       <w:lvlText w:val="%2.%1"/>
       <w:lvlJc w:val="left"/>
@@ -2952,7 +2951,7 @@
       </w:rPr>
     </w:lvl>
   </w:abstractNum>
-  <w:abstractNum w:abstractNumId="21" w15:restartNumberingAfterBreak="0">
+  <w:abstractNum w:abstractNumId="23" w15:restartNumberingAfterBreak="0">
     <w:nsid w:val="4FA52A49"/>
     <w:multiLevelType w:val="multilevel"/>
     <w:tmpl w:val="040C001D"/>
@@ -3058,13 +3057,13 @@
       </w:pPr>
     </w:lvl>
   </w:abstractNum>
-  <w:abstractNum w:abstractNumId="22" w15:restartNumberingAfterBreak="0">
+  <w:abstractNum w:abstractNumId="24" w15:restartNumberingAfterBreak="0">
     <w:nsid w:val="682E76E0"/>
     <w:multiLevelType w:val="multilevel"/>
     <w:tmpl w:val="040C001D"/>
     <w:numStyleLink w:val="ul2"/>
   </w:abstractNum>
-  <w:abstractNum w:abstractNumId="23" w15:restartNumberingAfterBreak="0">
+  <w:abstractNum w:abstractNumId="25" w15:restartNumberingAfterBreak="0">
     <w:nsid w:val="68BD7685"/>
     <w:multiLevelType w:val="multilevel"/>
     <w:tmpl w:val="04090023"/>
@@ -3151,13 +3150,141 @@
       </w:pPr>
     </w:lvl>
   </w:abstractNum>
-  <w:abstractNum w:abstractNumId="24" w15:restartNumberingAfterBreak="0">
+  <w:abstractNum w:abstractNumId="26" w15:restartNumberingAfterBreak="0">
     <w:nsid w:val="69924B8E"/>
     <w:multiLevelType w:val="multilevel"/>
     <w:tmpl w:val="CD605370"/>
     <w:numStyleLink w:val="Defaultol"/>
   </w:abstractNum>
-  <w:abstractNum w:abstractNumId="25" w15:restartNumberingAfterBreak="0">
+  <w:abstractNum w:abstractNumId="27" w15:restartNumberingAfterBreak="0">
+    <w:nsid w:val="69FD647E"/>
+    <w:multiLevelType w:val="multilevel"/>
+    <w:tmpl w:val="CD605370"/>
+    <w:numStyleLink w:val="Defaultol"/>
+  </w:abstractNum>
+  <w:abstractNum w:abstractNumId="28" w15:restartNumberingAfterBreak="0">
+    <w:nsid w:val="736A70A9"/>
+    <w:multiLevelType w:val="multilevel"/>
+    <w:tmpl w:val="FF947D84"/>
+    <w:lvl w:ilvl="0">
+      <w:start w:val="1"/>
+      <w:numFmt w:val="decimal"/>
+      <w:suff w:val="space"/>
+      <w:lvlText w:val="Chapter %1"/>
+      <w:lvlJc w:val="left"/>
+      <w:pPr>
+        <w:ind w:left="0" w:firstLine="0"/>
+      </w:pPr>
+      <w:rPr>
+        <w:rFonts w:hint="default"/>
+      </w:rPr>
+    </w:lvl>
+    <w:lvl w:ilvl="1">
+      <w:start w:val="1"/>
+      <w:numFmt w:val="decimal"/>
+      <w:suff w:val="nothing"/>
+      <w:lvlText w:val="%2.%1"/>
+      <w:lvlJc w:val="left"/>
+      <w:pPr>
+        <w:ind w:left="0" w:firstLine="0"/>
+      </w:pPr>
+      <w:rPr>
+        <w:rFonts w:hint="default"/>
+      </w:rPr>
+    </w:lvl>
+    <w:lvl w:ilvl="2">
+      <w:start w:val="1"/>
+      <w:numFmt w:val="none"/>
+      <w:suff w:val="nothing"/>
+      <w:lvlText w:val=""/>
+      <w:lvlJc w:val="left"/>
+      <w:pPr>
+        <w:ind w:left="0" w:firstLine="0"/>
+      </w:pPr>
+      <w:rPr>
+        <w:rFonts w:hint="default"/>
+      </w:rPr>
+    </w:lvl>
+    <w:lvl w:ilvl="3">
+      <w:start w:val="1"/>
+      <w:numFmt w:val="none"/>
+      <w:suff w:val="nothing"/>
+      <w:lvlText w:val=""/>
+      <w:lvlJc w:val="left"/>
+      <w:pPr>
+        <w:ind w:left="0" w:firstLine="0"/>
+      </w:pPr>
+      <w:rPr>
+        <w:rFonts w:hint="default"/>
+      </w:rPr>
+    </w:lvl>
+    <w:lvl w:ilvl="4">
+      <w:start w:val="1"/>
+      <w:numFmt w:val="none"/>
+      <w:suff w:val="nothing"/>
+      <w:lvlText w:val=""/>
+      <w:lvlJc w:val="left"/>
+      <w:pPr>
+        <w:ind w:left="0" w:firstLine="0"/>
+      </w:pPr>
+      <w:rPr>
+        <w:rFonts w:hint="default"/>
+      </w:rPr>
+    </w:lvl>
+    <w:lvl w:ilvl="5">
+      <w:start w:val="1"/>
+      <w:numFmt w:val="none"/>
+      <w:suff w:val="nothing"/>
+      <w:lvlText w:val=""/>
+      <w:lvlJc w:val="left"/>
+      <w:pPr>
+        <w:ind w:left="0" w:firstLine="0"/>
+      </w:pPr>
+      <w:rPr>
+        <w:rFonts w:hint="default"/>
+      </w:rPr>
+    </w:lvl>
+    <w:lvl w:ilvl="6">
+      <w:start w:val="1"/>
+      <w:numFmt w:val="none"/>
+      <w:suff w:val="nothing"/>
+      <w:lvlText w:val=""/>
+      <w:lvlJc w:val="left"/>
+      <w:pPr>
+        <w:ind w:left="0" w:firstLine="0"/>
+      </w:pPr>
+      <w:rPr>
+        <w:rFonts w:hint="default"/>
+      </w:rPr>
+    </w:lvl>
+    <w:lvl w:ilvl="7">
+      <w:start w:val="1"/>
+      <w:numFmt w:val="none"/>
+      <w:suff w:val="nothing"/>
+      <w:lvlText w:val=""/>
+      <w:lvlJc w:val="left"/>
+      <w:pPr>
+        <w:ind w:left="0" w:firstLine="0"/>
+      </w:pPr>
+      <w:rPr>
+        <w:rFonts w:hint="default"/>
+      </w:rPr>
+    </w:lvl>
+    <w:lvl w:ilvl="8">
+      <w:start w:val="1"/>
+      <w:numFmt w:val="none"/>
+      <w:suff w:val="nothing"/>
+      <w:lvlText w:val=""/>
+      <w:lvlJc w:val="left"/>
+      <w:pPr>
+        <w:ind w:left="0" w:firstLine="0"/>
+      </w:pPr>
+      <w:rPr>
+        <w:rFonts w:hint="default"/>
+      </w:rPr>
+    </w:lvl>
+  </w:abstractNum>
+  <w:abstractNum w:abstractNumId="29" w15:restartNumberingAfterBreak="0">
     <w:nsid w:val="78937867"/>
     <w:multiLevelType w:val="multilevel"/>
     <w:tmpl w:val="CD605370"/>
@@ -3176,28 +3303,28 @@
     <w:abstractNumId w:val="7"/>
   </w:num>
   <w:num w:numId="5">
-    <w:abstractNumId w:val="16"/>
+    <w:abstractNumId w:val="18"/>
   </w:num>
   <w:num w:numId="6">
-    <w:abstractNumId w:val="25"/>
+    <w:abstractNumId w:val="29"/>
   </w:num>
   <w:num w:numId="7">
-    <w:abstractNumId w:val="21"/>
+    <w:abstractNumId w:val="23"/>
   </w:num>
   <w:num w:numId="8">
     <w:abstractNumId w:val="10"/>
   </w:num>
   <w:num w:numId="9">
-    <w:abstractNumId w:val="22"/>
+    <w:abstractNumId w:val="24"/>
   </w:num>
   <w:num w:numId="10">
-    <w:abstractNumId w:val="17"/>
+    <w:abstractNumId w:val="19"/>
   </w:num>
   <w:num w:numId="11">
-    <w:abstractNumId w:val="12"/>
+    <w:abstractNumId w:val="13"/>
   </w:num>
   <w:num w:numId="12">
-    <w:abstractNumId w:val="24"/>
+    <w:abstractNumId w:val="26"/>
   </w:num>
   <w:num w:numId="13">
     <w:abstractNumId w:val="0"/>
@@ -3218,28 +3345,40 @@
     <w:abstractNumId w:val="9"/>
   </w:num>
   <w:num w:numId="19">
+    <w:abstractNumId w:val="17"/>
+  </w:num>
+  <w:num w:numId="20">
+    <w:abstractNumId w:val="22"/>
+  </w:num>
+  <w:num w:numId="21">
+    <w:abstractNumId w:val="21"/>
+  </w:num>
+  <w:num w:numId="22">
+    <w:abstractNumId w:val="25"/>
+  </w:num>
+  <w:num w:numId="23">
+    <w:abstractNumId w:val="12"/>
+  </w:num>
+  <w:num w:numId="24">
+    <w:abstractNumId w:val="14"/>
+  </w:num>
+  <w:num w:numId="25">
     <w:abstractNumId w:val="15"/>
   </w:num>
-  <w:num w:numId="20">
+  <w:num w:numId="26">
     <w:abstractNumId w:val="20"/>
   </w:num>
-  <w:num w:numId="21">
-    <w:abstractNumId w:val="19"/>
+  <w:num w:numId="27">
+    <w:abstractNumId w:val="28"/>
   </w:num>
-  <w:num w:numId="22">
-    <w:abstractNumId w:val="23"/>
-  </w:num>
-  <w:num w:numId="23">
+  <w:num w:numId="28">
     <w:abstractNumId w:val="11"/>
   </w:num>
-  <w:num w:numId="24">
-    <w:abstractNumId w:val="13"/>
+  <w:num w:numId="29">
+    <w:abstractNumId w:val="16"/>
   </w:num>
-  <w:num w:numId="25">
-    <w:abstractNumId w:val="14"/>
-  </w:num>
-  <w:num w:numId="26">
-    <w:abstractNumId w:val="18"/>
+  <w:num w:numId="30">
+    <w:abstractNumId w:val="27"/>
   </w:num>
   <w:numIdMacAtCleanup w:val="12"/>
 </w:numbering>
@@ -3619,7 +3758,7 @@
       <w:keepLines/>
       <w:pageBreakBefore/>
       <w:numPr>
-        <w:numId w:val="26"/>
+        <w:numId w:val="30"/>
       </w:numPr>
       <w:spacing w:before="480" w:after="240"/>
       <w:outlineLvl w:val="0"/>
@@ -3646,7 +3785,7 @@
       <w:keepLines/>
       <w:numPr>
         <w:ilvl w:val="1"/>
-        <w:numId w:val="20"/>
+        <w:numId w:val="30"/>
       </w:numPr>
       <w:spacing w:before="120" w:after="240"/>
       <w:outlineLvl w:val="1"/>
@@ -5161,7 +5300,7 @@
 </file>
 
 <file path=customXml/itemProps1.xml><?xml version="1.0" encoding="utf-8"?>
-<ds:datastoreItem xmlns:ds="http://schemas.openxmlformats.org/officeDocument/2006/customXml" ds:itemID="{2BBC50BB-9C8B-564A-B559-B98AF0A28BBF}">
+<ds:datastoreItem xmlns:ds="http://schemas.openxmlformats.org/officeDocument/2006/customXml" ds:itemID="{C91B8CF6-8DB9-0846-8125-CAF5D1124726}">
   <ds:schemaRefs>
     <ds:schemaRef ds:uri="http://schemas.openxmlformats.org/officeDocument/2006/bibliography"/>
   </ds:schemaRefs>

</xml_diff>

<commit_message>
Add subsection numbers for template.docx
</commit_message>
<xml_diff>
--- a/style/template.docx
+++ b/style/template.docx
@@ -580,8 +580,6 @@
       <w:r>
         <w:t>First a list:</w:t>
       </w:r>
-      <w:bookmarkStart w:id="2" w:name="_GoBack"/>
-      <w:bookmarkEnd w:id="2"/>
     </w:p>
     <w:p>
       <w:pPr>
@@ -1509,7 +1507,12 @@
         <w:pStyle w:val="Heading4"/>
       </w:pPr>
       <w:r>
-        <w:t>Heading 4</w:t>
+        <w:t>Headi</w:t>
+      </w:r>
+      <w:bookmarkStart w:id="2" w:name="_GoBack"/>
+      <w:bookmarkEnd w:id="2"/>
+      <w:r>
+        <w:t>ng 4</w:t>
       </w:r>
     </w:p>
     <w:p>
@@ -1742,14 +1745,27 @@
 <file path=word/header2.xml><?xml version="1.0" encoding="utf-8"?>
 <w:hdr xmlns:wpc="http://schemas.microsoft.com/office/word/2010/wordprocessingCanvas" xmlns:cx="http://schemas.microsoft.com/office/drawing/2014/chartex" xmlns:cx1="http://schemas.microsoft.com/office/drawing/2015/9/8/chartex" xmlns:cx2="http://schemas.microsoft.com/office/drawing/2015/10/21/chartex" xmlns:cx3="http://schemas.microsoft.com/office/drawing/2016/5/9/chartex" xmlns:cx4="http://schemas.microsoft.com/office/drawing/2016/5/10/chartex" xmlns:cx5="http://schemas.microsoft.com/office/drawing/2016/5/11/chartex" xmlns:cx6="http://schemas.microsoft.com/office/drawing/2016/5/12/chartex" xmlns:cx7="http://schemas.microsoft.com/office/drawing/2016/5/13/chartex" xmlns:cx8="http://schemas.microsoft.com/office/drawing/2016/5/14/chartex" xmlns:mc="http://schemas.openxmlformats.org/markup-compatibility/2006" xmlns:aink="http://schemas.microsoft.com/office/drawing/2016/ink" xmlns:am3d="http://schemas.microsoft.com/office/drawing/2017/model3d" xmlns:o="urn:schemas-microsoft-com:office:office" xmlns:r="http://schemas.openxmlformats.org/officeDocument/2006/relationships" xmlns:m="http://schemas.openxmlformats.org/officeDocument/2006/math" xmlns:v="urn:schemas-microsoft-com:vml" xmlns:wp14="http://schemas.microsoft.com/office/word/2010/wordprocessingDrawing" xmlns:wp="http://schemas.openxmlformats.org/drawingml/2006/wordprocessingDrawing" xmlns:w10="urn:schemas-microsoft-com:office:word" xmlns:w="http://schemas.openxmlformats.org/wordprocessingml/2006/main" xmlns:w14="http://schemas.microsoft.com/office/word/2010/wordml" xmlns:w15="http://schemas.microsoft.com/office/word/2012/wordml" xmlns:w16cid="http://schemas.microsoft.com/office/word/2016/wordml/cid" xmlns:w16se="http://schemas.microsoft.com/office/word/2015/wordml/symex" xmlns:wpg="http://schemas.microsoft.com/office/word/2010/wordprocessingGroup" xmlns:wpi="http://schemas.microsoft.com/office/word/2010/wordprocessingInk" xmlns:wne="http://schemas.microsoft.com/office/word/2006/wordml" xmlns:wps="http://schemas.microsoft.com/office/word/2010/wordprocessingShape" mc:Ignorable="w14 w15 w16se w16cid wp14">
   <w:p>
-    <w:fldSimple w:instr=" FILENAME  \* MERGEFORMAT ">
-      <w:r>
-        <w:rPr>
-          <w:noProof/>
-        </w:rPr>
-        <w:t>template.docx</w:t>
-      </w:r>
-    </w:fldSimple>
+    <w:r>
+      <w:fldChar w:fldCharType="begin"/>
+    </w:r>
+    <w:r>
+      <w:instrText xml:space="preserve"> FILENAME  \* MERGEFORMAT </w:instrText>
+    </w:r>
+    <w:r>
+      <w:fldChar w:fldCharType="separate"/>
+    </w:r>
+    <w:r>
+      <w:rPr>
+        <w:noProof/>
+      </w:rPr>
+      <w:t>template.docx</w:t>
+    </w:r>
+    <w:r>
+      <w:rPr>
+        <w:noProof/>
+      </w:rPr>
+      <w:fldChar w:fldCharType="end"/>
+    </w:r>
     <w:r>
       <w:ptab w:relativeTo="margin" w:alignment="center" w:leader="none"/>
     </w:r>
@@ -1769,7 +1785,7 @@
       <w:rPr>
         <w:noProof/>
       </w:rPr>
-      <w:t>5-Jun-23</w:t>
+      <w:t>6-Sep-23</w:t>
     </w:r>
     <w:r>
       <w:fldChar w:fldCharType="end"/>
@@ -2087,6 +2103,12 @@
     </w:lvl>
   </w:abstractNum>
   <w:abstractNum w:abstractNumId="13" w15:restartNumberingAfterBreak="0">
+    <w:nsid w:val="15285971"/>
+    <w:multiLevelType w:val="multilevel"/>
+    <w:tmpl w:val="CD605370"/>
+    <w:numStyleLink w:val="Defaultol"/>
+  </w:abstractNum>
+  <w:abstractNum w:abstractNumId="14" w15:restartNumberingAfterBreak="0">
     <w:nsid w:val="15643F29"/>
     <w:multiLevelType w:val="multilevel"/>
     <w:tmpl w:val="9822BAFE"/>
@@ -2199,7 +2221,7 @@
       </w:pPr>
     </w:lvl>
   </w:abstractNum>
-  <w:abstractNum w:abstractNumId="14" w15:restartNumberingAfterBreak="0">
+  <w:abstractNum w:abstractNumId="15" w15:restartNumberingAfterBreak="0">
     <w:nsid w:val="18442E03"/>
     <w:multiLevelType w:val="multilevel"/>
     <w:tmpl w:val="1F123CE8"/>
@@ -2321,7 +2343,129 @@
       </w:rPr>
     </w:lvl>
   </w:abstractNum>
-  <w:abstractNum w:abstractNumId="15" w15:restartNumberingAfterBreak="0">
+  <w:abstractNum w:abstractNumId="16" w15:restartNumberingAfterBreak="0">
+    <w:nsid w:val="1C5C3C1D"/>
+    <w:multiLevelType w:val="multilevel"/>
+    <w:tmpl w:val="3D94A724"/>
+    <w:lvl w:ilvl="0">
+      <w:start w:val="1"/>
+      <w:numFmt w:val="decimal"/>
+      <w:suff w:val="space"/>
+      <w:lvlText w:val="Chapter %1"/>
+      <w:lvlJc w:val="left"/>
+      <w:pPr>
+        <w:ind w:left="0" w:firstLine="0"/>
+      </w:pPr>
+      <w:rPr>
+        <w:rFonts w:hint="default"/>
+      </w:rPr>
+    </w:lvl>
+    <w:lvl w:ilvl="1">
+      <w:start w:val="1"/>
+      <w:numFmt w:val="decimal"/>
+      <w:suff w:val="nothing"/>
+      <w:lvlText w:val="%2.%1"/>
+      <w:lvlJc w:val="left"/>
+      <w:pPr>
+        <w:ind w:left="0" w:firstLine="0"/>
+      </w:pPr>
+      <w:rPr>
+        <w:rFonts w:hint="default"/>
+      </w:rPr>
+    </w:lvl>
+    <w:lvl w:ilvl="2">
+      <w:start w:val="1"/>
+      <w:numFmt w:val="none"/>
+      <w:suff w:val="nothing"/>
+      <w:lvlText w:val=""/>
+      <w:lvlJc w:val="left"/>
+      <w:pPr>
+        <w:ind w:left="0" w:firstLine="0"/>
+      </w:pPr>
+      <w:rPr>
+        <w:rFonts w:hint="default"/>
+      </w:rPr>
+    </w:lvl>
+    <w:lvl w:ilvl="3">
+      <w:start w:val="1"/>
+      <w:numFmt w:val="none"/>
+      <w:suff w:val="nothing"/>
+      <w:lvlText w:val=""/>
+      <w:lvlJc w:val="left"/>
+      <w:pPr>
+        <w:ind w:left="0" w:firstLine="0"/>
+      </w:pPr>
+      <w:rPr>
+        <w:rFonts w:hint="default"/>
+      </w:rPr>
+    </w:lvl>
+    <w:lvl w:ilvl="4">
+      <w:start w:val="1"/>
+      <w:numFmt w:val="none"/>
+      <w:suff w:val="nothing"/>
+      <w:lvlText w:val=""/>
+      <w:lvlJc w:val="left"/>
+      <w:pPr>
+        <w:ind w:left="0" w:firstLine="0"/>
+      </w:pPr>
+      <w:rPr>
+        <w:rFonts w:hint="default"/>
+      </w:rPr>
+    </w:lvl>
+    <w:lvl w:ilvl="5">
+      <w:start w:val="1"/>
+      <w:numFmt w:val="none"/>
+      <w:suff w:val="nothing"/>
+      <w:lvlText w:val=""/>
+      <w:lvlJc w:val="left"/>
+      <w:pPr>
+        <w:ind w:left="0" w:firstLine="0"/>
+      </w:pPr>
+      <w:rPr>
+        <w:rFonts w:hint="default"/>
+      </w:rPr>
+    </w:lvl>
+    <w:lvl w:ilvl="6">
+      <w:start w:val="1"/>
+      <w:numFmt w:val="none"/>
+      <w:suff w:val="nothing"/>
+      <w:lvlText w:val=""/>
+      <w:lvlJc w:val="left"/>
+      <w:pPr>
+        <w:ind w:left="0" w:firstLine="0"/>
+      </w:pPr>
+      <w:rPr>
+        <w:rFonts w:hint="default"/>
+      </w:rPr>
+    </w:lvl>
+    <w:lvl w:ilvl="7">
+      <w:start w:val="1"/>
+      <w:numFmt w:val="none"/>
+      <w:suff w:val="nothing"/>
+      <w:lvlText w:val=""/>
+      <w:lvlJc w:val="left"/>
+      <w:pPr>
+        <w:ind w:left="0" w:firstLine="0"/>
+      </w:pPr>
+      <w:rPr>
+        <w:rFonts w:hint="default"/>
+      </w:rPr>
+    </w:lvl>
+    <w:lvl w:ilvl="8">
+      <w:start w:val="1"/>
+      <w:numFmt w:val="none"/>
+      <w:suff w:val="nothing"/>
+      <w:lvlText w:val=""/>
+      <w:lvlJc w:val="left"/>
+      <w:pPr>
+        <w:ind w:left="0" w:firstLine="0"/>
+      </w:pPr>
+      <w:rPr>
+        <w:rFonts w:hint="default"/>
+      </w:rPr>
+    </w:lvl>
+  </w:abstractNum>
+  <w:abstractNum w:abstractNumId="17" w15:restartNumberingAfterBreak="0">
     <w:nsid w:val="2007766A"/>
     <w:multiLevelType w:val="multilevel"/>
     <w:tmpl w:val="4CBE9FC0"/>
@@ -2408,13 +2552,13 @@
       </w:pPr>
     </w:lvl>
   </w:abstractNum>
-  <w:abstractNum w:abstractNumId="16" w15:restartNumberingAfterBreak="0">
+  <w:abstractNum w:abstractNumId="18" w15:restartNumberingAfterBreak="0">
     <w:nsid w:val="20B20DFE"/>
     <w:multiLevelType w:val="multilevel"/>
     <w:tmpl w:val="CD605370"/>
     <w:numStyleLink w:val="Defaultol"/>
   </w:abstractNum>
-  <w:abstractNum w:abstractNumId="17" w15:restartNumberingAfterBreak="0">
+  <w:abstractNum w:abstractNumId="19" w15:restartNumberingAfterBreak="0">
     <w:nsid w:val="29C35E00"/>
     <w:multiLevelType w:val="hybridMultilevel"/>
     <w:tmpl w:val="DF06A114"/>
@@ -2527,7 +2671,7 @@
       </w:rPr>
     </w:lvl>
   </w:abstractNum>
-  <w:abstractNum w:abstractNumId="18" w15:restartNumberingAfterBreak="0">
+  <w:abstractNum w:abstractNumId="20" w15:restartNumberingAfterBreak="0">
     <w:nsid w:val="2C0622AB"/>
     <w:multiLevelType w:val="multilevel"/>
     <w:tmpl w:val="CD605370"/>
@@ -2555,6 +2699,7 @@
     <w:lvl w:ilvl="2">
       <w:start w:val="1"/>
       <w:numFmt w:val="decimal"/>
+      <w:pStyle w:val="Heading3"/>
       <w:lvlText w:val="%1.%2.%3"/>
       <w:lvlJc w:val="left"/>
       <w:pPr>
@@ -2564,6 +2709,7 @@
     <w:lvl w:ilvl="3">
       <w:start w:val="1"/>
       <w:numFmt w:val="decimal"/>
+      <w:pStyle w:val="Heading4"/>
       <w:lvlText w:val="%1.%2.%3.%4"/>
       <w:lvlJc w:val="left"/>
       <w:pPr>
@@ -2616,7 +2762,7 @@
       </w:pPr>
     </w:lvl>
   </w:abstractNum>
-  <w:abstractNum w:abstractNumId="19" w15:restartNumberingAfterBreak="0">
+  <w:abstractNum w:abstractNumId="21" w15:restartNumberingAfterBreak="0">
     <w:nsid w:val="2C5612C9"/>
     <w:multiLevelType w:val="multilevel"/>
     <w:tmpl w:val="04090021"/>
@@ -2730,13 +2876,19 @@
       </w:rPr>
     </w:lvl>
   </w:abstractNum>
-  <w:abstractNum w:abstractNumId="20" w15:restartNumberingAfterBreak="0">
+  <w:abstractNum w:abstractNumId="22" w15:restartNumberingAfterBreak="0">
+    <w:nsid w:val="2EBC1713"/>
+    <w:multiLevelType w:val="multilevel"/>
+    <w:tmpl w:val="CD605370"/>
+    <w:numStyleLink w:val="Defaultol"/>
+  </w:abstractNum>
+  <w:abstractNum w:abstractNumId="23" w15:restartNumberingAfterBreak="0">
     <w:nsid w:val="33D6554F"/>
     <w:multiLevelType w:val="multilevel"/>
     <w:tmpl w:val="4CBE9FC0"/>
     <w:numStyleLink w:val="111111"/>
   </w:abstractNum>
-  <w:abstractNum w:abstractNumId="21" w15:restartNumberingAfterBreak="0">
+  <w:abstractNum w:abstractNumId="24" w15:restartNumberingAfterBreak="0">
     <w:nsid w:val="34D9306F"/>
     <w:multiLevelType w:val="multilevel"/>
     <w:tmpl w:val="0409001D"/>
@@ -2822,10 +2974,16 @@
       </w:pPr>
     </w:lvl>
   </w:abstractNum>
-  <w:abstractNum w:abstractNumId="22" w15:restartNumberingAfterBreak="0">
-    <w:nsid w:val="4AA72322"/>
+  <w:abstractNum w:abstractNumId="25" w15:restartNumberingAfterBreak="0">
+    <w:nsid w:val="387C2F4F"/>
     <w:multiLevelType w:val="multilevel"/>
-    <w:tmpl w:val="3D94A724"/>
+    <w:tmpl w:val="CD605370"/>
+    <w:numStyleLink w:val="Defaultol"/>
+  </w:abstractNum>
+  <w:abstractNum w:abstractNumId="26" w15:restartNumberingAfterBreak="0">
+    <w:nsid w:val="48233681"/>
+    <w:multiLevelType w:val="multilevel"/>
+    <w:tmpl w:val="E69A5FEA"/>
     <w:lvl w:ilvl="0">
       <w:start w:val="1"/>
       <w:numFmt w:val="decimal"/>
@@ -2855,7 +3013,6 @@
     <w:lvl w:ilvl="2">
       <w:start w:val="1"/>
       <w:numFmt w:val="none"/>
-      <w:pStyle w:val="Heading3"/>
       <w:suff w:val="nothing"/>
       <w:lvlText w:val=""/>
       <w:lvlJc w:val="left"/>
@@ -2869,7 +3026,128 @@
     <w:lvl w:ilvl="3">
       <w:start w:val="1"/>
       <w:numFmt w:val="none"/>
-      <w:pStyle w:val="Heading4"/>
+      <w:suff w:val="nothing"/>
+      <w:lvlText w:val=""/>
+      <w:lvlJc w:val="left"/>
+      <w:pPr>
+        <w:ind w:left="0" w:firstLine="0"/>
+      </w:pPr>
+      <w:rPr>
+        <w:rFonts w:hint="default"/>
+      </w:rPr>
+    </w:lvl>
+    <w:lvl w:ilvl="4">
+      <w:start w:val="1"/>
+      <w:numFmt w:val="none"/>
+      <w:suff w:val="nothing"/>
+      <w:lvlText w:val=""/>
+      <w:lvlJc w:val="left"/>
+      <w:pPr>
+        <w:ind w:left="0" w:firstLine="0"/>
+      </w:pPr>
+      <w:rPr>
+        <w:rFonts w:hint="default"/>
+      </w:rPr>
+    </w:lvl>
+    <w:lvl w:ilvl="5">
+      <w:start w:val="1"/>
+      <w:numFmt w:val="none"/>
+      <w:suff w:val="nothing"/>
+      <w:lvlText w:val=""/>
+      <w:lvlJc w:val="left"/>
+      <w:pPr>
+        <w:ind w:left="0" w:firstLine="0"/>
+      </w:pPr>
+      <w:rPr>
+        <w:rFonts w:hint="default"/>
+      </w:rPr>
+    </w:lvl>
+    <w:lvl w:ilvl="6">
+      <w:start w:val="1"/>
+      <w:numFmt w:val="none"/>
+      <w:suff w:val="nothing"/>
+      <w:lvlText w:val=""/>
+      <w:lvlJc w:val="left"/>
+      <w:pPr>
+        <w:ind w:left="0" w:firstLine="0"/>
+      </w:pPr>
+      <w:rPr>
+        <w:rFonts w:hint="default"/>
+      </w:rPr>
+    </w:lvl>
+    <w:lvl w:ilvl="7">
+      <w:start w:val="1"/>
+      <w:numFmt w:val="none"/>
+      <w:suff w:val="nothing"/>
+      <w:lvlText w:val=""/>
+      <w:lvlJc w:val="left"/>
+      <w:pPr>
+        <w:ind w:left="0" w:firstLine="0"/>
+      </w:pPr>
+      <w:rPr>
+        <w:rFonts w:hint="default"/>
+      </w:rPr>
+    </w:lvl>
+    <w:lvl w:ilvl="8">
+      <w:start w:val="1"/>
+      <w:numFmt w:val="none"/>
+      <w:suff w:val="nothing"/>
+      <w:lvlText w:val=""/>
+      <w:lvlJc w:val="left"/>
+      <w:pPr>
+        <w:ind w:left="0" w:firstLine="0"/>
+      </w:pPr>
+      <w:rPr>
+        <w:rFonts w:hint="default"/>
+      </w:rPr>
+    </w:lvl>
+  </w:abstractNum>
+  <w:abstractNum w:abstractNumId="27" w15:restartNumberingAfterBreak="0">
+    <w:nsid w:val="4AA72322"/>
+    <w:multiLevelType w:val="multilevel"/>
+    <w:tmpl w:val="03402360"/>
+    <w:lvl w:ilvl="0">
+      <w:start w:val="1"/>
+      <w:numFmt w:val="decimal"/>
+      <w:suff w:val="space"/>
+      <w:lvlText w:val="Chapter %1"/>
+      <w:lvlJc w:val="left"/>
+      <w:pPr>
+        <w:ind w:left="0" w:firstLine="0"/>
+      </w:pPr>
+      <w:rPr>
+        <w:rFonts w:hint="default"/>
+      </w:rPr>
+    </w:lvl>
+    <w:lvl w:ilvl="1">
+      <w:start w:val="1"/>
+      <w:numFmt w:val="decimal"/>
+      <w:suff w:val="nothing"/>
+      <w:lvlText w:val="%2.%1"/>
+      <w:lvlJc w:val="left"/>
+      <w:pPr>
+        <w:ind w:left="0" w:firstLine="0"/>
+      </w:pPr>
+      <w:rPr>
+        <w:rFonts w:hint="default"/>
+      </w:rPr>
+    </w:lvl>
+    <w:lvl w:ilvl="2">
+      <w:start w:val="1"/>
+      <w:numFmt w:val="none"/>
+      <w:suff w:val="nothing"/>
+      <w:lvlText w:val=""/>
+      <w:lvlJc w:val="left"/>
+      <w:pPr>
+        <w:ind w:left="0" w:firstLine="0"/>
+      </w:pPr>
+      <w:rPr>
+        <w:rFonts w:hint="default"/>
+      </w:rPr>
+    </w:lvl>
+    <w:lvl w:ilvl="3">
+      <w:start w:val="1"/>
+      <w:numFmt w:val="none"/>
       <w:suff w:val="nothing"/>
       <w:lvlText w:val=""/>
       <w:lvlJc w:val="left"/>
@@ -2951,7 +3229,7 @@
       </w:rPr>
     </w:lvl>
   </w:abstractNum>
-  <w:abstractNum w:abstractNumId="23" w15:restartNumberingAfterBreak="0">
+  <w:abstractNum w:abstractNumId="28" w15:restartNumberingAfterBreak="0">
     <w:nsid w:val="4FA52A49"/>
     <w:multiLevelType w:val="multilevel"/>
     <w:tmpl w:val="040C001D"/>
@@ -3057,13 +3335,13 @@
       </w:pPr>
     </w:lvl>
   </w:abstractNum>
-  <w:abstractNum w:abstractNumId="24" w15:restartNumberingAfterBreak="0">
+  <w:abstractNum w:abstractNumId="29" w15:restartNumberingAfterBreak="0">
     <w:nsid w:val="682E76E0"/>
     <w:multiLevelType w:val="multilevel"/>
     <w:tmpl w:val="040C001D"/>
     <w:numStyleLink w:val="ul2"/>
   </w:abstractNum>
-  <w:abstractNum w:abstractNumId="25" w15:restartNumberingAfterBreak="0">
+  <w:abstractNum w:abstractNumId="30" w15:restartNumberingAfterBreak="0">
     <w:nsid w:val="68BD7685"/>
     <w:multiLevelType w:val="multilevel"/>
     <w:tmpl w:val="04090023"/>
@@ -3150,19 +3428,25 @@
       </w:pPr>
     </w:lvl>
   </w:abstractNum>
-  <w:abstractNum w:abstractNumId="26" w15:restartNumberingAfterBreak="0">
+  <w:abstractNum w:abstractNumId="31" w15:restartNumberingAfterBreak="0">
     <w:nsid w:val="69924B8E"/>
     <w:multiLevelType w:val="multilevel"/>
     <w:tmpl w:val="CD605370"/>
     <w:numStyleLink w:val="Defaultol"/>
   </w:abstractNum>
-  <w:abstractNum w:abstractNumId="27" w15:restartNumberingAfterBreak="0">
+  <w:abstractNum w:abstractNumId="32" w15:restartNumberingAfterBreak="0">
     <w:nsid w:val="69FD647E"/>
     <w:multiLevelType w:val="multilevel"/>
     <w:tmpl w:val="CD605370"/>
     <w:numStyleLink w:val="Defaultol"/>
   </w:abstractNum>
-  <w:abstractNum w:abstractNumId="28" w15:restartNumberingAfterBreak="0">
+  <w:abstractNum w:abstractNumId="33" w15:restartNumberingAfterBreak="0">
+    <w:nsid w:val="7356063E"/>
+    <w:multiLevelType w:val="multilevel"/>
+    <w:tmpl w:val="CD605370"/>
+    <w:numStyleLink w:val="Defaultol"/>
+  </w:abstractNum>
+  <w:abstractNum w:abstractNumId="34" w15:restartNumberingAfterBreak="0">
     <w:nsid w:val="736A70A9"/>
     <w:multiLevelType w:val="multilevel"/>
     <w:tmpl w:val="FF947D84"/>
@@ -3284,7 +3568,7 @@
       </w:rPr>
     </w:lvl>
   </w:abstractNum>
-  <w:abstractNum w:abstractNumId="29" w15:restartNumberingAfterBreak="0">
+  <w:abstractNum w:abstractNumId="35" w15:restartNumberingAfterBreak="0">
     <w:nsid w:val="78937867"/>
     <w:multiLevelType w:val="multilevel"/>
     <w:tmpl w:val="CD605370"/>
@@ -3303,28 +3587,28 @@
     <w:abstractNumId w:val="7"/>
   </w:num>
   <w:num w:numId="5">
-    <w:abstractNumId w:val="18"/>
+    <w:abstractNumId w:val="20"/>
   </w:num>
   <w:num w:numId="6">
-    <w:abstractNumId w:val="29"/>
+    <w:abstractNumId w:val="35"/>
   </w:num>
   <w:num w:numId="7">
-    <w:abstractNumId w:val="23"/>
+    <w:abstractNumId w:val="28"/>
   </w:num>
   <w:num w:numId="8">
     <w:abstractNumId w:val="10"/>
   </w:num>
   <w:num w:numId="9">
-    <w:abstractNumId w:val="24"/>
+    <w:abstractNumId w:val="29"/>
   </w:num>
   <w:num w:numId="10">
-    <w:abstractNumId w:val="19"/>
+    <w:abstractNumId w:val="21"/>
   </w:num>
   <w:num w:numId="11">
-    <w:abstractNumId w:val="13"/>
+    <w:abstractNumId w:val="14"/>
   </w:num>
   <w:num w:numId="12">
-    <w:abstractNumId w:val="26"/>
+    <w:abstractNumId w:val="31"/>
   </w:num>
   <w:num w:numId="13">
     <w:abstractNumId w:val="0"/>
@@ -3345,40 +3629,58 @@
     <w:abstractNumId w:val="9"/>
   </w:num>
   <w:num w:numId="19">
-    <w:abstractNumId w:val="17"/>
+    <w:abstractNumId w:val="19"/>
   </w:num>
   <w:num w:numId="20">
-    <w:abstractNumId w:val="22"/>
+    <w:abstractNumId w:val="27"/>
   </w:num>
   <w:num w:numId="21">
-    <w:abstractNumId w:val="21"/>
+    <w:abstractNumId w:val="24"/>
   </w:num>
   <w:num w:numId="22">
-    <w:abstractNumId w:val="25"/>
+    <w:abstractNumId w:val="30"/>
   </w:num>
   <w:num w:numId="23">
     <w:abstractNumId w:val="12"/>
   </w:num>
   <w:num w:numId="24">
-    <w:abstractNumId w:val="14"/>
+    <w:abstractNumId w:val="15"/>
   </w:num>
   <w:num w:numId="25">
-    <w:abstractNumId w:val="15"/>
+    <w:abstractNumId w:val="17"/>
   </w:num>
   <w:num w:numId="26">
-    <w:abstractNumId w:val="20"/>
+    <w:abstractNumId w:val="23"/>
   </w:num>
   <w:num w:numId="27">
-    <w:abstractNumId w:val="28"/>
+    <w:abstractNumId w:val="34"/>
   </w:num>
   <w:num w:numId="28">
     <w:abstractNumId w:val="11"/>
   </w:num>
   <w:num w:numId="29">
+    <w:abstractNumId w:val="18"/>
+  </w:num>
+  <w:num w:numId="30">
+    <w:abstractNumId w:val="32"/>
+  </w:num>
+  <w:num w:numId="31">
     <w:abstractNumId w:val="16"/>
   </w:num>
-  <w:num w:numId="30">
-    <w:abstractNumId w:val="27"/>
+  <w:num w:numId="32">
+    <w:abstractNumId w:val="33"/>
+  </w:num>
+  <w:num w:numId="33">
+    <w:abstractNumId w:val="26"/>
+  </w:num>
+  <w:num w:numId="34">
+    <w:abstractNumId w:val="13"/>
+  </w:num>
+  <w:num w:numId="35">
+    <w:abstractNumId w:val="25"/>
+  </w:num>
+  <w:num w:numId="36">
+    <w:abstractNumId w:val="22"/>
   </w:num>
   <w:numIdMacAtCleanup w:val="12"/>
 </w:numbering>
@@ -3758,7 +4060,7 @@
       <w:keepLines/>
       <w:pageBreakBefore/>
       <w:numPr>
-        <w:numId w:val="30"/>
+        <w:numId w:val="36"/>
       </w:numPr>
       <w:spacing w:before="480" w:after="240"/>
       <w:outlineLvl w:val="0"/>
@@ -3785,7 +4087,7 @@
       <w:keepLines/>
       <w:numPr>
         <w:ilvl w:val="1"/>
-        <w:numId w:val="30"/>
+        <w:numId w:val="36"/>
       </w:numPr>
       <w:spacing w:before="120" w:after="240"/>
       <w:outlineLvl w:val="1"/>
@@ -3812,7 +4114,7 @@
       <w:keepLines/>
       <w:numPr>
         <w:ilvl w:val="2"/>
-        <w:numId w:val="20"/>
+        <w:numId w:val="36"/>
       </w:numPr>
       <w:spacing w:before="120" w:after="240"/>
       <w:outlineLvl w:val="2"/>
@@ -3838,7 +4140,7 @@
       <w:keepLines/>
       <w:numPr>
         <w:ilvl w:val="3"/>
-        <w:numId w:val="20"/>
+        <w:numId w:val="36"/>
       </w:numPr>
       <w:spacing w:before="200" w:after="120"/>
       <w:outlineLvl w:val="3"/>
@@ -5300,7 +5602,7 @@
 </file>
 
 <file path=customXml/itemProps1.xml><?xml version="1.0" encoding="utf-8"?>
-<ds:datastoreItem xmlns:ds="http://schemas.openxmlformats.org/officeDocument/2006/customXml" ds:itemID="{C91B8CF6-8DB9-0846-8125-CAF5D1124726}">
+<ds:datastoreItem xmlns:ds="http://schemas.openxmlformats.org/officeDocument/2006/customXml" ds:itemID="{0A65341A-17D3-7B47-B057-192A67BD04FD}">
   <ds:schemaRefs>
     <ds:schemaRef ds:uri="http://schemas.openxmlformats.org/officeDocument/2006/bibliography"/>
   </ds:schemaRefs>

</xml_diff>